<commit_message>
Agrego portada, resumen e introducción al reporte
</commit_message>
<xml_diff>
--- a/docs/reporte.docx
+++ b/docs/reporte.docx
@@ -4,7 +4,6 @@
   <w:body>
     <w:p>
       <w:pPr>
-        <w:spacing w:line="360" w:lineRule="auto"/>
         <w:jc w:val="center"/>
         <w:rPr>
           <w:b/>
@@ -15,7 +14,524 @@
         <w:rPr>
           <w:b/>
           <w:bCs/>
+          <w:noProof/>
         </w:rPr>
+        <w:drawing>
+          <wp:anchor distT="0" distB="0" distL="114300" distR="114300" simplePos="0" relativeHeight="251658240" behindDoc="1" locked="0" layoutInCell="1" allowOverlap="1" wp14:anchorId="734E59DA" wp14:editId="2F4AB25F">
+            <wp:simplePos x="0" y="0"/>
+            <wp:positionH relativeFrom="margin">
+              <wp:align>center</wp:align>
+            </wp:positionH>
+            <wp:positionV relativeFrom="paragraph">
+              <wp:posOffset>189741</wp:posOffset>
+            </wp:positionV>
+            <wp:extent cx="2755075" cy="1833847"/>
+            <wp:effectExtent l="0" t="0" r="0" b="0"/>
+            <wp:wrapNone/>
+            <wp:docPr id="94323841" name="Imagen 1"/>
+            <wp:cNvGraphicFramePr>
+              <a:graphicFrameLocks xmlns:a="http://schemas.openxmlformats.org/drawingml/2006/main" noChangeAspect="1"/>
+            </wp:cNvGraphicFramePr>
+            <a:graphic xmlns:a="http://schemas.openxmlformats.org/drawingml/2006/main">
+              <a:graphicData uri="http://schemas.openxmlformats.org/drawingml/2006/picture">
+                <pic:pic xmlns:pic="http://schemas.openxmlformats.org/drawingml/2006/picture">
+                  <pic:nvPicPr>
+                    <pic:cNvPr id="0" name="Picture 1"/>
+                    <pic:cNvPicPr>
+                      <a:picLocks noChangeAspect="1" noChangeArrowheads="1"/>
+                    </pic:cNvPicPr>
+                  </pic:nvPicPr>
+                  <pic:blipFill>
+                    <a:blip r:embed="rId7" cstate="print">
+                      <a:extLst>
+                        <a:ext uri="{28A0092B-C50C-407E-A947-70E740481C1C}">
+                          <a14:useLocalDpi xmlns:a14="http://schemas.microsoft.com/office/drawing/2010/main" val="0"/>
+                        </a:ext>
+                      </a:extLst>
+                    </a:blip>
+                    <a:srcRect/>
+                    <a:stretch>
+                      <a:fillRect/>
+                    </a:stretch>
+                  </pic:blipFill>
+                  <pic:spPr bwMode="auto">
+                    <a:xfrm>
+                      <a:off x="0" y="0"/>
+                      <a:ext cx="2755075" cy="1833847"/>
+                    </a:xfrm>
+                    <a:prstGeom prst="rect">
+                      <a:avLst/>
+                    </a:prstGeom>
+                    <a:noFill/>
+                    <a:ln>
+                      <a:noFill/>
+                    </a:ln>
+                  </pic:spPr>
+                </pic:pic>
+              </a:graphicData>
+            </a:graphic>
+            <wp14:sizeRelH relativeFrom="margin">
+              <wp14:pctWidth>0</wp14:pctWidth>
+            </wp14:sizeRelH>
+            <wp14:sizeRelV relativeFrom="margin">
+              <wp14:pctHeight>0</wp14:pctHeight>
+            </wp14:sizeRelV>
+          </wp:anchor>
+        </w:drawing>
+      </w:r>
+      <w:r>
+        <w:rPr>
+          <w:noProof/>
+        </w:rPr>
+        <w:drawing>
+          <wp:anchor distT="0" distB="0" distL="114300" distR="114300" simplePos="0" relativeHeight="251657215" behindDoc="1" locked="0" layoutInCell="1" allowOverlap="1" wp14:anchorId="61EE5186" wp14:editId="0B3A116B">
+            <wp:simplePos x="0" y="0"/>
+            <wp:positionH relativeFrom="page">
+              <wp:align>right</wp:align>
+            </wp:positionH>
+            <wp:positionV relativeFrom="paragraph">
+              <wp:posOffset>-914400</wp:posOffset>
+            </wp:positionV>
+            <wp:extent cx="7772400" cy="10058449"/>
+            <wp:effectExtent l="0" t="0" r="0" b="0"/>
+            <wp:wrapNone/>
+            <wp:docPr id="366067286" name="Imagen 2"/>
+            <wp:cNvGraphicFramePr>
+              <a:graphicFrameLocks xmlns:a="http://schemas.openxmlformats.org/drawingml/2006/main" noChangeAspect="1"/>
+            </wp:cNvGraphicFramePr>
+            <a:graphic xmlns:a="http://schemas.openxmlformats.org/drawingml/2006/main">
+              <a:graphicData uri="http://schemas.openxmlformats.org/drawingml/2006/picture">
+                <pic:pic xmlns:pic="http://schemas.openxmlformats.org/drawingml/2006/picture">
+                  <pic:nvPicPr>
+                    <pic:cNvPr id="366067286" name="Imagen 366067286"/>
+                    <pic:cNvPicPr/>
+                  </pic:nvPicPr>
+                  <pic:blipFill>
+                    <a:blip r:embed="rId8" cstate="print">
+                      <a:extLst>
+                        <a:ext uri="{BEBA8EAE-BF5A-486C-A8C5-ECC9F3942E4B}">
+                          <a14:imgProps xmlns:a14="http://schemas.microsoft.com/office/drawing/2010/main">
+                            <a14:imgLayer r:embed="rId9">
+                              <a14:imgEffect>
+                                <a14:brightnessContrast bright="20000" contrast="-40000"/>
+                              </a14:imgEffect>
+                            </a14:imgLayer>
+                          </a14:imgProps>
+                        </a:ext>
+                        <a:ext uri="{28A0092B-C50C-407E-A947-70E740481C1C}">
+                          <a14:useLocalDpi xmlns:a14="http://schemas.microsoft.com/office/drawing/2010/main" val="0"/>
+                        </a:ext>
+                      </a:extLst>
+                    </a:blip>
+                    <a:stretch>
+                      <a:fillRect/>
+                    </a:stretch>
+                  </pic:blipFill>
+                  <pic:spPr>
+                    <a:xfrm>
+                      <a:off x="0" y="0"/>
+                      <a:ext cx="7772400" cy="10058449"/>
+                    </a:xfrm>
+                    <a:prstGeom prst="rect">
+                      <a:avLst/>
+                    </a:prstGeom>
+                  </pic:spPr>
+                </pic:pic>
+              </a:graphicData>
+            </a:graphic>
+            <wp14:sizeRelH relativeFrom="page">
+              <wp14:pctWidth>0</wp14:pctWidth>
+            </wp14:sizeRelH>
+            <wp14:sizeRelV relativeFrom="page">
+              <wp14:pctHeight>0</wp14:pctHeight>
+            </wp14:sizeRelV>
+          </wp:anchor>
+        </w:drawing>
+      </w:r>
+    </w:p>
+    <w:p>
+      <w:pPr>
+        <w:jc w:val="center"/>
+        <w:rPr>
+          <w:b/>
+          <w:bCs/>
+        </w:rPr>
+      </w:pPr>
+    </w:p>
+    <w:p>
+      <w:pPr>
+        <w:jc w:val="center"/>
+        <w:rPr>
+          <w:b/>
+          <w:bCs/>
+        </w:rPr>
+      </w:pPr>
+    </w:p>
+    <w:p>
+      <w:pPr>
+        <w:pStyle w:val="Sinespaciado"/>
+        <w:spacing w:line="360" w:lineRule="auto"/>
+        <w:jc w:val="center"/>
+        <w:rPr>
+          <w:b/>
+          <w:bCs/>
+          <w:sz w:val="28"/>
+          <w:szCs w:val="28"/>
+        </w:rPr>
+      </w:pPr>
+    </w:p>
+    <w:p>
+      <w:pPr>
+        <w:pStyle w:val="Sinespaciado"/>
+        <w:spacing w:line="360" w:lineRule="auto"/>
+        <w:jc w:val="center"/>
+        <w:rPr>
+          <w:b/>
+          <w:bCs/>
+          <w:sz w:val="28"/>
+          <w:szCs w:val="28"/>
+        </w:rPr>
+      </w:pPr>
+    </w:p>
+    <w:p>
+      <w:pPr>
+        <w:pStyle w:val="Sinespaciado"/>
+        <w:spacing w:line="360" w:lineRule="auto"/>
+        <w:jc w:val="center"/>
+        <w:rPr>
+          <w:b/>
+          <w:bCs/>
+          <w:sz w:val="28"/>
+          <w:szCs w:val="28"/>
+        </w:rPr>
+      </w:pPr>
+    </w:p>
+    <w:p>
+      <w:pPr>
+        <w:pStyle w:val="Sinespaciado"/>
+        <w:spacing w:line="360" w:lineRule="auto"/>
+        <w:jc w:val="center"/>
+        <w:rPr>
+          <w:b/>
+          <w:bCs/>
+          <w:sz w:val="28"/>
+          <w:szCs w:val="28"/>
+        </w:rPr>
+      </w:pPr>
+    </w:p>
+    <w:p>
+      <w:pPr>
+        <w:pStyle w:val="Sinespaciado"/>
+        <w:spacing w:line="360" w:lineRule="auto"/>
+        <w:jc w:val="center"/>
+        <w:rPr>
+          <w:b/>
+          <w:bCs/>
+          <w:sz w:val="28"/>
+          <w:szCs w:val="28"/>
+        </w:rPr>
+      </w:pPr>
+      <w:r>
+        <w:rPr>
+          <w:b/>
+          <w:bCs/>
+          <w:sz w:val="28"/>
+          <w:szCs w:val="28"/>
+        </w:rPr>
+        <w:t>INSTITUTO TECNOLÓGICO DE DURANGO</w:t>
+      </w:r>
+    </w:p>
+    <w:p>
+      <w:pPr>
+        <w:pStyle w:val="Sinespaciado"/>
+        <w:jc w:val="center"/>
+        <w:rPr>
+          <w:b/>
+          <w:bCs/>
+          <w:sz w:val="52"/>
+          <w:szCs w:val="52"/>
+        </w:rPr>
+      </w:pPr>
+      <w:r>
+        <w:rPr>
+          <w:b/>
+          <w:bCs/>
+          <w:sz w:val="52"/>
+          <w:szCs w:val="52"/>
+        </w:rPr>
+        <w:t>REPORTE DEL PROYECTO:</w:t>
+      </w:r>
+    </w:p>
+    <w:p>
+      <w:pPr>
+        <w:pStyle w:val="Sinespaciado"/>
+        <w:jc w:val="center"/>
+        <w:rPr>
+          <w:b/>
+          <w:bCs/>
+          <w:sz w:val="52"/>
+          <w:szCs w:val="52"/>
+        </w:rPr>
+      </w:pPr>
+      <w:r>
+        <w:rPr>
+          <w:b/>
+          <w:bCs/>
+          <w:sz w:val="52"/>
+          <w:szCs w:val="52"/>
+        </w:rPr>
+        <w:t>“PROTOTIPO FUNCIONAL DE PLATAFORMA DE TELEMEDICINA”</w:t>
+      </w:r>
+    </w:p>
+    <w:p>
+      <w:pPr>
+        <w:pStyle w:val="Sinespaciado"/>
+        <w:spacing w:line="360" w:lineRule="auto"/>
+        <w:jc w:val="center"/>
+        <w:rPr>
+          <w:b/>
+          <w:bCs/>
+        </w:rPr>
+      </w:pPr>
+    </w:p>
+    <w:p>
+      <w:pPr>
+        <w:pStyle w:val="Sinespaciado"/>
+        <w:spacing w:line="360" w:lineRule="auto"/>
+        <w:jc w:val="center"/>
+        <w:rPr>
+          <w:b/>
+          <w:bCs/>
+          <w:sz w:val="32"/>
+          <w:szCs w:val="32"/>
+        </w:rPr>
+      </w:pPr>
+      <w:r>
+        <w:rPr>
+          <w:b/>
+          <w:bCs/>
+          <w:sz w:val="32"/>
+          <w:szCs w:val="32"/>
+        </w:rPr>
+        <w:t>Caso para Titulación</w:t>
+      </w:r>
+    </w:p>
+    <w:p>
+      <w:pPr>
+        <w:pStyle w:val="Sinespaciado"/>
+        <w:spacing w:line="360" w:lineRule="auto"/>
+        <w:jc w:val="center"/>
+        <w:rPr>
+          <w:b/>
+          <w:bCs/>
+        </w:rPr>
+      </w:pPr>
+      <w:r>
+        <w:rPr>
+          <w:b/>
+          <w:bCs/>
+          <w:sz w:val="32"/>
+          <w:szCs w:val="32"/>
+        </w:rPr>
+        <w:t>Opción VI Examen Global por Áreas de Conocimiento</w:t>
+      </w:r>
+    </w:p>
+    <w:p>
+      <w:pPr>
+        <w:pStyle w:val="Sinespaciado"/>
+        <w:spacing w:line="360" w:lineRule="auto"/>
+        <w:jc w:val="center"/>
+        <w:rPr>
+          <w:b/>
+          <w:bCs/>
+        </w:rPr>
+      </w:pPr>
+      <w:r>
+        <w:rPr>
+          <w:b/>
+          <w:bCs/>
+        </w:rPr>
+        <w:t xml:space="preserve">Alumno: </w:t>
+      </w:r>
+      <w:r>
+        <w:t>Masiel Elihú Rivas Ortega</w:t>
+      </w:r>
+    </w:p>
+    <w:p>
+      <w:pPr>
+        <w:pStyle w:val="Sinespaciado"/>
+        <w:spacing w:line="360" w:lineRule="auto"/>
+        <w:jc w:val="center"/>
+      </w:pPr>
+      <w:r>
+        <w:rPr>
+          <w:b/>
+          <w:bCs/>
+        </w:rPr>
+        <w:t xml:space="preserve">Número de control: </w:t>
+      </w:r>
+      <w:r>
+        <w:t>08040294</w:t>
+      </w:r>
+    </w:p>
+    <w:p>
+      <w:pPr>
+        <w:pStyle w:val="Sinespaciado"/>
+        <w:spacing w:line="360" w:lineRule="auto"/>
+        <w:jc w:val="center"/>
+      </w:pPr>
+      <w:r>
+        <w:rPr>
+          <w:b/>
+          <w:bCs/>
+        </w:rPr>
+        <w:t>Carrera:</w:t>
+      </w:r>
+      <w:r>
+        <w:t xml:space="preserve"> </w:t>
+      </w:r>
+      <w:r>
+        <w:t>Ingeniería en Sistemas Computacionales</w:t>
+      </w:r>
+    </w:p>
+    <w:p>
+      <w:pPr>
+        <w:pStyle w:val="Sinespaciado"/>
+        <w:spacing w:line="360" w:lineRule="auto"/>
+        <w:jc w:val="center"/>
+        <w:rPr>
+          <w:b/>
+          <w:bCs/>
+        </w:rPr>
+      </w:pPr>
+      <w:r>
+        <w:rPr>
+          <w:b/>
+          <w:bCs/>
+        </w:rPr>
+        <w:t>Área de Especialidad:</w:t>
+      </w:r>
+      <w:r>
+        <w:t xml:space="preserve"> Consultoría en Desarrollo de Aplicaciones Web</w:t>
+      </w:r>
+    </w:p>
+    <w:p>
+      <w:pPr>
+        <w:pStyle w:val="Sinespaciado"/>
+        <w:spacing w:line="360" w:lineRule="auto"/>
+        <w:jc w:val="center"/>
+        <w:rPr>
+          <w:b/>
+          <w:bCs/>
+        </w:rPr>
+      </w:pPr>
+    </w:p>
+    <w:p>
+      <w:pPr>
+        <w:pStyle w:val="Sinespaciado"/>
+        <w:spacing w:line="360" w:lineRule="auto"/>
+        <w:jc w:val="center"/>
+        <w:rPr>
+          <w:b/>
+          <w:bCs/>
+        </w:rPr>
+      </w:pPr>
+      <w:r>
+        <w:rPr>
+          <w:b/>
+          <w:bCs/>
+        </w:rPr>
+        <w:t>Asesores Evaluadores:</w:t>
+      </w:r>
+    </w:p>
+    <w:p>
+      <w:pPr>
+        <w:pStyle w:val="Sinespaciado"/>
+        <w:spacing w:line="360" w:lineRule="auto"/>
+        <w:jc w:val="center"/>
+      </w:pPr>
+      <w:r>
+        <w:t>Araceli Domínguez Flores</w:t>
+      </w:r>
+    </w:p>
+    <w:p>
+      <w:pPr>
+        <w:pStyle w:val="Sinespaciado"/>
+        <w:spacing w:line="360" w:lineRule="auto"/>
+        <w:jc w:val="center"/>
+      </w:pPr>
+      <w:r>
+        <w:t>Dora Luz González Bañales</w:t>
+      </w:r>
+    </w:p>
+    <w:p>
+      <w:pPr>
+        <w:pStyle w:val="Sinespaciado"/>
+        <w:spacing w:line="360" w:lineRule="auto"/>
+        <w:jc w:val="center"/>
+      </w:pPr>
+      <w:r>
+        <w:t>Carlos Valenzuela Martínez</w:t>
+      </w:r>
+    </w:p>
+    <w:p>
+      <w:pPr>
+        <w:pStyle w:val="Sinespaciado"/>
+        <w:spacing w:line="360" w:lineRule="auto"/>
+        <w:jc w:val="center"/>
+        <w:rPr>
+          <w:b/>
+          <w:bCs/>
+        </w:rPr>
+      </w:pPr>
+    </w:p>
+    <w:p>
+      <w:pPr>
+        <w:spacing w:line="360" w:lineRule="auto"/>
+        <w:jc w:val="center"/>
+        <w:rPr>
+          <w:b/>
+          <w:bCs/>
+        </w:rPr>
+      </w:pPr>
+      <w:r>
+        <w:rPr>
+          <w:b/>
+          <w:bCs/>
+        </w:rPr>
+        <w:t>Victoria de Durango, Durango, diciembre de 2025.</w:t>
+      </w:r>
+    </w:p>
+    <w:p>
+      <w:pPr>
+        <w:rPr>
+          <w:b/>
+          <w:bCs/>
+        </w:rPr>
+      </w:pPr>
+      <w:r>
+        <w:rPr>
+          <w:b/>
+          <w:bCs/>
+        </w:rPr>
+        <w:br w:type="page"/>
+      </w:r>
+    </w:p>
+    <w:p>
+      <w:pPr>
+        <w:spacing w:line="360" w:lineRule="auto"/>
+        <w:jc w:val="center"/>
+        <w:rPr>
+          <w:b/>
+          <w:bCs/>
+        </w:rPr>
+      </w:pPr>
+      <w:r>
+        <w:rPr>
+          <w:b/>
+          <w:bCs/>
+        </w:rPr>
+        <w:lastRenderedPageBreak/>
         <w:t>ÍNDICE</w:t>
       </w:r>
     </w:p>
@@ -180,23 +696,7 @@
       </w:r>
       <w:r>
         <w:br/>
-        <w:t xml:space="preserve">3.3 Roles asignados (Alumno = </w:t>
-      </w:r>
-      <w:proofErr w:type="spellStart"/>
-      <w:r>
-        <w:t>Product</w:t>
-      </w:r>
-      <w:proofErr w:type="spellEnd"/>
-      <w:r>
-        <w:t xml:space="preserve"> </w:t>
-      </w:r>
-      <w:proofErr w:type="spellStart"/>
-      <w:r>
-        <w:t>Owner</w:t>
-      </w:r>
-      <w:proofErr w:type="spellEnd"/>
-      <w:r>
-        <w:t xml:space="preserve"> + Dev + Scrum Master)</w:t>
+        <w:t>3.3 Roles asignados (Alumno = Product Owner + Dev + Scrum Master)</w:t>
       </w:r>
       <w:r>
         <w:br/>
@@ -211,13 +711,8 @@
         </w:numPr>
         <w:spacing w:line="360" w:lineRule="auto"/>
       </w:pPr>
-      <w:proofErr w:type="spellStart"/>
-      <w:r>
-        <w:t>Product</w:t>
-      </w:r>
-      <w:proofErr w:type="spellEnd"/>
-      <w:r>
-        <w:t xml:space="preserve"> Backlog</w:t>
+      <w:r>
+        <w:t>Product Backlog</w:t>
       </w:r>
     </w:p>
     <w:p>
@@ -253,27 +748,11 @@
       </w:pPr>
       <w:r>
         <w:lastRenderedPageBreak/>
-        <w:t xml:space="preserve">3.5 Ciclo de trabajo: </w:t>
-      </w:r>
-      <w:proofErr w:type="spellStart"/>
-      <w:r>
-        <w:t>sprints</w:t>
-      </w:r>
-      <w:proofErr w:type="spellEnd"/>
-      <w:r>
-        <w:t xml:space="preserve"> semanales</w:t>
+        <w:t>3.5 Ciclo de trabajo: sprints semanales</w:t>
       </w:r>
       <w:r>
         <w:br/>
-        <w:t xml:space="preserve">3.6 Métricas y herramientas utilizadas (Git, tablero, </w:t>
-      </w:r>
-      <w:proofErr w:type="spellStart"/>
-      <w:r>
-        <w:t>burndown</w:t>
-      </w:r>
-      <w:proofErr w:type="spellEnd"/>
-      <w:r>
-        <w:t>)</w:t>
+        <w:t>3.6 Métricas y herramientas utilizadas (Git, tablero, burndown)</w:t>
       </w:r>
     </w:p>
     <w:p>
@@ -289,7 +768,14 @@
           <w:b/>
           <w:bCs/>
         </w:rPr>
-        <w:t>4. Análisis del Sistema</w:t>
+        <w:t xml:space="preserve">4. Análisis </w:t>
+      </w:r>
+      <w:r>
+        <w:rPr>
+          <w:b/>
+          <w:bCs/>
+        </w:rPr>
+        <w:t>y diseño</w:t>
       </w:r>
     </w:p>
     <w:p>
@@ -385,15 +871,7 @@
       </w:r>
       <w:r>
         <w:br/>
-        <w:t>5.5 Diseño UX/UI (</w:t>
-      </w:r>
-      <w:proofErr w:type="spellStart"/>
-      <w:r>
-        <w:t>wireframes</w:t>
-      </w:r>
-      <w:proofErr w:type="spellEnd"/>
-      <w:r>
-        <w:t>)</w:t>
+        <w:t>5.5 Diseño UX/UI (wireframes)</w:t>
       </w:r>
       <w:r>
         <w:br/>
@@ -468,23 +946,13 @@
         </w:numPr>
         <w:spacing w:line="360" w:lineRule="auto"/>
       </w:pPr>
-      <w:proofErr w:type="spellStart"/>
-      <w:r>
-        <w:t>Jitsi</w:t>
-      </w:r>
-      <w:proofErr w:type="spellEnd"/>
-      <w:r>
-        <w:t xml:space="preserve"> para videollamada</w:t>
+      <w:r>
+        <w:t>Jitsi para videollamada</w:t>
       </w:r>
       <w:r>
         <w:br/>
-        <w:t xml:space="preserve">6.2 Estructura del plugin </w:t>
-      </w:r>
-      <w:proofErr w:type="spellStart"/>
-      <w:r>
-        <w:t>telemed-mx</w:t>
-      </w:r>
-      <w:proofErr w:type="spellEnd"/>
+        <w:t>6.2 Estructura del plugin telemed-mx</w:t>
+      </w:r>
       <w:r>
         <w:br/>
         <w:t>6.3 Integración calendario/citas</w:t>
@@ -506,15 +974,7 @@
       </w:r>
       <w:r>
         <w:br/>
-        <w:t xml:space="preserve">6.7 Seguridad básica (validación, roles, </w:t>
-      </w:r>
-      <w:proofErr w:type="spellStart"/>
-      <w:r>
-        <w:t>nonces</w:t>
-      </w:r>
-      <w:proofErr w:type="spellEnd"/>
-      <w:r>
-        <w:t>)</w:t>
+        <w:t>6.7 Seguridad básica (validación, roles, nonces)</w:t>
       </w:r>
     </w:p>
     <w:p>
@@ -806,13 +1266,8 @@
         </w:numPr>
         <w:spacing w:line="360" w:lineRule="auto"/>
       </w:pPr>
-      <w:proofErr w:type="spellStart"/>
-      <w:r>
-        <w:t>Product</w:t>
-      </w:r>
-      <w:proofErr w:type="spellEnd"/>
-      <w:r>
-        <w:t xml:space="preserve"> Backlog completo</w:t>
+      <w:r>
+        <w:t>Product Backlog completo</w:t>
       </w:r>
     </w:p>
     <w:p>
@@ -877,7 +1332,7 @@
       </w:pPr>
       <w:r>
         <w:lastRenderedPageBreak/>
-        <w:t>3. METODOLOGÍA DE DESARROLLO</w:t>
+        <w:t>1. RESUMEN EJECUTIVO</w:t>
       </w:r>
     </w:p>
     <w:p>
@@ -887,6 +1342,459 @@
         <w:jc w:val="both"/>
       </w:pPr>
       <w:r>
+        <w:t>El presente proyecto tiene como objetivo el diseño y desarrollo de un prototipo funcional de una plataforma de telemedicina orientada a pacientes en México, que facilite la atención médica a distancia a través de una página web.</w:t>
+      </w:r>
+    </w:p>
+    <w:p>
+      <w:pPr>
+        <w:pStyle w:val="Sinespaciado"/>
+        <w:spacing w:line="360" w:lineRule="auto"/>
+        <w:jc w:val="both"/>
+      </w:pPr>
+      <w:r>
+        <w:t>El prototipo permitirá las siguientes funciones principales:</w:t>
+      </w:r>
+    </w:p>
+    <w:p>
+      <w:pPr>
+        <w:pStyle w:val="Sinespaciado"/>
+        <w:numPr>
+          <w:ilvl w:val="0"/>
+          <w:numId w:val="24"/>
+        </w:numPr>
+        <w:spacing w:line="360" w:lineRule="auto"/>
+        <w:jc w:val="both"/>
+      </w:pPr>
+      <w:r>
+        <w:t>Registro y autenticación de pacientes y médicos</w:t>
+      </w:r>
+      <w:r>
+        <w:t>.</w:t>
+      </w:r>
+    </w:p>
+    <w:p>
+      <w:pPr>
+        <w:pStyle w:val="Sinespaciado"/>
+        <w:numPr>
+          <w:ilvl w:val="0"/>
+          <w:numId w:val="24"/>
+        </w:numPr>
+        <w:spacing w:line="360" w:lineRule="auto"/>
+        <w:jc w:val="both"/>
+      </w:pPr>
+      <w:r>
+        <w:t>Gestión de solicitud de cita para médico especialista</w:t>
+      </w:r>
+      <w:r>
+        <w:t>.</w:t>
+      </w:r>
+    </w:p>
+    <w:p>
+      <w:pPr>
+        <w:pStyle w:val="Sinespaciado"/>
+        <w:numPr>
+          <w:ilvl w:val="0"/>
+          <w:numId w:val="24"/>
+        </w:numPr>
+        <w:spacing w:line="360" w:lineRule="auto"/>
+        <w:jc w:val="both"/>
+      </w:pPr>
+      <w:r>
+        <w:t>Chat en vivo</w:t>
+      </w:r>
+      <w:r>
+        <w:t>.</w:t>
+      </w:r>
+    </w:p>
+    <w:p>
+      <w:pPr>
+        <w:pStyle w:val="Sinespaciado"/>
+        <w:numPr>
+          <w:ilvl w:val="0"/>
+          <w:numId w:val="24"/>
+        </w:numPr>
+        <w:spacing w:line="360" w:lineRule="auto"/>
+        <w:jc w:val="both"/>
+      </w:pPr>
+      <w:r>
+        <w:t>Videollamada</w:t>
+      </w:r>
+      <w:r>
+        <w:t>.</w:t>
+      </w:r>
+    </w:p>
+    <w:p>
+      <w:pPr>
+        <w:pStyle w:val="Sinespaciado"/>
+        <w:numPr>
+          <w:ilvl w:val="0"/>
+          <w:numId w:val="24"/>
+        </w:numPr>
+        <w:spacing w:line="360" w:lineRule="auto"/>
+        <w:jc w:val="both"/>
+      </w:pPr>
+      <w:r>
+        <w:t>Consulta de historia clínica</w:t>
+      </w:r>
+      <w:r>
+        <w:t>.</w:t>
+      </w:r>
+    </w:p>
+    <w:p>
+      <w:pPr>
+        <w:pStyle w:val="Sinespaciado"/>
+        <w:numPr>
+          <w:ilvl w:val="0"/>
+          <w:numId w:val="24"/>
+        </w:numPr>
+        <w:spacing w:line="360" w:lineRule="auto"/>
+        <w:jc w:val="both"/>
+      </w:pPr>
+      <w:r>
+        <w:t>Consentimiento informado por parte del paciente Formulario para pago de la consulta</w:t>
+      </w:r>
+      <w:r>
+        <w:t>.</w:t>
+      </w:r>
+    </w:p>
+    <w:p>
+      <w:pPr>
+        <w:pStyle w:val="Sinespaciado"/>
+        <w:numPr>
+          <w:ilvl w:val="0"/>
+          <w:numId w:val="24"/>
+        </w:numPr>
+        <w:spacing w:line="360" w:lineRule="auto"/>
+        <w:jc w:val="both"/>
+      </w:pPr>
+      <w:r>
+        <w:t>Envío de recordatorio de cita al paciente</w:t>
+      </w:r>
+      <w:r>
+        <w:t>.</w:t>
+      </w:r>
+    </w:p>
+    <w:p>
+      <w:pPr>
+        <w:pStyle w:val="Sinespaciado"/>
+        <w:spacing w:line="360" w:lineRule="auto"/>
+        <w:jc w:val="both"/>
+      </w:pPr>
+    </w:p>
+    <w:p>
+      <w:pPr>
+        <w:pStyle w:val="Sinespaciado"/>
+        <w:spacing w:line="360" w:lineRule="auto"/>
+        <w:ind w:firstLine="360"/>
+        <w:jc w:val="both"/>
+      </w:pPr>
+      <w:r>
+        <w:t>Para la demostración del prototipo se habilitarán tres especialidades médicas: Medicina General, Psicología y Cardiología, las cuales permitirán validar la funcionalidad del sistema en diferentes contextos de atención.</w:t>
+      </w:r>
+    </w:p>
+    <w:p>
+      <w:pPr>
+        <w:pStyle w:val="Sinespaciado"/>
+        <w:spacing w:line="360" w:lineRule="auto"/>
+        <w:ind w:firstLine="360"/>
+        <w:jc w:val="both"/>
+      </w:pPr>
+    </w:p>
+    <w:p>
+      <w:pPr>
+        <w:rPr>
+          <w:rFonts w:eastAsiaTheme="majorEastAsia" w:cstheme="majorBidi"/>
+          <w:b/>
+          <w:color w:val="611232"/>
+          <w:sz w:val="28"/>
+          <w:szCs w:val="40"/>
+        </w:rPr>
+      </w:pPr>
+      <w:r>
+        <w:br w:type="page"/>
+      </w:r>
+    </w:p>
+    <w:p>
+      <w:pPr>
+        <w:pStyle w:val="Ttulo1"/>
+      </w:pPr>
+      <w:r>
+        <w:lastRenderedPageBreak/>
+        <w:t>2. INTRODUCCIÓN</w:t>
+      </w:r>
+    </w:p>
+    <w:p>
+      <w:pPr>
+        <w:pStyle w:val="Ttulo2"/>
+      </w:pPr>
+      <w:r>
+        <w:t>2.1 Planteamiento del problema</w:t>
+      </w:r>
+    </w:p>
+    <w:p>
+      <w:r>
+        <w:t>En</w:t>
+      </w:r>
+      <w:r>
+        <w:t xml:space="preserve"> México, aún hay muchos retos que impiden a algunos miembros de la población el recibir atención médica oportuna y de calidad</w:t>
+      </w:r>
+      <w:r>
+        <w:t>, constituyendo esto un serio problema para la salud de nuestra población. Entre estos retos, están las largas distancias, el costo de transporte, comunidades sin especialistas. El problema se hace más evidente cuando los pacientes necesitan consultas frecuentes y tienen que prescindir de ellas por la poca facilidad.</w:t>
+      </w:r>
+    </w:p>
+    <w:p>
+      <w:r>
+        <w:t xml:space="preserve">La telemedicina surge como una alternativa para acceder a los servicios de salud. </w:t>
+      </w:r>
+      <w:r>
+        <w:t>Gracias a las herramientas digitales, hoy es posible que un paciente pueda solicitar consultas y obtener seguimiento de su historia clínica, sin tener que desplazarse a un consultorio físico, o al menos, desplazándose solamente a donde exista acceso a internet.</w:t>
+      </w:r>
+    </w:p>
+    <w:p>
+      <w:r>
+        <w:rPr>
+          <w:rStyle w:val="Ttulo2Car"/>
+        </w:rPr>
+        <w:t>2.2 Objetivos</w:t>
+      </w:r>
+      <w:r>
+        <w:br/>
+      </w:r>
+      <w:r>
+        <w:rPr>
+          <w:rStyle w:val="Ttulo3Car"/>
+        </w:rPr>
+        <w:br/>
+      </w:r>
+      <w:r>
+        <w:rPr>
+          <w:rStyle w:val="Ttulo3Car"/>
+        </w:rPr>
+        <w:t>2.2.1 Objetivo general</w:t>
+      </w:r>
+      <w:r>
+        <w:br/>
+      </w:r>
+      <w:r>
+        <w:t>Diseñar y desarrollar</w:t>
+      </w:r>
+      <w:r>
+        <w:t xml:space="preserve"> un prototipo funcional de plataforma de telemedicina orientada a pacientes en México, que combine la comunicación entre el médico y paciente, la gestión de citas y el manejo de información, dentro de un entorno digital que sea seguro y fácil de utilizar.</w:t>
+      </w:r>
+    </w:p>
+    <w:p>
+      <w:pPr>
+        <w:pStyle w:val="Ttulo3"/>
+      </w:pPr>
+      <w:r>
+        <w:t>2.2.2 Objetivos específicos:</w:t>
+      </w:r>
+    </w:p>
+    <w:p>
+      <w:pPr>
+        <w:pStyle w:val="Sinespaciado"/>
+        <w:numPr>
+          <w:ilvl w:val="0"/>
+          <w:numId w:val="25"/>
+        </w:numPr>
+        <w:spacing w:line="360" w:lineRule="auto"/>
+      </w:pPr>
+      <w:r>
+        <w:t>Registro y autenticación por correo electrónico para Paciente y Médico (roles).</w:t>
+      </w:r>
+    </w:p>
+    <w:p>
+      <w:pPr>
+        <w:pStyle w:val="Sinespaciado"/>
+        <w:numPr>
+          <w:ilvl w:val="0"/>
+          <w:numId w:val="25"/>
+        </w:numPr>
+        <w:spacing w:line="360" w:lineRule="auto"/>
+      </w:pPr>
+      <w:r>
+        <w:t xml:space="preserve">Perfil de usuario con datos mínimos (paciente: nombre, CURP, número de teléfono y e-mail </w:t>
+      </w:r>
+    </w:p>
+    <w:p>
+      <w:pPr>
+        <w:pStyle w:val="Sinespaciado"/>
+        <w:numPr>
+          <w:ilvl w:val="0"/>
+          <w:numId w:val="25"/>
+        </w:numPr>
+        <w:spacing w:line="360" w:lineRule="auto"/>
+      </w:pPr>
+      <w:r>
+        <w:t>de contacto; médico: cédula, especialidad).</w:t>
+      </w:r>
+    </w:p>
+    <w:p>
+      <w:pPr>
+        <w:pStyle w:val="Sinespaciado"/>
+        <w:numPr>
+          <w:ilvl w:val="0"/>
+          <w:numId w:val="25"/>
+        </w:numPr>
+        <w:spacing w:line="360" w:lineRule="auto"/>
+      </w:pPr>
+      <w:r>
+        <w:t>Agenda de citas por médico/especialidad.</w:t>
+      </w:r>
+    </w:p>
+    <w:p>
+      <w:pPr>
+        <w:pStyle w:val="Sinespaciado"/>
+        <w:numPr>
+          <w:ilvl w:val="0"/>
+          <w:numId w:val="25"/>
+        </w:numPr>
+        <w:spacing w:line="360" w:lineRule="auto"/>
+      </w:pPr>
+      <w:r>
+        <w:t>Formulario de pago y emisión de comprobante.</w:t>
+      </w:r>
+    </w:p>
+    <w:p>
+      <w:pPr>
+        <w:pStyle w:val="Sinespaciado"/>
+        <w:numPr>
+          <w:ilvl w:val="0"/>
+          <w:numId w:val="25"/>
+        </w:numPr>
+        <w:spacing w:line="360" w:lineRule="auto"/>
+      </w:pPr>
+      <w:r>
+        <w:t>Consentimiento informado: aceptación previa a la consulta</w:t>
+      </w:r>
+    </w:p>
+    <w:p>
+      <w:pPr>
+        <w:pStyle w:val="Sinespaciado"/>
+        <w:numPr>
+          <w:ilvl w:val="0"/>
+          <w:numId w:val="25"/>
+        </w:numPr>
+        <w:spacing w:line="360" w:lineRule="auto"/>
+      </w:pPr>
+      <w:r>
+        <w:t xml:space="preserve">Historia clínica mínima, ejemplo: antecedentes, alergias, medicamentos, signos/nota de </w:t>
+      </w:r>
+    </w:p>
+    <w:p>
+      <w:pPr>
+        <w:pStyle w:val="Sinespaciado"/>
+        <w:numPr>
+          <w:ilvl w:val="0"/>
+          <w:numId w:val="25"/>
+        </w:numPr>
+        <w:spacing w:line="360" w:lineRule="auto"/>
+      </w:pPr>
+      <w:r>
+        <w:t>evolución y archivos adjuntos limitados.</w:t>
+      </w:r>
+    </w:p>
+    <w:p>
+      <w:pPr>
+        <w:pStyle w:val="Sinespaciado"/>
+        <w:numPr>
+          <w:ilvl w:val="0"/>
+          <w:numId w:val="25"/>
+        </w:numPr>
+        <w:spacing w:line="360" w:lineRule="auto"/>
+      </w:pPr>
+      <w:r>
+        <w:t>Opciones para comunicación sincrónica: chat en vivo y videollamada durante la cita</w:t>
+      </w:r>
+    </w:p>
+    <w:p>
+      <w:pPr>
+        <w:pStyle w:val="Sinespaciado"/>
+        <w:numPr>
+          <w:ilvl w:val="0"/>
+          <w:numId w:val="25"/>
+        </w:numPr>
+        <w:spacing w:line="360" w:lineRule="auto"/>
+      </w:pPr>
+      <w:r>
+        <w:t xml:space="preserve">Recordatorios: email/SMS antes de la consulta </w:t>
+      </w:r>
+    </w:p>
+    <w:p>
+      <w:pPr>
+        <w:pStyle w:val="Sinespaciado"/>
+        <w:numPr>
+          <w:ilvl w:val="0"/>
+          <w:numId w:val="25"/>
+        </w:numPr>
+        <w:spacing w:line="360" w:lineRule="auto"/>
+      </w:pPr>
+      <w:r>
+        <w:t xml:space="preserve">Panel del médico: agenda, acceso a historia clínica y notas: consulta y captura de diagnóstico </w:t>
+      </w:r>
+    </w:p>
+    <w:p>
+      <w:pPr>
+        <w:pStyle w:val="Sinespaciado"/>
+        <w:numPr>
+          <w:ilvl w:val="0"/>
+          <w:numId w:val="25"/>
+        </w:numPr>
+        <w:spacing w:line="360" w:lineRule="auto"/>
+      </w:pPr>
+      <w:r>
+        <w:t>y prescripción de receta del paciente.</w:t>
+      </w:r>
+    </w:p>
+    <w:p>
+      <w:pPr>
+        <w:pStyle w:val="Ttulo3"/>
+      </w:pPr>
+      <w:r>
+        <w:t>2.2.3 Alcance del prototipo funcional</w:t>
+      </w:r>
+    </w:p>
+    <w:p>
+      <w:pPr>
+        <w:pStyle w:val="Sinespaciado"/>
+        <w:spacing w:line="360" w:lineRule="auto"/>
+      </w:pPr>
+      <w:r>
+        <w:t>El alcance incluye las funciones básicas para el registro de usuarios, gestión de citas, comunicación en tiempo real(simulada), consulta de historia clínica y validación de consentimientos. Además, el sistema contará con una base de datos que respalde la información tanto del paciente como de los médicos.</w:t>
+      </w:r>
+    </w:p>
+    <w:p>
+      <w:pPr>
+        <w:pStyle w:val="Sinespaciado"/>
+        <w:spacing w:line="360" w:lineRule="auto"/>
+      </w:pPr>
+      <w:r>
+        <w:lastRenderedPageBreak/>
+        <w:t>No se busca desarrollar un producto final de telemedicina, sino una versión demostrativa, que sirva como base para futuras mejoras e implementaciones.</w:t>
+      </w:r>
+    </w:p>
+    <w:p/>
+    <w:p>
+      <w:r>
+        <w:br w:type="page"/>
+      </w:r>
+    </w:p>
+    <w:p>
+      <w:pPr>
+        <w:pStyle w:val="Ttulo1"/>
+      </w:pPr>
+      <w:r>
+        <w:lastRenderedPageBreak/>
+        <w:t>3. METODOLOGÍA DE DESARROLLO</w:t>
+      </w:r>
+    </w:p>
+    <w:p>
+      <w:pPr>
+        <w:spacing w:line="360" w:lineRule="auto"/>
+        <w:ind w:firstLine="708"/>
+        <w:jc w:val="both"/>
+      </w:pPr>
+      <w:r>
         <w:t>Para el desarrollo del prototipo se utilizó la metodología ágil Scrum, debido a su enfoque iterativo e incremental, que permite construir software funcional de manera progresiva y adaptarlo conforme se obtiene retroalimentación.</w:t>
       </w:r>
     </w:p>
@@ -899,15 +1807,7 @@
         <w:t xml:space="preserve">La Guía Scrum </w:t>
       </w:r>
       <w:r>
-        <w:t>(</w:t>
-      </w:r>
-      <w:proofErr w:type="spellStart"/>
-      <w:r>
-        <w:t>Schwaber</w:t>
-      </w:r>
-      <w:proofErr w:type="spellEnd"/>
-      <w:r>
-        <w:t xml:space="preserve"> &amp; Sutherland, 2020)</w:t>
+        <w:t>(Schwaber &amp; Sutherland, 2020)</w:t>
       </w:r>
       <w:r>
         <w:t xml:space="preserve"> describe el marco como:</w:t>
@@ -970,15 +1870,7 @@
         <w:jc w:val="both"/>
       </w:pPr>
       <w:r>
-        <w:t>“Scrum emplea un enfoque iterativo e incremental para optimizar la previsibilidad y el control del riesgo” (</w:t>
-      </w:r>
-      <w:proofErr w:type="spellStart"/>
-      <w:r>
-        <w:t>Schwaber</w:t>
-      </w:r>
-      <w:proofErr w:type="spellEnd"/>
-      <w:r>
-        <w:t xml:space="preserve"> &amp; Sutherland, 2020, </w:t>
+        <w:t xml:space="preserve">“Scrum emplea un enfoque iterativo e incremental para optimizar la previsibilidad y el control del riesgo” (Schwaber &amp; Sutherland, 2020, </w:t>
       </w:r>
       <w:r>
         <w:rPr>
@@ -1026,15 +1918,7 @@
         <w:jc w:val="both"/>
       </w:pPr>
       <w:r>
-        <w:t xml:space="preserve">Aunque Scrum está diseñado para equipos, su aplicación puede adaptarse al contexto académico individual, manteniendo principios y artefactos esenciales. Como señalan Pressman y </w:t>
-      </w:r>
-      <w:proofErr w:type="spellStart"/>
-      <w:r>
-        <w:t>Maxim</w:t>
-      </w:r>
-      <w:proofErr w:type="spellEnd"/>
-      <w:r>
-        <w:t>:</w:t>
+        <w:t>Aunque Scrum está diseñado para equipos, su aplicación puede adaptarse al contexto académico individual, manteniendo principios y artefactos esenciales. Como señalan Pressman y Maxim:</w:t>
       </w:r>
     </w:p>
     <w:p>
@@ -1043,15 +1927,7 @@
         <w:jc w:val="both"/>
       </w:pPr>
       <w:r>
-        <w:t xml:space="preserve">“Las metodologías de ingeniería de software pueden adaptarse a proyectos individuales conservando sus principios fundamentales para fines educativos” (Pressman &amp; </w:t>
-      </w:r>
-      <w:proofErr w:type="spellStart"/>
-      <w:r>
-        <w:t>Maxim</w:t>
-      </w:r>
-      <w:proofErr w:type="spellEnd"/>
-      <w:r>
-        <w:t>, 2019, p. 48).</w:t>
+        <w:t>“Las metodologías de ingeniería de software pueden adaptarse a proyectos individuales conservando sus principios fundamentales para fines educativos” (Pressman &amp; Maxim, 2019, p. 48).</w:t>
       </w:r>
     </w:p>
     <w:p>
@@ -1249,19 +2125,9 @@
               <w:spacing w:line="360" w:lineRule="auto"/>
               <w:jc w:val="center"/>
             </w:pPr>
-            <w:proofErr w:type="spellStart"/>
-            <w:r>
-              <w:t>Product</w:t>
-            </w:r>
-            <w:proofErr w:type="spellEnd"/>
-            <w:r>
-              <w:t xml:space="preserve"> </w:t>
-            </w:r>
-            <w:proofErr w:type="spellStart"/>
-            <w:r>
-              <w:t>Owner</w:t>
-            </w:r>
-            <w:proofErr w:type="spellEnd"/>
+            <w:r>
+              <w:t>Product Owner</w:t>
+            </w:r>
           </w:p>
         </w:tc>
         <w:tc>
@@ -1342,19 +2208,9 @@
               <w:spacing w:line="360" w:lineRule="auto"/>
               <w:jc w:val="center"/>
             </w:pPr>
-            <w:proofErr w:type="spellStart"/>
-            <w:r>
-              <w:t>Development</w:t>
-            </w:r>
-            <w:proofErr w:type="spellEnd"/>
-            <w:r>
-              <w:t xml:space="preserve"> </w:t>
-            </w:r>
-            <w:proofErr w:type="spellStart"/>
-            <w:r>
-              <w:t>Team</w:t>
-            </w:r>
-            <w:proofErr w:type="spellEnd"/>
+            <w:r>
+              <w:t>Development Team</w:t>
+            </w:r>
           </w:p>
         </w:tc>
         <w:tc>
@@ -1401,13 +2257,8 @@
         </w:numPr>
         <w:spacing w:line="360" w:lineRule="auto"/>
       </w:pPr>
-      <w:proofErr w:type="spellStart"/>
-      <w:r>
-        <w:t>Product</w:t>
-      </w:r>
-      <w:proofErr w:type="spellEnd"/>
-      <w:r>
-        <w:t xml:space="preserve"> Backlog: Lista priorizada de requerimientos</w:t>
+      <w:r>
+        <w:t>Product Backlog: Lista priorizada de requerimientos</w:t>
       </w:r>
       <w:r>
         <w:t>.</w:t>
@@ -1464,15 +2315,7 @@
         <w:spacing w:line="360" w:lineRule="auto"/>
       </w:pPr>
       <w:r>
-        <w:t xml:space="preserve">El proyecto se organizó en 6 </w:t>
-      </w:r>
-      <w:proofErr w:type="spellStart"/>
-      <w:r>
-        <w:t>sprints</w:t>
-      </w:r>
-      <w:proofErr w:type="spellEnd"/>
-      <w:r>
-        <w:t xml:space="preserve"> de una semana, con:</w:t>
+        <w:t>El proyecto se organizó en 6 sprints de una semana, con:</w:t>
       </w:r>
     </w:p>
     <w:p>
@@ -1925,15 +2768,7 @@
         <w:t>Cancelación y reembolso de citas</w:t>
       </w:r>
       <w:r>
-        <w:t xml:space="preserve">: el paciente puede cancelar una cita y solicitar devolución del pago (modo de prueba </w:t>
-      </w:r>
-      <w:proofErr w:type="spellStart"/>
-      <w:r>
-        <w:t>sandbox</w:t>
-      </w:r>
-      <w:proofErr w:type="spellEnd"/>
-      <w:r>
-        <w:t>).</w:t>
+        <w:t>: el paciente puede cancelar una cita y solicitar devolución del pago (modo de prueba sandbox).</w:t>
       </w:r>
     </w:p>
     <w:p>
@@ -2197,10 +3032,7 @@
         <w:t xml:space="preserve">originalmente </w:t>
       </w:r>
       <w:r>
-        <w:t>para el sistema de telemedicina:</w:t>
-      </w:r>
-      <w:r>
-        <w:t xml:space="preserve"> </w:t>
+        <w:t xml:space="preserve">para el sistema de telemedicina: </w:t>
       </w:r>
     </w:p>
     <w:tbl>
@@ -2643,15 +3475,7 @@
               <w:cnfStyle w:val="000000100000" w:firstRow="0" w:lastRow="0" w:firstColumn="0" w:lastColumn="0" w:oddVBand="0" w:evenVBand="0" w:oddHBand="1" w:evenHBand="0" w:firstRowFirstColumn="0" w:firstRowLastColumn="0" w:lastRowFirstColumn="0" w:lastRowLastColumn="0"/>
             </w:pPr>
             <w:r>
-              <w:t xml:space="preserve">• El sistema procesa el pago mediante </w:t>
-            </w:r>
-            <w:proofErr w:type="spellStart"/>
-            <w:r>
-              <w:t>sandbox</w:t>
-            </w:r>
-            <w:proofErr w:type="spellEnd"/>
-            <w:r>
-              <w:t>.</w:t>
+              <w:t>• El sistema procesa el pago mediante sandbox.</w:t>
             </w:r>
           </w:p>
           <w:p>
@@ -3409,15 +4233,7 @@
               <w:cnfStyle w:val="000000100000" w:firstRow="0" w:lastRow="0" w:firstColumn="0" w:lastColumn="0" w:oddVBand="0" w:evenVBand="0" w:oddHBand="1" w:evenHBand="0" w:firstRowFirstColumn="0" w:firstRowLastColumn="0" w:lastRowFirstColumn="0" w:lastRowLastColumn="0"/>
             </w:pPr>
             <w:r>
-              <w:t>• Se genera reembolso (</w:t>
-            </w:r>
-            <w:proofErr w:type="spellStart"/>
-            <w:r>
-              <w:t>sandbox</w:t>
-            </w:r>
-            <w:proofErr w:type="spellEnd"/>
-            <w:r>
-              <w:t>).</w:t>
+              <w:t>• Se genera reembolso (sandbox).</w:t>
             </w:r>
           </w:p>
         </w:tc>
@@ -4158,15 +4974,7 @@
               <w:cnfStyle w:val="000000000000" w:firstRow="0" w:lastRow="0" w:firstColumn="0" w:lastColumn="0" w:oddVBand="0" w:evenVBand="0" w:oddHBand="0" w:evenHBand="0" w:firstRowFirstColumn="0" w:firstRowLastColumn="0" w:lastRowFirstColumn="0" w:lastRowLastColumn="0"/>
             </w:pPr>
             <w:r>
-              <w:t xml:space="preserve">• Si el pago no se confirma en </w:t>
-            </w:r>
-            <w:proofErr w:type="spellStart"/>
-            <w:r>
-              <w:t>sandbox</w:t>
-            </w:r>
-            <w:proofErr w:type="spellEnd"/>
-            <w:r>
-              <w:t>, la cita se invalida.</w:t>
+              <w:t>• Si el pago no se confirma en sandbox, la cita se invalida.</w:t>
             </w:r>
           </w:p>
           <w:p>
@@ -4214,10 +5022,7 @@
       </w:pPr>
       <w:r>
         <w:lastRenderedPageBreak/>
-        <w:t xml:space="preserve">5.2.3 </w:t>
-      </w:r>
-      <w:r>
-        <w:t>Justificación de Historias de Usuario</w:t>
+        <w:t>5.2.3 Justificación de Historias de Usuario</w:t>
       </w:r>
     </w:p>
     <w:p>
@@ -4225,13 +5030,7 @@
         <w:jc w:val="both"/>
       </w:pPr>
       <w:r>
-        <w:t xml:space="preserve">Las historias de usuario oficiales cubren el alcance funcional mínimo exigido en </w:t>
-      </w:r>
-      <w:r>
-        <w:t>los requerimientos</w:t>
-      </w:r>
-      <w:r>
-        <w:t>.</w:t>
+        <w:t>Las historias de usuario oficiales cubren el alcance funcional mínimo exigido en los requerimientos.</w:t>
       </w:r>
     </w:p>
     <w:p>
@@ -4279,13 +5078,8 @@
       <w:pPr>
         <w:spacing w:line="360" w:lineRule="auto"/>
       </w:pPr>
-      <w:proofErr w:type="spellStart"/>
-      <w:r>
-        <w:t>Schwaber</w:t>
-      </w:r>
-      <w:proofErr w:type="spellEnd"/>
-      <w:r>
-        <w:t xml:space="preserve">, K., &amp; Sutherland, J. (2020). </w:t>
+      <w:r>
+        <w:t xml:space="preserve">Schwaber, K., &amp; Sutherland, J. (2020). </w:t>
       </w:r>
       <w:r>
         <w:rPr>
@@ -4300,7 +5094,7 @@
       <w:r>
         <w:br/>
       </w:r>
-      <w:hyperlink r:id="rId5" w:tgtFrame="_new" w:history="1">
+      <w:hyperlink r:id="rId10" w:tgtFrame="_new" w:history="1">
         <w:r>
           <w:rPr>
             <w:rStyle w:val="Hipervnculo"/>
@@ -4314,15 +5108,7 @@
         <w:spacing w:line="360" w:lineRule="auto"/>
       </w:pPr>
       <w:r>
-        <w:t xml:space="preserve">Pressman, R. S., &amp; </w:t>
-      </w:r>
-      <w:proofErr w:type="spellStart"/>
-      <w:r>
-        <w:t>Maxim</w:t>
-      </w:r>
-      <w:proofErr w:type="spellEnd"/>
-      <w:r>
-        <w:t xml:space="preserve">, B. R. (2019). </w:t>
+        <w:t xml:space="preserve">Pressman, R. S., &amp; Maxim, B. R. (2019). </w:t>
       </w:r>
       <w:r>
         <w:rPr>
@@ -4350,6 +5136,56 @@
 </w:document>
 </file>
 
+<file path=word/endnotes.xml><?xml version="1.0" encoding="utf-8"?>
+<w:endnotes xmlns:wpc="http://schemas.microsoft.com/office/word/2010/wordprocessingCanvas" xmlns:cx="http://schemas.microsoft.com/office/drawing/2014/chartex" xmlns:cx1="http://schemas.microsoft.com/office/drawing/2015/9/8/chartex" xmlns:cx2="http://schemas.microsoft.com/office/drawing/2015/10/21/chartex" xmlns:cx3="http://schemas.microsoft.com/office/drawing/2016/5/9/chartex" xmlns:cx4="http://schemas.microsoft.com/office/drawing/2016/5/10/chartex" xmlns:cx5="http://schemas.microsoft.com/office/drawing/2016/5/11/chartex" xmlns:cx6="http://schemas.microsoft.com/office/drawing/2016/5/12/chartex" xmlns:cx7="http://schemas.microsoft.com/office/drawing/2016/5/13/chartex" xmlns:cx8="http://schemas.microsoft.com/office/drawing/2016/5/14/chartex" xmlns:mc="http://schemas.openxmlformats.org/markup-compatibility/2006" xmlns:aink="http://schemas.microsoft.com/office/drawing/2016/ink" xmlns:am3d="http://schemas.microsoft.com/office/drawing/2017/model3d" xmlns:o="urn:schemas-microsoft-com:office:office" xmlns:oel="http://schemas.microsoft.com/office/2019/extlst" xmlns:r="http://schemas.openxmlformats.org/officeDocument/2006/relationships" xmlns:m="http://schemas.openxmlformats.org/officeDocument/2006/math" xmlns:v="urn:schemas-microsoft-com:vml" xmlns:wp14="http://schemas.microsoft.com/office/word/2010/wordprocessingDrawing" xmlns:wp="http://schemas.openxmlformats.org/drawingml/2006/wordprocessingDrawing" xmlns:w10="urn:schemas-microsoft-com:office:word" xmlns:w="http://schemas.openxmlformats.org/wordprocessingml/2006/main" xmlns:w14="http://schemas.microsoft.com/office/word/2010/wordml" xmlns:w15="http://schemas.microsoft.com/office/word/2012/wordml" xmlns:w16cex="http://schemas.microsoft.com/office/word/2018/wordml/cex" xmlns:w16cid="http://schemas.microsoft.com/office/word/2016/wordml/cid" xmlns:w16="http://schemas.microsoft.com/office/word/2018/wordml" xmlns:w16du="http://schemas.microsoft.com/office/word/2023/wordml/word16du" xmlns:w16sdtdh="http://schemas.microsoft.com/office/word/2020/wordml/sdtdatahash" xmlns:w16sdtfl="http://schemas.microsoft.com/office/word/2024/wordml/sdtformatlock" xmlns:w16se="http://schemas.microsoft.com/office/word/2015/wordml/symex" xmlns:wpg="http://schemas.microsoft.com/office/word/2010/wordprocessingGroup" xmlns:wpi="http://schemas.microsoft.com/office/word/2010/wordprocessingInk" xmlns:wne="http://schemas.microsoft.com/office/word/2006/wordml" xmlns:wps="http://schemas.microsoft.com/office/word/2010/wordprocessingShape" mc:Ignorable="w14 w15 w16se w16cid w16 w16cex w16sdtdh w16sdtfl w16du wp14">
+  <w:endnote w:type="separator" w:id="-1">
+    <w:p>
+      <w:pPr>
+        <w:spacing w:after="0" w:line="240" w:lineRule="auto"/>
+      </w:pPr>
+      <w:r>
+        <w:separator/>
+      </w:r>
+    </w:p>
+  </w:endnote>
+  <w:endnote w:type="continuationSeparator" w:id="0">
+    <w:p>
+      <w:pPr>
+        <w:spacing w:after="0" w:line="240" w:lineRule="auto"/>
+      </w:pPr>
+      <w:r>
+        <w:continuationSeparator/>
+      </w:r>
+    </w:p>
+  </w:endnote>
+</w:endnotes>
+</file>
+
+<file path=word/footnotes.xml><?xml version="1.0" encoding="utf-8"?>
+<w:footnotes xmlns:wpc="http://schemas.microsoft.com/office/word/2010/wordprocessingCanvas" xmlns:cx="http://schemas.microsoft.com/office/drawing/2014/chartex" xmlns:cx1="http://schemas.microsoft.com/office/drawing/2015/9/8/chartex" xmlns:cx2="http://schemas.microsoft.com/office/drawing/2015/10/21/chartex" xmlns:cx3="http://schemas.microsoft.com/office/drawing/2016/5/9/chartex" xmlns:cx4="http://schemas.microsoft.com/office/drawing/2016/5/10/chartex" xmlns:cx5="http://schemas.microsoft.com/office/drawing/2016/5/11/chartex" xmlns:cx6="http://schemas.microsoft.com/office/drawing/2016/5/12/chartex" xmlns:cx7="http://schemas.microsoft.com/office/drawing/2016/5/13/chartex" xmlns:cx8="http://schemas.microsoft.com/office/drawing/2016/5/14/chartex" xmlns:mc="http://schemas.openxmlformats.org/markup-compatibility/2006" xmlns:aink="http://schemas.microsoft.com/office/drawing/2016/ink" xmlns:am3d="http://schemas.microsoft.com/office/drawing/2017/model3d" xmlns:o="urn:schemas-microsoft-com:office:office" xmlns:oel="http://schemas.microsoft.com/office/2019/extlst" xmlns:r="http://schemas.openxmlformats.org/officeDocument/2006/relationships" xmlns:m="http://schemas.openxmlformats.org/officeDocument/2006/math" xmlns:v="urn:schemas-microsoft-com:vml" xmlns:wp14="http://schemas.microsoft.com/office/word/2010/wordprocessingDrawing" xmlns:wp="http://schemas.openxmlformats.org/drawingml/2006/wordprocessingDrawing" xmlns:w10="urn:schemas-microsoft-com:office:word" xmlns:w="http://schemas.openxmlformats.org/wordprocessingml/2006/main" xmlns:w14="http://schemas.microsoft.com/office/word/2010/wordml" xmlns:w15="http://schemas.microsoft.com/office/word/2012/wordml" xmlns:w16cex="http://schemas.microsoft.com/office/word/2018/wordml/cex" xmlns:w16cid="http://schemas.microsoft.com/office/word/2016/wordml/cid" xmlns:w16="http://schemas.microsoft.com/office/word/2018/wordml" xmlns:w16du="http://schemas.microsoft.com/office/word/2023/wordml/word16du" xmlns:w16sdtdh="http://schemas.microsoft.com/office/word/2020/wordml/sdtdatahash" xmlns:w16sdtfl="http://schemas.microsoft.com/office/word/2024/wordml/sdtformatlock" xmlns:w16se="http://schemas.microsoft.com/office/word/2015/wordml/symex" xmlns:wpg="http://schemas.microsoft.com/office/word/2010/wordprocessingGroup" xmlns:wpi="http://schemas.microsoft.com/office/word/2010/wordprocessingInk" xmlns:wne="http://schemas.microsoft.com/office/word/2006/wordml" xmlns:wps="http://schemas.microsoft.com/office/word/2010/wordprocessingShape" mc:Ignorable="w14 w15 w16se w16cid w16 w16cex w16sdtdh w16sdtfl w16du wp14">
+  <w:footnote w:type="separator" w:id="-1">
+    <w:p>
+      <w:pPr>
+        <w:spacing w:after="0" w:line="240" w:lineRule="auto"/>
+      </w:pPr>
+      <w:r>
+        <w:separator/>
+      </w:r>
+    </w:p>
+  </w:footnote>
+  <w:footnote w:type="continuationSeparator" w:id="0">
+    <w:p>
+      <w:pPr>
+        <w:spacing w:after="0" w:line="240" w:lineRule="auto"/>
+      </w:pPr>
+      <w:r>
+        <w:continuationSeparator/>
+      </w:r>
+    </w:p>
+  </w:footnote>
+</w:footnotes>
+</file>
+
 <file path=word/numbering.xml><?xml version="1.0" encoding="utf-8"?>
 <w:numbering xmlns:wpc="http://schemas.microsoft.com/office/word/2010/wordprocessingCanvas" xmlns:cx="http://schemas.microsoft.com/office/drawing/2014/chartex" xmlns:cx1="http://schemas.microsoft.com/office/drawing/2015/9/8/chartex" xmlns:cx2="http://schemas.microsoft.com/office/drawing/2015/10/21/chartex" xmlns:cx3="http://schemas.microsoft.com/office/drawing/2016/5/9/chartex" xmlns:cx4="http://schemas.microsoft.com/office/drawing/2016/5/10/chartex" xmlns:cx5="http://schemas.microsoft.com/office/drawing/2016/5/11/chartex" xmlns:cx6="http://schemas.microsoft.com/office/drawing/2016/5/12/chartex" xmlns:cx7="http://schemas.microsoft.com/office/drawing/2016/5/13/chartex" xmlns:cx8="http://schemas.microsoft.com/office/drawing/2016/5/14/chartex" xmlns:mc="http://schemas.openxmlformats.org/markup-compatibility/2006" xmlns:aink="http://schemas.microsoft.com/office/drawing/2016/ink" xmlns:am3d="http://schemas.microsoft.com/office/drawing/2017/model3d" xmlns:o="urn:schemas-microsoft-com:office:office" xmlns:oel="http://schemas.microsoft.com/office/2019/extlst" xmlns:r="http://schemas.openxmlformats.org/officeDocument/2006/relationships" xmlns:m="http://schemas.openxmlformats.org/officeDocument/2006/math" xmlns:v="urn:schemas-microsoft-com:vml" xmlns:wp14="http://schemas.microsoft.com/office/word/2010/wordprocessingDrawing" xmlns:wp="http://schemas.openxmlformats.org/drawingml/2006/wordprocessingDrawing" xmlns:w10="urn:schemas-microsoft-com:office:word" xmlns:w="http://schemas.openxmlformats.org/wordprocessingml/2006/main" xmlns:w14="http://schemas.microsoft.com/office/word/2010/wordml" xmlns:w15="http://schemas.microsoft.com/office/word/2012/wordml" xmlns:w16cex="http://schemas.microsoft.com/office/word/2018/wordml/cex" xmlns:w16cid="http://schemas.microsoft.com/office/word/2016/wordml/cid" xmlns:w16="http://schemas.microsoft.com/office/word/2018/wordml" xmlns:w16du="http://schemas.microsoft.com/office/word/2023/wordml/word16du" xmlns:w16sdtdh="http://schemas.microsoft.com/office/word/2020/wordml/sdtdatahash" xmlns:w16sdtfl="http://schemas.microsoft.com/office/word/2024/wordml/sdtformatlock" xmlns:w16se="http://schemas.microsoft.com/office/word/2015/wordml/symex" xmlns:wpg="http://schemas.microsoft.com/office/word/2010/wordprocessingGroup" xmlns:wpi="http://schemas.microsoft.com/office/word/2010/wordprocessingInk" xmlns:wne="http://schemas.microsoft.com/office/word/2006/wordml" xmlns:wps="http://schemas.microsoft.com/office/word/2010/wordprocessingShape" mc:Ignorable="w14 w15 w16se w16cid w16 w16cex w16sdtdh w16sdtfl w16du wp14">
   <w:abstractNum w:abstractNumId="0" w15:restartNumberingAfterBreak="0">
@@ -5028,6 +5864,121 @@
     </w:lvl>
   </w:abstractNum>
   <w:abstractNum w:abstractNumId="5" w15:restartNumberingAfterBreak="0">
+    <w:nsid w:val="19F73F87"/>
+    <w:multiLevelType w:val="hybridMultilevel"/>
+    <w:tmpl w:val="A18C1F76"/>
+    <w:lvl w:ilvl="0" w:tplc="A9A6B9FE">
+      <w:start w:val="1"/>
+      <w:numFmt w:val="bullet"/>
+      <w:lvlText w:val=""/>
+      <w:lvlJc w:val="left"/>
+      <w:pPr>
+        <w:ind w:left="720" w:hanging="360"/>
+      </w:pPr>
+      <w:rPr>
+        <w:rFonts w:ascii="Wingdings" w:hAnsi="Wingdings" w:hint="default"/>
+        <w:color w:val="611232"/>
+        <w:u w:color="611232"/>
+      </w:rPr>
+    </w:lvl>
+    <w:lvl w:ilvl="1" w:tplc="080A0003" w:tentative="1">
+      <w:start w:val="1"/>
+      <w:numFmt w:val="bullet"/>
+      <w:lvlText w:val="o"/>
+      <w:lvlJc w:val="left"/>
+      <w:pPr>
+        <w:ind w:left="1440" w:hanging="360"/>
+      </w:pPr>
+      <w:rPr>
+        <w:rFonts w:ascii="Courier New" w:hAnsi="Courier New" w:cs="Courier New" w:hint="default"/>
+      </w:rPr>
+    </w:lvl>
+    <w:lvl w:ilvl="2" w:tplc="080A0005" w:tentative="1">
+      <w:start w:val="1"/>
+      <w:numFmt w:val="bullet"/>
+      <w:lvlText w:val=""/>
+      <w:lvlJc w:val="left"/>
+      <w:pPr>
+        <w:ind w:left="2160" w:hanging="360"/>
+      </w:pPr>
+      <w:rPr>
+        <w:rFonts w:ascii="Wingdings" w:hAnsi="Wingdings" w:hint="default"/>
+      </w:rPr>
+    </w:lvl>
+    <w:lvl w:ilvl="3" w:tplc="080A0001" w:tentative="1">
+      <w:start w:val="1"/>
+      <w:numFmt w:val="bullet"/>
+      <w:lvlText w:val=""/>
+      <w:lvlJc w:val="left"/>
+      <w:pPr>
+        <w:ind w:left="2880" w:hanging="360"/>
+      </w:pPr>
+      <w:rPr>
+        <w:rFonts w:ascii="Symbol" w:hAnsi="Symbol" w:hint="default"/>
+      </w:rPr>
+    </w:lvl>
+    <w:lvl w:ilvl="4" w:tplc="080A0003" w:tentative="1">
+      <w:start w:val="1"/>
+      <w:numFmt w:val="bullet"/>
+      <w:lvlText w:val="o"/>
+      <w:lvlJc w:val="left"/>
+      <w:pPr>
+        <w:ind w:left="3600" w:hanging="360"/>
+      </w:pPr>
+      <w:rPr>
+        <w:rFonts w:ascii="Courier New" w:hAnsi="Courier New" w:cs="Courier New" w:hint="default"/>
+      </w:rPr>
+    </w:lvl>
+    <w:lvl w:ilvl="5" w:tplc="080A0005" w:tentative="1">
+      <w:start w:val="1"/>
+      <w:numFmt w:val="bullet"/>
+      <w:lvlText w:val=""/>
+      <w:lvlJc w:val="left"/>
+      <w:pPr>
+        <w:ind w:left="4320" w:hanging="360"/>
+      </w:pPr>
+      <w:rPr>
+        <w:rFonts w:ascii="Wingdings" w:hAnsi="Wingdings" w:hint="default"/>
+      </w:rPr>
+    </w:lvl>
+    <w:lvl w:ilvl="6" w:tplc="080A0001" w:tentative="1">
+      <w:start w:val="1"/>
+      <w:numFmt w:val="bullet"/>
+      <w:lvlText w:val=""/>
+      <w:lvlJc w:val="left"/>
+      <w:pPr>
+        <w:ind w:left="5040" w:hanging="360"/>
+      </w:pPr>
+      <w:rPr>
+        <w:rFonts w:ascii="Symbol" w:hAnsi="Symbol" w:hint="default"/>
+      </w:rPr>
+    </w:lvl>
+    <w:lvl w:ilvl="7" w:tplc="080A0003" w:tentative="1">
+      <w:start w:val="1"/>
+      <w:numFmt w:val="bullet"/>
+      <w:lvlText w:val="o"/>
+      <w:lvlJc w:val="left"/>
+      <w:pPr>
+        <w:ind w:left="5760" w:hanging="360"/>
+      </w:pPr>
+      <w:rPr>
+        <w:rFonts w:ascii="Courier New" w:hAnsi="Courier New" w:cs="Courier New" w:hint="default"/>
+      </w:rPr>
+    </w:lvl>
+    <w:lvl w:ilvl="8" w:tplc="080A0005" w:tentative="1">
+      <w:start w:val="1"/>
+      <w:numFmt w:val="bullet"/>
+      <w:lvlText w:val=""/>
+      <w:lvlJc w:val="left"/>
+      <w:pPr>
+        <w:ind w:left="6480" w:hanging="360"/>
+      </w:pPr>
+      <w:rPr>
+        <w:rFonts w:ascii="Wingdings" w:hAnsi="Wingdings" w:hint="default"/>
+      </w:rPr>
+    </w:lvl>
+  </w:abstractNum>
+  <w:abstractNum w:abstractNumId="6" w15:restartNumberingAfterBreak="0">
     <w:nsid w:val="1F6F14E2"/>
     <w:multiLevelType w:val="multilevel"/>
     <w:tmpl w:val="B34A9F34"/>
@@ -5176,7 +6127,7 @@
       </w:rPr>
     </w:lvl>
   </w:abstractNum>
-  <w:abstractNum w:abstractNumId="6" w15:restartNumberingAfterBreak="0">
+  <w:abstractNum w:abstractNumId="7" w15:restartNumberingAfterBreak="0">
     <w:nsid w:val="27326186"/>
     <w:multiLevelType w:val="hybridMultilevel"/>
     <w:tmpl w:val="4AA405BC"/>
@@ -5289,7 +6240,7 @@
       </w:rPr>
     </w:lvl>
   </w:abstractNum>
-  <w:abstractNum w:abstractNumId="7" w15:restartNumberingAfterBreak="0">
+  <w:abstractNum w:abstractNumId="8" w15:restartNumberingAfterBreak="0">
     <w:nsid w:val="29B37FED"/>
     <w:multiLevelType w:val="multilevel"/>
     <w:tmpl w:val="D316B430"/>
@@ -5438,7 +6389,7 @@
       </w:rPr>
     </w:lvl>
   </w:abstractNum>
-  <w:abstractNum w:abstractNumId="8" w15:restartNumberingAfterBreak="0">
+  <w:abstractNum w:abstractNumId="9" w15:restartNumberingAfterBreak="0">
     <w:nsid w:val="32A93CC4"/>
     <w:multiLevelType w:val="multilevel"/>
     <w:tmpl w:val="FBDA877A"/>
@@ -5587,7 +6538,7 @@
       </w:rPr>
     </w:lvl>
   </w:abstractNum>
-  <w:abstractNum w:abstractNumId="9" w15:restartNumberingAfterBreak="0">
+  <w:abstractNum w:abstractNumId="10" w15:restartNumberingAfterBreak="0">
     <w:nsid w:val="34DC1065"/>
     <w:multiLevelType w:val="hybridMultilevel"/>
     <w:tmpl w:val="26C473DE"/>
@@ -5702,7 +6653,7 @@
       </w:rPr>
     </w:lvl>
   </w:abstractNum>
-  <w:abstractNum w:abstractNumId="10" w15:restartNumberingAfterBreak="0">
+  <w:abstractNum w:abstractNumId="11" w15:restartNumberingAfterBreak="0">
     <w:nsid w:val="3D162E81"/>
     <w:multiLevelType w:val="hybridMultilevel"/>
     <w:tmpl w:val="24E8610E"/>
@@ -5816,7 +6767,7 @@
       </w:rPr>
     </w:lvl>
   </w:abstractNum>
-  <w:abstractNum w:abstractNumId="11" w15:restartNumberingAfterBreak="0">
+  <w:abstractNum w:abstractNumId="12" w15:restartNumberingAfterBreak="0">
     <w:nsid w:val="3E2C64DB"/>
     <w:multiLevelType w:val="multilevel"/>
     <w:tmpl w:val="BDB6618E"/>
@@ -5965,7 +6916,122 @@
       </w:rPr>
     </w:lvl>
   </w:abstractNum>
-  <w:abstractNum w:abstractNumId="12" w15:restartNumberingAfterBreak="0">
+  <w:abstractNum w:abstractNumId="13" w15:restartNumberingAfterBreak="0">
+    <w:nsid w:val="4ECE054F"/>
+    <w:multiLevelType w:val="hybridMultilevel"/>
+    <w:tmpl w:val="9100145E"/>
+    <w:lvl w:ilvl="0" w:tplc="A9A6B9FE">
+      <w:start w:val="1"/>
+      <w:numFmt w:val="bullet"/>
+      <w:lvlText w:val=""/>
+      <w:lvlJc w:val="left"/>
+      <w:pPr>
+        <w:ind w:left="720" w:hanging="360"/>
+      </w:pPr>
+      <w:rPr>
+        <w:rFonts w:ascii="Wingdings" w:hAnsi="Wingdings" w:hint="default"/>
+        <w:color w:val="611232"/>
+        <w:u w:color="611232"/>
+      </w:rPr>
+    </w:lvl>
+    <w:lvl w:ilvl="1" w:tplc="080A0003" w:tentative="1">
+      <w:start w:val="1"/>
+      <w:numFmt w:val="bullet"/>
+      <w:lvlText w:val="o"/>
+      <w:lvlJc w:val="left"/>
+      <w:pPr>
+        <w:ind w:left="1440" w:hanging="360"/>
+      </w:pPr>
+      <w:rPr>
+        <w:rFonts w:ascii="Courier New" w:hAnsi="Courier New" w:cs="Courier New" w:hint="default"/>
+      </w:rPr>
+    </w:lvl>
+    <w:lvl w:ilvl="2" w:tplc="080A0005" w:tentative="1">
+      <w:start w:val="1"/>
+      <w:numFmt w:val="bullet"/>
+      <w:lvlText w:val=""/>
+      <w:lvlJc w:val="left"/>
+      <w:pPr>
+        <w:ind w:left="2160" w:hanging="360"/>
+      </w:pPr>
+      <w:rPr>
+        <w:rFonts w:ascii="Wingdings" w:hAnsi="Wingdings" w:hint="default"/>
+      </w:rPr>
+    </w:lvl>
+    <w:lvl w:ilvl="3" w:tplc="080A0001" w:tentative="1">
+      <w:start w:val="1"/>
+      <w:numFmt w:val="bullet"/>
+      <w:lvlText w:val=""/>
+      <w:lvlJc w:val="left"/>
+      <w:pPr>
+        <w:ind w:left="2880" w:hanging="360"/>
+      </w:pPr>
+      <w:rPr>
+        <w:rFonts w:ascii="Symbol" w:hAnsi="Symbol" w:hint="default"/>
+      </w:rPr>
+    </w:lvl>
+    <w:lvl w:ilvl="4" w:tplc="080A0003" w:tentative="1">
+      <w:start w:val="1"/>
+      <w:numFmt w:val="bullet"/>
+      <w:lvlText w:val="o"/>
+      <w:lvlJc w:val="left"/>
+      <w:pPr>
+        <w:ind w:left="3600" w:hanging="360"/>
+      </w:pPr>
+      <w:rPr>
+        <w:rFonts w:ascii="Courier New" w:hAnsi="Courier New" w:cs="Courier New" w:hint="default"/>
+      </w:rPr>
+    </w:lvl>
+    <w:lvl w:ilvl="5" w:tplc="080A0005" w:tentative="1">
+      <w:start w:val="1"/>
+      <w:numFmt w:val="bullet"/>
+      <w:lvlText w:val=""/>
+      <w:lvlJc w:val="left"/>
+      <w:pPr>
+        <w:ind w:left="4320" w:hanging="360"/>
+      </w:pPr>
+      <w:rPr>
+        <w:rFonts w:ascii="Wingdings" w:hAnsi="Wingdings" w:hint="default"/>
+      </w:rPr>
+    </w:lvl>
+    <w:lvl w:ilvl="6" w:tplc="080A0001" w:tentative="1">
+      <w:start w:val="1"/>
+      <w:numFmt w:val="bullet"/>
+      <w:lvlText w:val=""/>
+      <w:lvlJc w:val="left"/>
+      <w:pPr>
+        <w:ind w:left="5040" w:hanging="360"/>
+      </w:pPr>
+      <w:rPr>
+        <w:rFonts w:ascii="Symbol" w:hAnsi="Symbol" w:hint="default"/>
+      </w:rPr>
+    </w:lvl>
+    <w:lvl w:ilvl="7" w:tplc="080A0003" w:tentative="1">
+      <w:start w:val="1"/>
+      <w:numFmt w:val="bullet"/>
+      <w:lvlText w:val="o"/>
+      <w:lvlJc w:val="left"/>
+      <w:pPr>
+        <w:ind w:left="5760" w:hanging="360"/>
+      </w:pPr>
+      <w:rPr>
+        <w:rFonts w:ascii="Courier New" w:hAnsi="Courier New" w:cs="Courier New" w:hint="default"/>
+      </w:rPr>
+    </w:lvl>
+    <w:lvl w:ilvl="8" w:tplc="080A0005" w:tentative="1">
+      <w:start w:val="1"/>
+      <w:numFmt w:val="bullet"/>
+      <w:lvlText w:val=""/>
+      <w:lvlJc w:val="left"/>
+      <w:pPr>
+        <w:ind w:left="6480" w:hanging="360"/>
+      </w:pPr>
+      <w:rPr>
+        <w:rFonts w:ascii="Wingdings" w:hAnsi="Wingdings" w:hint="default"/>
+      </w:rPr>
+    </w:lvl>
+  </w:abstractNum>
+  <w:abstractNum w:abstractNumId="14" w15:restartNumberingAfterBreak="0">
     <w:nsid w:val="4F942633"/>
     <w:multiLevelType w:val="multilevel"/>
     <w:tmpl w:val="5ED68DC4"/>
@@ -6114,7 +7180,7 @@
       </w:rPr>
     </w:lvl>
   </w:abstractNum>
-  <w:abstractNum w:abstractNumId="13" w15:restartNumberingAfterBreak="0">
+  <w:abstractNum w:abstractNumId="15" w15:restartNumberingAfterBreak="0">
     <w:nsid w:val="53D13084"/>
     <w:multiLevelType w:val="multilevel"/>
     <w:tmpl w:val="C512C000"/>
@@ -6263,7 +7329,7 @@
       </w:rPr>
     </w:lvl>
   </w:abstractNum>
-  <w:abstractNum w:abstractNumId="14" w15:restartNumberingAfterBreak="0">
+  <w:abstractNum w:abstractNumId="16" w15:restartNumberingAfterBreak="0">
     <w:nsid w:val="53EC3E13"/>
     <w:multiLevelType w:val="multilevel"/>
     <w:tmpl w:val="475270C4"/>
@@ -6412,7 +7478,7 @@
       </w:rPr>
     </w:lvl>
   </w:abstractNum>
-  <w:abstractNum w:abstractNumId="15" w15:restartNumberingAfterBreak="0">
+  <w:abstractNum w:abstractNumId="17" w15:restartNumberingAfterBreak="0">
     <w:nsid w:val="54977767"/>
     <w:multiLevelType w:val="multilevel"/>
     <w:tmpl w:val="E520A54C"/>
@@ -6561,7 +7627,7 @@
       </w:rPr>
     </w:lvl>
   </w:abstractNum>
-  <w:abstractNum w:abstractNumId="16" w15:restartNumberingAfterBreak="0">
+  <w:abstractNum w:abstractNumId="18" w15:restartNumberingAfterBreak="0">
     <w:nsid w:val="54C07E5F"/>
     <w:multiLevelType w:val="hybridMultilevel"/>
     <w:tmpl w:val="5ABA2BB4"/>
@@ -6674,7 +7740,7 @@
       </w:rPr>
     </w:lvl>
   </w:abstractNum>
-  <w:abstractNum w:abstractNumId="17" w15:restartNumberingAfterBreak="0">
+  <w:abstractNum w:abstractNumId="19" w15:restartNumberingAfterBreak="0">
     <w:nsid w:val="5DDD439D"/>
     <w:multiLevelType w:val="hybridMultilevel"/>
     <w:tmpl w:val="4C40847C"/>
@@ -6787,7 +7853,7 @@
       </w:rPr>
     </w:lvl>
   </w:abstractNum>
-  <w:abstractNum w:abstractNumId="18" w15:restartNumberingAfterBreak="0">
+  <w:abstractNum w:abstractNumId="20" w15:restartNumberingAfterBreak="0">
     <w:nsid w:val="649F7CA1"/>
     <w:multiLevelType w:val="multilevel"/>
     <w:tmpl w:val="EB2A3390"/>
@@ -6936,7 +8002,7 @@
       </w:rPr>
     </w:lvl>
   </w:abstractNum>
-  <w:abstractNum w:abstractNumId="19" w15:restartNumberingAfterBreak="0">
+  <w:abstractNum w:abstractNumId="21" w15:restartNumberingAfterBreak="0">
     <w:nsid w:val="66686FFB"/>
     <w:multiLevelType w:val="multilevel"/>
     <w:tmpl w:val="8C74B642"/>
@@ -7085,7 +8151,7 @@
       </w:rPr>
     </w:lvl>
   </w:abstractNum>
-  <w:abstractNum w:abstractNumId="20" w15:restartNumberingAfterBreak="0">
+  <w:abstractNum w:abstractNumId="22" w15:restartNumberingAfterBreak="0">
     <w:nsid w:val="6A5A5D79"/>
     <w:multiLevelType w:val="hybridMultilevel"/>
     <w:tmpl w:val="DE0AB250"/>
@@ -7202,7 +8268,7 @@
       </w:rPr>
     </w:lvl>
   </w:abstractNum>
-  <w:abstractNum w:abstractNumId="21" w15:restartNumberingAfterBreak="0">
+  <w:abstractNum w:abstractNumId="23" w15:restartNumberingAfterBreak="0">
     <w:nsid w:val="6B8110C8"/>
     <w:multiLevelType w:val="multilevel"/>
     <w:tmpl w:val="E800FC72"/>
@@ -7351,7 +8417,7 @@
       </w:rPr>
     </w:lvl>
   </w:abstractNum>
-  <w:abstractNum w:abstractNumId="22" w15:restartNumberingAfterBreak="0">
+  <w:abstractNum w:abstractNumId="24" w15:restartNumberingAfterBreak="0">
     <w:nsid w:val="7133715E"/>
     <w:multiLevelType w:val="hybridMultilevel"/>
     <w:tmpl w:val="F2A8D59A"/>
@@ -7465,73 +8531,79 @@
     </w:lvl>
   </w:abstractNum>
   <w:num w:numId="1" w16cid:durableId="2067531079">
-    <w:abstractNumId w:val="8"/>
+    <w:abstractNumId w:val="9"/>
   </w:num>
   <w:num w:numId="2" w16cid:durableId="2133742672">
-    <w:abstractNumId w:val="5"/>
+    <w:abstractNumId w:val="6"/>
   </w:num>
   <w:num w:numId="3" w16cid:durableId="2061856137">
-    <w:abstractNumId w:val="15"/>
+    <w:abstractNumId w:val="17"/>
   </w:num>
   <w:num w:numId="4" w16cid:durableId="718476006">
-    <w:abstractNumId w:val="21"/>
+    <w:abstractNumId w:val="23"/>
   </w:num>
   <w:num w:numId="5" w16cid:durableId="222185629">
-    <w:abstractNumId w:val="11"/>
+    <w:abstractNumId w:val="12"/>
   </w:num>
   <w:num w:numId="6" w16cid:durableId="1364985978">
-    <w:abstractNumId w:val="18"/>
+    <w:abstractNumId w:val="20"/>
   </w:num>
   <w:num w:numId="7" w16cid:durableId="1530142602">
-    <w:abstractNumId w:val="19"/>
+    <w:abstractNumId w:val="21"/>
   </w:num>
   <w:num w:numId="8" w16cid:durableId="442531591">
     <w:abstractNumId w:val="0"/>
   </w:num>
   <w:num w:numId="9" w16cid:durableId="289284855">
-    <w:abstractNumId w:val="12"/>
+    <w:abstractNumId w:val="14"/>
   </w:num>
   <w:num w:numId="10" w16cid:durableId="1901208069">
     <w:abstractNumId w:val="2"/>
   </w:num>
   <w:num w:numId="11" w16cid:durableId="940990846">
-    <w:abstractNumId w:val="14"/>
+    <w:abstractNumId w:val="16"/>
   </w:num>
   <w:num w:numId="12" w16cid:durableId="701396653">
     <w:abstractNumId w:val="1"/>
   </w:num>
   <w:num w:numId="13" w16cid:durableId="1436098448">
-    <w:abstractNumId w:val="10"/>
+    <w:abstractNumId w:val="11"/>
   </w:num>
   <w:num w:numId="14" w16cid:durableId="1244530511">
     <w:abstractNumId w:val="4"/>
   </w:num>
   <w:num w:numId="15" w16cid:durableId="482699954">
-    <w:abstractNumId w:val="9"/>
+    <w:abstractNumId w:val="10"/>
   </w:num>
   <w:num w:numId="16" w16cid:durableId="1025523136">
-    <w:abstractNumId w:val="13"/>
+    <w:abstractNumId w:val="15"/>
   </w:num>
   <w:num w:numId="17" w16cid:durableId="461534119">
-    <w:abstractNumId w:val="6"/>
+    <w:abstractNumId w:val="7"/>
   </w:num>
   <w:num w:numId="18" w16cid:durableId="1578898323">
-    <w:abstractNumId w:val="16"/>
+    <w:abstractNumId w:val="18"/>
   </w:num>
   <w:num w:numId="19" w16cid:durableId="1073284044">
     <w:abstractNumId w:val="3"/>
   </w:num>
   <w:num w:numId="20" w16cid:durableId="249393562">
-    <w:abstractNumId w:val="7"/>
+    <w:abstractNumId w:val="8"/>
   </w:num>
   <w:num w:numId="21" w16cid:durableId="1539849925">
-    <w:abstractNumId w:val="17"/>
+    <w:abstractNumId w:val="19"/>
   </w:num>
   <w:num w:numId="22" w16cid:durableId="145561120">
+    <w:abstractNumId w:val="24"/>
+  </w:num>
+  <w:num w:numId="23" w16cid:durableId="1103300757">
     <w:abstractNumId w:val="22"/>
   </w:num>
-  <w:num w:numId="23" w16cid:durableId="1103300757">
-    <w:abstractNumId w:val="20"/>
+  <w:num w:numId="24" w16cid:durableId="790130940">
+    <w:abstractNumId w:val="13"/>
+  </w:num>
+  <w:num w:numId="25" w16cid:durableId="362366413">
+    <w:abstractNumId w:val="5"/>
   </w:num>
 </w:numbering>
 </file>
@@ -8653,6 +9725,50 @@
       <w:spacing w:after="0" w:line="240" w:lineRule="auto"/>
     </w:pPr>
   </w:style>
+  <w:style w:type="paragraph" w:styleId="Encabezado">
+    <w:name w:val="header"/>
+    <w:basedOn w:val="Normal"/>
+    <w:link w:val="EncabezadoCar"/>
+    <w:uiPriority w:val="99"/>
+    <w:unhideWhenUsed/>
+    <w:rsid w:val="00491EE1"/>
+    <w:pPr>
+      <w:tabs>
+        <w:tab w:val="center" w:pos="4419"/>
+        <w:tab w:val="right" w:pos="8838"/>
+      </w:tabs>
+      <w:spacing w:after="0" w:line="240" w:lineRule="auto"/>
+    </w:pPr>
+  </w:style>
+  <w:style w:type="character" w:customStyle="1" w:styleId="EncabezadoCar">
+    <w:name w:val="Encabezado Car"/>
+    <w:basedOn w:val="Fuentedeprrafopredeter"/>
+    <w:link w:val="Encabezado"/>
+    <w:uiPriority w:val="99"/>
+    <w:rsid w:val="00491EE1"/>
+  </w:style>
+  <w:style w:type="paragraph" w:styleId="Piedepgina">
+    <w:name w:val="footer"/>
+    <w:basedOn w:val="Normal"/>
+    <w:link w:val="PiedepginaCar"/>
+    <w:uiPriority w:val="99"/>
+    <w:unhideWhenUsed/>
+    <w:rsid w:val="00491EE1"/>
+    <w:pPr>
+      <w:tabs>
+        <w:tab w:val="center" w:pos="4419"/>
+        <w:tab w:val="right" w:pos="8838"/>
+      </w:tabs>
+      <w:spacing w:after="0" w:line="240" w:lineRule="auto"/>
+    </w:pPr>
+  </w:style>
+  <w:style w:type="character" w:customStyle="1" w:styleId="PiedepginaCar">
+    <w:name w:val="Pie de página Car"/>
+    <w:basedOn w:val="Fuentedeprrafopredeter"/>
+    <w:link w:val="Piedepgina"/>
+    <w:uiPriority w:val="99"/>
+    <w:rsid w:val="00491EE1"/>
+  </w:style>
 </w:styles>
 </file>
 

</xml_diff>

<commit_message>
Agrego diagrama de contexto y ajusto alcance en reporte
</commit_message>
<xml_diff>
--- a/docs/reporte.docx
+++ b/docs/reporte.docx
@@ -354,7 +354,15 @@
         <w:t xml:space="preserve">Alumno: </w:t>
       </w:r>
       <w:r>
-        <w:t>Masiel Elihú Rivas Ortega</w:t>
+        <w:t xml:space="preserve">Masiel </w:t>
+      </w:r>
+      <w:proofErr w:type="spellStart"/>
+      <w:r>
+        <w:t>Elihú</w:t>
+      </w:r>
+      <w:proofErr w:type="spellEnd"/>
+      <w:r>
+        <w:t xml:space="preserve"> Rivas Ortega</w:t>
       </w:r>
     </w:p>
     <w:p>
@@ -461,8 +469,13 @@
         <w:jc w:val="center"/>
       </w:pPr>
       <w:r>
-        <w:t>Dora Luz González Bañales</w:t>
-      </w:r>
+        <w:t xml:space="preserve">Dora Luz González </w:t>
+      </w:r>
+      <w:proofErr w:type="spellStart"/>
+      <w:r>
+        <w:t>Bañales</w:t>
+      </w:r>
+      <w:proofErr w:type="spellEnd"/>
     </w:p>
     <w:p>
       <w:pPr>
@@ -696,7 +709,23 @@
       </w:r>
       <w:r>
         <w:br/>
-        <w:t>3.3 Roles asignados (Alumno = Product Owner + Dev + Scrum Master)</w:t>
+        <w:t xml:space="preserve">3.3 Roles asignados (Alumno = </w:t>
+      </w:r>
+      <w:proofErr w:type="spellStart"/>
+      <w:r>
+        <w:t>Product</w:t>
+      </w:r>
+      <w:proofErr w:type="spellEnd"/>
+      <w:r>
+        <w:t xml:space="preserve"> </w:t>
+      </w:r>
+      <w:proofErr w:type="spellStart"/>
+      <w:r>
+        <w:t>Owner</w:t>
+      </w:r>
+      <w:proofErr w:type="spellEnd"/>
+      <w:r>
+        <w:t xml:space="preserve"> + Dev + Scrum Master)</w:t>
       </w:r>
       <w:r>
         <w:br/>
@@ -711,8 +740,13 @@
         </w:numPr>
         <w:spacing w:line="360" w:lineRule="auto"/>
       </w:pPr>
-      <w:r>
-        <w:t>Product Backlog</w:t>
+      <w:proofErr w:type="spellStart"/>
+      <w:r>
+        <w:t>Product</w:t>
+      </w:r>
+      <w:proofErr w:type="spellEnd"/>
+      <w:r>
+        <w:t xml:space="preserve"> Backlog</w:t>
       </w:r>
     </w:p>
     <w:p>
@@ -748,11 +782,27 @@
       </w:pPr>
       <w:r>
         <w:lastRenderedPageBreak/>
-        <w:t>3.5 Ciclo de trabajo: sprints semanales</w:t>
+        <w:t xml:space="preserve">3.5 Ciclo de trabajo: </w:t>
+      </w:r>
+      <w:proofErr w:type="spellStart"/>
+      <w:r>
+        <w:t>sprints</w:t>
+      </w:r>
+      <w:proofErr w:type="spellEnd"/>
+      <w:r>
+        <w:t xml:space="preserve"> semanales</w:t>
       </w:r>
       <w:r>
         <w:br/>
-        <w:t>3.6 Métricas y herramientas utilizadas (Git, tablero, burndown)</w:t>
+        <w:t xml:space="preserve">3.6 Métricas y herramientas utilizadas (Git, tablero, </w:t>
+      </w:r>
+      <w:proofErr w:type="spellStart"/>
+      <w:r>
+        <w:t>burndown</w:t>
+      </w:r>
+      <w:proofErr w:type="spellEnd"/>
+      <w:r>
+        <w:t>)</w:t>
       </w:r>
     </w:p>
     <w:p>
@@ -871,7 +921,15 @@
       </w:r>
       <w:r>
         <w:br/>
-        <w:t>5.5 Diseño UX/UI (wireframes)</w:t>
+        <w:t>5.5 Diseño UX/UI (</w:t>
+      </w:r>
+      <w:proofErr w:type="spellStart"/>
+      <w:r>
+        <w:t>wireframes</w:t>
+      </w:r>
+      <w:proofErr w:type="spellEnd"/>
+      <w:r>
+        <w:t>)</w:t>
       </w:r>
       <w:r>
         <w:br/>
@@ -946,13 +1004,23 @@
         </w:numPr>
         <w:spacing w:line="360" w:lineRule="auto"/>
       </w:pPr>
-      <w:r>
-        <w:t>Jitsi para videollamada</w:t>
+      <w:proofErr w:type="spellStart"/>
+      <w:r>
+        <w:t>Jitsi</w:t>
+      </w:r>
+      <w:proofErr w:type="spellEnd"/>
+      <w:r>
+        <w:t xml:space="preserve"> para videollamada</w:t>
       </w:r>
       <w:r>
         <w:br/>
-        <w:t>6.2 Estructura del plugin telemed-mx</w:t>
-      </w:r>
+        <w:t xml:space="preserve">6.2 Estructura del plugin </w:t>
+      </w:r>
+      <w:proofErr w:type="spellStart"/>
+      <w:r>
+        <w:t>telemed-mx</w:t>
+      </w:r>
+      <w:proofErr w:type="spellEnd"/>
       <w:r>
         <w:br/>
         <w:t>6.3 Integración calendario/citas</w:t>
@@ -974,7 +1042,15 @@
       </w:r>
       <w:r>
         <w:br/>
-        <w:t>6.7 Seguridad básica (validación, roles, nonces)</w:t>
+        <w:t xml:space="preserve">6.7 Seguridad básica (validación, roles, </w:t>
+      </w:r>
+      <w:proofErr w:type="spellStart"/>
+      <w:r>
+        <w:t>nonces</w:t>
+      </w:r>
+      <w:proofErr w:type="spellEnd"/>
+      <w:r>
+        <w:t>)</w:t>
       </w:r>
     </w:p>
     <w:p>
@@ -1266,8 +1342,13 @@
         </w:numPr>
         <w:spacing w:line="360" w:lineRule="auto"/>
       </w:pPr>
-      <w:r>
-        <w:t>Product Backlog completo</w:t>
+      <w:proofErr w:type="spellStart"/>
+      <w:r>
+        <w:t>Product</w:t>
+      </w:r>
+      <w:proofErr w:type="spellEnd"/>
+      <w:r>
+        <w:t xml:space="preserve"> Backlog completo</w:t>
       </w:r>
     </w:p>
     <w:p>
@@ -1758,18 +1839,39 @@
       <w:pPr>
         <w:pStyle w:val="Sinespaciado"/>
         <w:spacing w:line="360" w:lineRule="auto"/>
-      </w:pPr>
-      <w:r>
-        <w:t>El alcance incluye las funciones básicas para el registro de usuarios, gestión de citas, comunicación en tiempo real(simulada), consulta de historia clínica y validación de consentimientos. Además, el sistema contará con una base de datos que respalde la información tanto del paciente como de los médicos.</w:t>
+        <w:ind w:firstLine="708"/>
+        <w:jc w:val="both"/>
+      </w:pPr>
+      <w:r>
+        <w:t xml:space="preserve">El alcance incluye las funciones básicas </w:t>
+      </w:r>
+      <w:r>
+        <w:t xml:space="preserve">de una plataforma web de telemedicina para pacientes mexicanos. </w:t>
       </w:r>
     </w:p>
     <w:p>
       <w:pPr>
         <w:pStyle w:val="Sinespaciado"/>
         <w:spacing w:line="360" w:lineRule="auto"/>
+        <w:jc w:val="both"/>
       </w:pPr>
       <w:r>
         <w:lastRenderedPageBreak/>
+        <w:t>El sistema permitirá el registro y autenticación de usuarios (pacientes y médicos), la gestión de citas médicas, y la comunicación en tiempo real simulada, mediante chat y videollamada demostrativa entre médico y paciente. También incluirá la consulta de historia clínica, la validación del consentimiento informado, y la integración con servicios externos como la pasarela de pagos, el servidor de base de datos y el servicio de recordatorios automáticos.</w:t>
+      </w:r>
+    </w:p>
+    <w:p>
+      <w:pPr>
+        <w:pStyle w:val="Sinespaciado"/>
+        <w:spacing w:line="360" w:lineRule="auto"/>
+      </w:pPr>
+    </w:p>
+    <w:p>
+      <w:pPr>
+        <w:pStyle w:val="Sinespaciado"/>
+        <w:spacing w:line="360" w:lineRule="auto"/>
+      </w:pPr>
+      <w:r>
         <w:t>No se busca desarrollar un producto final de telemedicina, sino una versión demostrativa, que sirva como base para futuras mejoras e implementaciones.</w:t>
       </w:r>
     </w:p>
@@ -1807,7 +1909,15 @@
         <w:t xml:space="preserve">La Guía Scrum </w:t>
       </w:r>
       <w:r>
-        <w:t>(Schwaber &amp; Sutherland, 2020)</w:t>
+        <w:t>(</w:t>
+      </w:r>
+      <w:proofErr w:type="spellStart"/>
+      <w:r>
+        <w:t>Schwaber</w:t>
+      </w:r>
+      <w:proofErr w:type="spellEnd"/>
+      <w:r>
+        <w:t xml:space="preserve"> &amp; Sutherland, 2020)</w:t>
       </w:r>
       <w:r>
         <w:t xml:space="preserve"> describe el marco como:</w:t>
@@ -1870,7 +1980,15 @@
         <w:jc w:val="both"/>
       </w:pPr>
       <w:r>
-        <w:t xml:space="preserve">“Scrum emplea un enfoque iterativo e incremental para optimizar la previsibilidad y el control del riesgo” (Schwaber &amp; Sutherland, 2020, </w:t>
+        <w:t>“Scrum emplea un enfoque iterativo e incremental para optimizar la previsibilidad y el control del riesgo” (</w:t>
+      </w:r>
+      <w:proofErr w:type="spellStart"/>
+      <w:r>
+        <w:t>Schwaber</w:t>
+      </w:r>
+      <w:proofErr w:type="spellEnd"/>
+      <w:r>
+        <w:t xml:space="preserve"> &amp; Sutherland, 2020, </w:t>
       </w:r>
       <w:r>
         <w:rPr>
@@ -1918,7 +2036,15 @@
         <w:jc w:val="both"/>
       </w:pPr>
       <w:r>
-        <w:t>Aunque Scrum está diseñado para equipos, su aplicación puede adaptarse al contexto académico individual, manteniendo principios y artefactos esenciales. Como señalan Pressman y Maxim:</w:t>
+        <w:t xml:space="preserve">Aunque Scrum está diseñado para equipos, su aplicación puede adaptarse al contexto académico individual, manteniendo principios y artefactos esenciales. Como señalan Pressman y </w:t>
+      </w:r>
+      <w:proofErr w:type="spellStart"/>
+      <w:r>
+        <w:t>Maxim</w:t>
+      </w:r>
+      <w:proofErr w:type="spellEnd"/>
+      <w:r>
+        <w:t>:</w:t>
       </w:r>
     </w:p>
     <w:p>
@@ -1927,7 +2053,15 @@
         <w:jc w:val="both"/>
       </w:pPr>
       <w:r>
-        <w:t>“Las metodologías de ingeniería de software pueden adaptarse a proyectos individuales conservando sus principios fundamentales para fines educativos” (Pressman &amp; Maxim, 2019, p. 48).</w:t>
+        <w:t xml:space="preserve">“Las metodologías de ingeniería de software pueden adaptarse a proyectos individuales conservando sus principios fundamentales para fines educativos” (Pressman &amp; </w:t>
+      </w:r>
+      <w:proofErr w:type="spellStart"/>
+      <w:r>
+        <w:t>Maxim</w:t>
+      </w:r>
+      <w:proofErr w:type="spellEnd"/>
+      <w:r>
+        <w:t>, 2019, p. 48).</w:t>
       </w:r>
     </w:p>
     <w:p>
@@ -2125,9 +2259,19 @@
               <w:spacing w:line="360" w:lineRule="auto"/>
               <w:jc w:val="center"/>
             </w:pPr>
-            <w:r>
-              <w:t>Product Owner</w:t>
-            </w:r>
+            <w:proofErr w:type="spellStart"/>
+            <w:r>
+              <w:t>Product</w:t>
+            </w:r>
+            <w:proofErr w:type="spellEnd"/>
+            <w:r>
+              <w:t xml:space="preserve"> </w:t>
+            </w:r>
+            <w:proofErr w:type="spellStart"/>
+            <w:r>
+              <w:t>Owner</w:t>
+            </w:r>
+            <w:proofErr w:type="spellEnd"/>
           </w:p>
         </w:tc>
         <w:tc>
@@ -2208,9 +2352,19 @@
               <w:spacing w:line="360" w:lineRule="auto"/>
               <w:jc w:val="center"/>
             </w:pPr>
-            <w:r>
-              <w:t>Development Team</w:t>
-            </w:r>
+            <w:proofErr w:type="spellStart"/>
+            <w:r>
+              <w:t>Development</w:t>
+            </w:r>
+            <w:proofErr w:type="spellEnd"/>
+            <w:r>
+              <w:t xml:space="preserve"> </w:t>
+            </w:r>
+            <w:proofErr w:type="spellStart"/>
+            <w:r>
+              <w:t>Team</w:t>
+            </w:r>
+            <w:proofErr w:type="spellEnd"/>
           </w:p>
         </w:tc>
         <w:tc>
@@ -2257,8 +2411,13 @@
         </w:numPr>
         <w:spacing w:line="360" w:lineRule="auto"/>
       </w:pPr>
-      <w:r>
-        <w:t>Product Backlog: Lista priorizada de requerimientos</w:t>
+      <w:proofErr w:type="spellStart"/>
+      <w:r>
+        <w:t>Product</w:t>
+      </w:r>
+      <w:proofErr w:type="spellEnd"/>
+      <w:r>
+        <w:t xml:space="preserve"> Backlog: Lista priorizada de requerimientos</w:t>
       </w:r>
       <w:r>
         <w:t>.</w:t>
@@ -2315,7 +2474,15 @@
         <w:spacing w:line="360" w:lineRule="auto"/>
       </w:pPr>
       <w:r>
-        <w:t>El proyecto se organizó en 6 sprints de una semana, con:</w:t>
+        <w:t xml:space="preserve">El proyecto se organizó en 6 </w:t>
+      </w:r>
+      <w:proofErr w:type="spellStart"/>
+      <w:r>
+        <w:t>sprints</w:t>
+      </w:r>
+      <w:proofErr w:type="spellEnd"/>
+      <w:r>
+        <w:t xml:space="preserve"> de una semana, con:</w:t>
       </w:r>
     </w:p>
     <w:p>
@@ -2768,7 +2935,15 @@
         <w:t>Cancelación y reembolso de citas</w:t>
       </w:r>
       <w:r>
-        <w:t>: el paciente puede cancelar una cita y solicitar devolución del pago (modo de prueba sandbox).</w:t>
+        <w:t xml:space="preserve">: el paciente puede cancelar una cita y solicitar devolución del pago (modo de prueba </w:t>
+      </w:r>
+      <w:proofErr w:type="spellStart"/>
+      <w:r>
+        <w:t>sandbox</w:t>
+      </w:r>
+      <w:proofErr w:type="spellEnd"/>
+      <w:r>
+        <w:t>).</w:t>
       </w:r>
     </w:p>
     <w:p>
@@ -3475,7 +3650,15 @@
               <w:cnfStyle w:val="000000100000" w:firstRow="0" w:lastRow="0" w:firstColumn="0" w:lastColumn="0" w:oddVBand="0" w:evenVBand="0" w:oddHBand="1" w:evenHBand="0" w:firstRowFirstColumn="0" w:firstRowLastColumn="0" w:lastRowFirstColumn="0" w:lastRowLastColumn="0"/>
             </w:pPr>
             <w:r>
-              <w:t>• El sistema procesa el pago mediante sandbox.</w:t>
+              <w:t xml:space="preserve">• El sistema procesa el pago mediante </w:t>
+            </w:r>
+            <w:proofErr w:type="spellStart"/>
+            <w:r>
+              <w:t>sandbox</w:t>
+            </w:r>
+            <w:proofErr w:type="spellEnd"/>
+            <w:r>
+              <w:t>.</w:t>
             </w:r>
           </w:p>
           <w:p>
@@ -4233,7 +4416,15 @@
               <w:cnfStyle w:val="000000100000" w:firstRow="0" w:lastRow="0" w:firstColumn="0" w:lastColumn="0" w:oddVBand="0" w:evenVBand="0" w:oddHBand="1" w:evenHBand="0" w:firstRowFirstColumn="0" w:firstRowLastColumn="0" w:lastRowFirstColumn="0" w:lastRowLastColumn="0"/>
             </w:pPr>
             <w:r>
-              <w:t>• Se genera reembolso (sandbox).</w:t>
+              <w:t>• Se genera reembolso (</w:t>
+            </w:r>
+            <w:proofErr w:type="spellStart"/>
+            <w:r>
+              <w:t>sandbox</w:t>
+            </w:r>
+            <w:proofErr w:type="spellEnd"/>
+            <w:r>
+              <w:t>).</w:t>
             </w:r>
           </w:p>
         </w:tc>
@@ -4974,7 +5165,15 @@
               <w:cnfStyle w:val="000000000000" w:firstRow="0" w:lastRow="0" w:firstColumn="0" w:lastColumn="0" w:oddVBand="0" w:evenVBand="0" w:oddHBand="0" w:evenHBand="0" w:firstRowFirstColumn="0" w:firstRowLastColumn="0" w:lastRowFirstColumn="0" w:lastRowLastColumn="0"/>
             </w:pPr>
             <w:r>
-              <w:t>• Si el pago no se confirma en sandbox, la cita se invalida.</w:t>
+              <w:t xml:space="preserve">• Si el pago no se confirma en </w:t>
+            </w:r>
+            <w:proofErr w:type="spellStart"/>
+            <w:r>
+              <w:t>sandbox</w:t>
+            </w:r>
+            <w:proofErr w:type="spellEnd"/>
+            <w:r>
+              <w:t>, la cita se invalida.</w:t>
             </w:r>
           </w:p>
           <w:p>
@@ -5078,8 +5277,13 @@
       <w:pPr>
         <w:spacing w:line="360" w:lineRule="auto"/>
       </w:pPr>
-      <w:r>
-        <w:t xml:space="preserve">Schwaber, K., &amp; Sutherland, J. (2020). </w:t>
+      <w:proofErr w:type="spellStart"/>
+      <w:r>
+        <w:t>Schwaber</w:t>
+      </w:r>
+      <w:proofErr w:type="spellEnd"/>
+      <w:r>
+        <w:t xml:space="preserve">, K., &amp; Sutherland, J. (2020). </w:t>
       </w:r>
       <w:r>
         <w:rPr>
@@ -5108,7 +5312,15 @@
         <w:spacing w:line="360" w:lineRule="auto"/>
       </w:pPr>
       <w:r>
-        <w:t xml:space="preserve">Pressman, R. S., &amp; Maxim, B. R. (2019). </w:t>
+        <w:t xml:space="preserve">Pressman, R. S., &amp; </w:t>
+      </w:r>
+      <w:proofErr w:type="spellStart"/>
+      <w:r>
+        <w:t>Maxim</w:t>
+      </w:r>
+      <w:proofErr w:type="spellEnd"/>
+      <w:r>
+        <w:t xml:space="preserve">, B. R. (2019). </w:t>
       </w:r>
       <w:r>
         <w:rPr>

</xml_diff>

<commit_message>
Agrego primeras 5 referencias del marco de referencia
</commit_message>
<xml_diff>
--- a/docs/reporte.docx
+++ b/docs/reporte.docx
@@ -354,15 +354,7 @@
         <w:t xml:space="preserve">Alumno: </w:t>
       </w:r>
       <w:r>
-        <w:t xml:space="preserve">Masiel </w:t>
-      </w:r>
-      <w:proofErr w:type="spellStart"/>
-      <w:r>
-        <w:t>Elihú</w:t>
-      </w:r>
-      <w:proofErr w:type="spellEnd"/>
-      <w:r>
-        <w:t xml:space="preserve"> Rivas Ortega</w:t>
+        <w:t>Masiel Elihú Rivas Ortega</w:t>
       </w:r>
     </w:p>
     <w:p>
@@ -469,13 +461,8 @@
         <w:jc w:val="center"/>
       </w:pPr>
       <w:r>
-        <w:t xml:space="preserve">Dora Luz González </w:t>
-      </w:r>
-      <w:proofErr w:type="spellStart"/>
-      <w:r>
-        <w:t>Bañales</w:t>
-      </w:r>
-      <w:proofErr w:type="spellEnd"/>
+        <w:t>Dora Luz González Bañales</w:t>
+      </w:r>
     </w:p>
     <w:p>
       <w:pPr>
@@ -709,23 +696,7 @@
       </w:r>
       <w:r>
         <w:br/>
-        <w:t xml:space="preserve">3.3 Roles asignados (Alumno = </w:t>
-      </w:r>
-      <w:proofErr w:type="spellStart"/>
-      <w:r>
-        <w:t>Product</w:t>
-      </w:r>
-      <w:proofErr w:type="spellEnd"/>
-      <w:r>
-        <w:t xml:space="preserve"> </w:t>
-      </w:r>
-      <w:proofErr w:type="spellStart"/>
-      <w:r>
-        <w:t>Owner</w:t>
-      </w:r>
-      <w:proofErr w:type="spellEnd"/>
-      <w:r>
-        <w:t xml:space="preserve"> + Dev + Scrum Master)</w:t>
+        <w:t>3.3 Roles asignados (Alumno = Product Owner + Dev + Scrum Master)</w:t>
       </w:r>
       <w:r>
         <w:br/>
@@ -740,13 +711,8 @@
         </w:numPr>
         <w:spacing w:line="360" w:lineRule="auto"/>
       </w:pPr>
-      <w:proofErr w:type="spellStart"/>
-      <w:r>
-        <w:t>Product</w:t>
-      </w:r>
-      <w:proofErr w:type="spellEnd"/>
-      <w:r>
-        <w:t xml:space="preserve"> Backlog</w:t>
+      <w:r>
+        <w:t>Product Backlog</w:t>
       </w:r>
     </w:p>
     <w:p>
@@ -782,27 +748,11 @@
       </w:pPr>
       <w:r>
         <w:lastRenderedPageBreak/>
-        <w:t xml:space="preserve">3.5 Ciclo de trabajo: </w:t>
-      </w:r>
-      <w:proofErr w:type="spellStart"/>
-      <w:r>
-        <w:t>sprints</w:t>
-      </w:r>
-      <w:proofErr w:type="spellEnd"/>
-      <w:r>
-        <w:t xml:space="preserve"> semanales</w:t>
+        <w:t>3.5 Ciclo de trabajo: sprints semanales</w:t>
       </w:r>
       <w:r>
         <w:br/>
-        <w:t xml:space="preserve">3.6 Métricas y herramientas utilizadas (Git, tablero, </w:t>
-      </w:r>
-      <w:proofErr w:type="spellStart"/>
-      <w:r>
-        <w:t>burndown</w:t>
-      </w:r>
-      <w:proofErr w:type="spellEnd"/>
-      <w:r>
-        <w:t>)</w:t>
+        <w:t>3.6 Métricas y herramientas utilizadas (Git, tablero, burndown)</w:t>
       </w:r>
     </w:p>
     <w:p>
@@ -921,15 +871,7 @@
       </w:r>
       <w:r>
         <w:br/>
-        <w:t>5.5 Diseño UX/UI (</w:t>
-      </w:r>
-      <w:proofErr w:type="spellStart"/>
-      <w:r>
-        <w:t>wireframes</w:t>
-      </w:r>
-      <w:proofErr w:type="spellEnd"/>
-      <w:r>
-        <w:t>)</w:t>
+        <w:t>5.5 Diseño UX/UI (wireframes)</w:t>
       </w:r>
       <w:r>
         <w:br/>
@@ -1004,23 +946,13 @@
         </w:numPr>
         <w:spacing w:line="360" w:lineRule="auto"/>
       </w:pPr>
-      <w:proofErr w:type="spellStart"/>
-      <w:r>
-        <w:t>Jitsi</w:t>
-      </w:r>
-      <w:proofErr w:type="spellEnd"/>
-      <w:r>
-        <w:t xml:space="preserve"> para videollamada</w:t>
+      <w:r>
+        <w:t>Jitsi para videollamada</w:t>
       </w:r>
       <w:r>
         <w:br/>
-        <w:t xml:space="preserve">6.2 Estructura del plugin </w:t>
-      </w:r>
-      <w:proofErr w:type="spellStart"/>
-      <w:r>
-        <w:t>telemed-mx</w:t>
-      </w:r>
-      <w:proofErr w:type="spellEnd"/>
+        <w:t>6.2 Estructura del plugin telemed-mx</w:t>
+      </w:r>
       <w:r>
         <w:br/>
         <w:t>6.3 Integración calendario/citas</w:t>
@@ -1042,15 +974,7 @@
       </w:r>
       <w:r>
         <w:br/>
-        <w:t xml:space="preserve">6.7 Seguridad básica (validación, roles, </w:t>
-      </w:r>
-      <w:proofErr w:type="spellStart"/>
-      <w:r>
-        <w:t>nonces</w:t>
-      </w:r>
-      <w:proofErr w:type="spellEnd"/>
-      <w:r>
-        <w:t>)</w:t>
+        <w:t>6.7 Seguridad básica (validación, roles, nonces)</w:t>
       </w:r>
     </w:p>
     <w:p>
@@ -1342,13 +1266,8 @@
         </w:numPr>
         <w:spacing w:line="360" w:lineRule="auto"/>
       </w:pPr>
-      <w:proofErr w:type="spellStart"/>
-      <w:r>
-        <w:t>Product</w:t>
-      </w:r>
-      <w:proofErr w:type="spellEnd"/>
-      <w:r>
-        <w:t xml:space="preserve"> Backlog completo</w:t>
+      <w:r>
+        <w:t>Product Backlog completo</w:t>
       </w:r>
     </w:p>
     <w:p>
@@ -1447,10 +1366,7 @@
         <w:jc w:val="both"/>
       </w:pPr>
       <w:r>
-        <w:t>Registro y autenticación de pacientes y médicos</w:t>
-      </w:r>
-      <w:r>
-        <w:t>.</w:t>
+        <w:t>Registro y autenticación de pacientes y médicos.</w:t>
       </w:r>
     </w:p>
     <w:p>
@@ -1464,10 +1380,7 @@
         <w:jc w:val="both"/>
       </w:pPr>
       <w:r>
-        <w:t>Gestión de solicitud de cita para médico especialista</w:t>
-      </w:r>
-      <w:r>
-        <w:t>.</w:t>
+        <w:t>Gestión de solicitud de cita para médico especialista.</w:t>
       </w:r>
     </w:p>
     <w:p>
@@ -1481,10 +1394,7 @@
         <w:jc w:val="both"/>
       </w:pPr>
       <w:r>
-        <w:t>Chat en vivo</w:t>
-      </w:r>
-      <w:r>
-        <w:t>.</w:t>
+        <w:t>Chat en vivo.</w:t>
       </w:r>
     </w:p>
     <w:p>
@@ -1498,10 +1408,7 @@
         <w:jc w:val="both"/>
       </w:pPr>
       <w:r>
-        <w:t>Videollamada</w:t>
-      </w:r>
-      <w:r>
-        <w:t>.</w:t>
+        <w:t>Videollamada.</w:t>
       </w:r>
     </w:p>
     <w:p>
@@ -1515,10 +1422,7 @@
         <w:jc w:val="both"/>
       </w:pPr>
       <w:r>
-        <w:t>Consulta de historia clínica</w:t>
-      </w:r>
-      <w:r>
-        <w:t>.</w:t>
+        <w:t>Consulta de historia clínica.</w:t>
       </w:r>
     </w:p>
     <w:p>
@@ -1532,10 +1436,7 @@
         <w:jc w:val="both"/>
       </w:pPr>
       <w:r>
-        <w:t>Consentimiento informado por parte del paciente Formulario para pago de la consulta</w:t>
-      </w:r>
-      <w:r>
-        <w:t>.</w:t>
+        <w:t>Consentimiento informado por parte del paciente Formulario para pago de la consulta.</w:t>
       </w:r>
     </w:p>
     <w:p>
@@ -1549,10 +1450,7 @@
         <w:jc w:val="both"/>
       </w:pPr>
       <w:r>
-        <w:t>Envío de recordatorio de cita al paciente</w:t>
-      </w:r>
-      <w:r>
-        <w:t>.</w:t>
+        <w:t>Envío de recordatorio de cita al paciente.</w:t>
       </w:r>
     </w:p>
     <w:p>
@@ -1645,6 +1543,12 @@
         <w:rPr>
           <w:rStyle w:val="Ttulo3Car"/>
         </w:rPr>
+        <w:t>---------------------------------</w:t>
+      </w:r>
+      <w:r>
+        <w:rPr>
+          <w:rStyle w:val="Ttulo3Car"/>
+        </w:rPr>
         <w:br/>
       </w:r>
       <w:r>
@@ -1875,8 +1779,321 @@
         <w:t>No se busca desarrollar un producto final de telemedicina, sino una versión demostrativa, que sirva como base para futuras mejoras e implementaciones.</w:t>
       </w:r>
     </w:p>
-    <w:p/>
-    <w:p>
+    <w:p>
+      <w:pPr>
+        <w:pStyle w:val="Sinespaciado"/>
+        <w:spacing w:line="360" w:lineRule="auto"/>
+      </w:pPr>
+    </w:p>
+    <w:p>
+      <w:pPr>
+        <w:pStyle w:val="Ttulo1"/>
+        <w:jc w:val="both"/>
+      </w:pPr>
+      <w:r>
+        <w:t>3. MARCO DE REFERENCIA</w:t>
+      </w:r>
+    </w:p>
+    <w:p>
+      <w:pPr>
+        <w:jc w:val="both"/>
+      </w:pPr>
+      <w:r>
+        <w:t>Para poder desarrollar correctamente el prototipo de telemedicina, es necesario conocer primero las bases teóricas y legales que lo sustentan. En este marco de referencia se explica qué es la telemedicina, cómo se aplica en México y qué normas deben cumplirse para proteger la información de los pacientes y asegurar que el servicio sea confiable y ético.</w:t>
+      </w:r>
+    </w:p>
+    <w:p>
+      <w:pPr>
+        <w:pStyle w:val="Ttulo2"/>
+      </w:pPr>
+      <w:r>
+        <w:t>3.1 Definición de telemedicina</w:t>
+      </w:r>
+    </w:p>
+    <w:p>
+      <w:pPr>
+        <w:jc w:val="both"/>
+      </w:pPr>
+      <w:r>
+        <w:t>La telemedicina usa la tecnología para brindar atención médica sin que el paciente y el médico estén en el mismo lugar.</w:t>
+      </w:r>
+    </w:p>
+    <w:p>
+      <w:pPr>
+        <w:jc w:val="both"/>
+      </w:pPr>
+      <w:r>
+        <w:t>Según la Organización Mundial de la Salud (OMS, 2010):</w:t>
+      </w:r>
+    </w:p>
+    <w:p>
+      <w:pPr>
+        <w:jc w:val="both"/>
+      </w:pPr>
+      <w:r>
+        <w:t>“La telemedicina es la prestación de servicios de atención sanitaria, en los casos en que la distancia es un factor determinante, por profesionales de la salud que utilizan tecnologías de la información y la comunicación para el intercambio de información válida para el diagnóstico, tratamiento y prevención de enfermedades y lesiones, la investigación y la evaluación, y para la formación continua de los profesionales de la salud, todo ello en interés de mejorar la salud de las personas y de sus comunidades.” (p. 9)</w:t>
+      </w:r>
+    </w:p>
+    <w:p>
+      <w:pPr>
+        <w:jc w:val="both"/>
+      </w:pPr>
+      <w:r>
+        <w:t>Por su parte, la Secretaría de Salud de México (2023) la define como:</w:t>
+      </w:r>
+    </w:p>
+    <w:p>
+      <w:pPr>
+        <w:jc w:val="both"/>
+      </w:pPr>
+      <w:r>
+        <w:t>“La prestación de servicios de atención médica en la cual el profesional de la salud y el paciente se encuentran en diferentes ubicaciones geográficas y utilizan herramientas tecnológicas para la comunicación y transmisión de datos clínicos.” (párr. 1)</w:t>
+      </w:r>
+    </w:p>
+    <w:p>
+      <w:pPr>
+        <w:jc w:val="both"/>
+      </w:pPr>
+      <w:r>
+        <w:t>Ambas definiciones muestran que la telemedicina no solo se trata de una consulta por video, sino de un conjunto de servicios que facilitan el acceso a la atención médica mediante herramientas digitales, lo que representa un gran beneficio para la salud.</w:t>
+      </w:r>
+    </w:p>
+    <w:p>
+      <w:pPr>
+        <w:jc w:val="both"/>
+      </w:pPr>
+      <w:r>
+        <w:t>Después de la pandemia, su uso en México aumentó considerablemente, lo que evidenció tanto sus ventajas como la necesidad de un marco legal más claro (CENETEC, 2024; Revista Abogacía, 2025).</w:t>
+      </w:r>
+    </w:p>
+    <w:p>
+      <w:pPr>
+        <w:jc w:val="both"/>
+      </w:pPr>
+    </w:p>
+    <w:p>
+      <w:pPr>
+        <w:pStyle w:val="Ttulo2"/>
+      </w:pPr>
+      <w:r>
+        <w:lastRenderedPageBreak/>
+        <w:t>3.2 Consideraciones legales y normas aplicables a la telemedicina en México</w:t>
+      </w:r>
+    </w:p>
+    <w:p>
+      <w:pPr>
+        <w:jc w:val="both"/>
+      </w:pPr>
+      <w:r>
+        <w:t>En México no existe todavía una ley específica sobre telemedicina; es decir, ninguna ley federal regula de manera exclusiva todos los aspectos que esta abarca.</w:t>
+      </w:r>
+    </w:p>
+    <w:p>
+      <w:pPr>
+        <w:jc w:val="both"/>
+      </w:pPr>
+      <w:r>
+        <w:t>No obstante, sí hay normas generales y leyes que se pueden aplicar como principios a seguir en este tema, ya que regulan el manejo de la información médica y la protección de los pacientes.</w:t>
+      </w:r>
+    </w:p>
+    <w:p>
+      <w:pPr>
+        <w:jc w:val="both"/>
+      </w:pPr>
+      <w:r>
+        <w:t xml:space="preserve">A </w:t>
+      </w:r>
+      <w:r>
+        <w:t>continuación,</w:t>
+      </w:r>
+      <w:r>
+        <w:t xml:space="preserve"> se mencionan algunos ejemplos importantes a tomar en cuenta durante este proyecto:</w:t>
+      </w:r>
+    </w:p>
+    <w:p>
+      <w:pPr>
+        <w:jc w:val="both"/>
+        <w:rPr>
+          <w:b/>
+          <w:bCs/>
+        </w:rPr>
+      </w:pPr>
+      <w:r>
+        <w:rPr>
+          <w:b/>
+          <w:bCs/>
+        </w:rPr>
+        <w:t>a) NOM-168-SSA1-1998</w:t>
+      </w:r>
+    </w:p>
+    <w:p>
+      <w:pPr>
+        <w:jc w:val="both"/>
+      </w:pPr>
+      <w:r>
+        <w:t>La Norma Oficial Mexicana NOM-168-SSA1-1998, del expediente clínico, señala que “el paciente debe ser tratado con confidencialidad y no se divulgará información sin su autorización expresa, incluso aquella derivada de un estudio de investigación al cual haya accedido voluntariamente” (Secretaría de Salud, 1998, p. 6).</w:t>
+      </w:r>
+    </w:p>
+    <w:p>
+      <w:pPr>
+        <w:jc w:val="both"/>
+        <w:rPr>
+          <w:b/>
+          <w:bCs/>
+        </w:rPr>
+      </w:pPr>
+      <w:r>
+        <w:rPr>
+          <w:b/>
+          <w:bCs/>
+        </w:rPr>
+        <w:t>b) NOM-004-SSA3-2012</w:t>
+      </w:r>
+    </w:p>
+    <w:p>
+      <w:pPr>
+        <w:jc w:val="both"/>
+      </w:pPr>
+      <w:r>
+        <w:t>Esta norma actualiza la anterior y establece que “los datos proporcionados al personal de salud por el paciente o por terceros son motivo de confidencialidad, en términos del secreto médico profesional” (Secretaría de Salud, 2012, p. 4).</w:t>
+      </w:r>
+    </w:p>
+    <w:p>
+      <w:pPr>
+        <w:jc w:val="both"/>
+        <w:rPr>
+          <w:b/>
+          <w:bCs/>
+        </w:rPr>
+      </w:pPr>
+      <w:r>
+        <w:rPr>
+          <w:b/>
+          <w:bCs/>
+        </w:rPr>
+        <w:t>c) Ley Federal de Protección de Datos Personales en Posesión de los Particulares (LFPDPPP)</w:t>
+      </w:r>
+    </w:p>
+    <w:p>
+      <w:pPr>
+        <w:jc w:val="both"/>
+      </w:pPr>
+      <w:r>
+        <w:t>La LFPDPPP complementa las normas sanitarias al establecer las obligaciones sobre el manejo de datos personales dentro de los sistemas digitales, incluidos los de telemedicina.</w:t>
+      </w:r>
+    </w:p>
+    <w:p>
+      <w:pPr>
+        <w:jc w:val="both"/>
+      </w:pPr>
+      <w:r>
+        <w:t>Según el Instituto Nacional de Transparencia, Acceso a la Información y Protección de Datos Personales (INAI, 2020), “los datos personales sensibles son aquellos que se refieren a la esfera más íntima de su titular, cuya utilización indebida puede dar origen a discriminación o conlleva un riesgo grave para éste” (p. 3).</w:t>
+      </w:r>
+    </w:p>
+    <w:p>
+      <w:pPr>
+        <w:jc w:val="both"/>
+      </w:pPr>
+      <w:r>
+        <w:t>En esta categoría se incluyen los datos médicos, por lo que su tratamiento requiere el consentimiento expreso y por escrito del paciente, tal como lo establece el artículo 9 de la misma ley.</w:t>
+      </w:r>
+    </w:p>
+    <w:p>
+      <w:pPr>
+        <w:jc w:val="both"/>
+      </w:pPr>
+      <w:r>
+        <w:t>El artículo 9 de la LFPDPPP señala que:</w:t>
+      </w:r>
+    </w:p>
+    <w:p>
+      <w:pPr>
+        <w:jc w:val="both"/>
+      </w:pPr>
+      <w:r>
+        <w:t>“El tratamiento de datos personales sensibles requiere el consentimiento expreso y por escrito del titular, a través de su firma autógrafa, firma electrónica o cualquier mecanismo de autenticación que al efecto se establezca.” (INAI, 2020, p. 8)</w:t>
+      </w:r>
+    </w:p>
+    <w:p>
+      <w:pPr>
+        <w:jc w:val="both"/>
+      </w:pPr>
+      <w:r>
+        <w:t>Esto significa que una plataforma de telemedicina debe solicitar autorización explícita antes de procesar información clínica, lo cual puede lograrse mediante un aviso de privacidad que el paciente acepte antes de usar el sistema.</w:t>
+      </w:r>
+    </w:p>
+    <w:p>
+      <w:pPr>
+        <w:jc w:val="both"/>
+      </w:pPr>
+      <w:r>
+        <w:t>Además, el artículo 15 de la ley dispone que el responsable del tratamiento de los datos debe poner a disposición del usuario un aviso de privacidad “previo al tratamiento de sus datos personales, de forma física, electrónica o en cualquier otro formato que permita su consulta de manera fácil y gratuita” (INAI, 2020, p. 10).</w:t>
+      </w:r>
+    </w:p>
+    <w:p>
+      <w:pPr>
+        <w:jc w:val="both"/>
+      </w:pPr>
+      <w:r>
+        <w:lastRenderedPageBreak/>
+        <w:t>Estas medidas garantizan que el paciente conozca con claridad qué información se recaba, con qué finalidad y durante cuánto tiempo se conservará, cumpliendo con los principios de transparencia y seguridad establecidos por la ley.</w:t>
+      </w:r>
+    </w:p>
+    <w:p>
+      <w:pPr>
+        <w:jc w:val="both"/>
+      </w:pPr>
+      <w:r>
+        <w:t>Aplicar estos lineamientos dentro de una plataforma de telemedicina no solo asegura el cumplimiento legal, sino que también fortalece la confianza del usuario en los servicios digitales de salud.</w:t>
+      </w:r>
+    </w:p>
+    <w:p>
+      <w:pPr>
+        <w:pStyle w:val="Ttulo2"/>
+      </w:pPr>
+      <w:r>
+        <w:t>3.3 Consideraciones y aspectos éticos</w:t>
+      </w:r>
+    </w:p>
+    <w:p>
+      <w:r>
+        <w:t>La práctica de la telemedicina no solo requiere bases legales, sino también el cumplimiento de principios éticos que garanticen la calidad y la seguridad del servicio.</w:t>
+      </w:r>
+    </w:p>
+    <w:p>
+      <w:r>
+        <w:t>La Organización Panamericana de la Salud (OPS, 2024) señala que la ética en la salud digital se basa en el respeto a la autonomía del paciente, la justicia en el acceso, la confidencialidad de los datos y la responsabilidad del personal de salud. Esto implica que, aun cuando la atención sea a distancia, el compromiso ético del médico con el bienestar del paciente debe mantenerse intacto.</w:t>
+      </w:r>
+    </w:p>
+    <w:p>
+      <w:r>
+        <w:t>Además, la OPS (2024) explica que “la confianza del paciente en las herramientas digitales depende de que se apliquen los mismos estándares éticos que en la atención presencial” (p. 12). Por ello, los profesionales de la salud deben garantizar que la información del paciente sea manejada con respeto, discreción y total transparencia.</w:t>
+      </w:r>
+    </w:p>
+    <w:p>
+      <w:r>
+        <w:t>El Centro Nacional de Excelencia Tecnológica en Salud (CENETEC, 2024) recomienda que los proyectos de telesalud incluyan medidas para asegurar la privacidad y promover la equidad, evitando que la falta de acceso a internet o a dispositivos tecnológicos se convierta en una barrera para recibir atención médica.</w:t>
+      </w:r>
+    </w:p>
+    <w:p>
+      <w:r>
+        <w:t>De igual forma, Saluddigital.io (2024) advierte que en México uno de los retos más importantes es la capacitación ética y técnica del personal médico. Esto es esencial para que el uso de las plataformas digitales no sustituya la empatía, y la sensibilidad humana que caracterizan a una consulta médica de calidad.</w:t>
+      </w:r>
+    </w:p>
+    <w:p>
+      <w:r>
+        <w:t>Las consideraciones éticas muestran que la tecnología no debe reemplazar el trato humano, sino fortalecerlo.</w:t>
+      </w:r>
+    </w:p>
+    <w:p>
+      <w:r>
+        <w:t>La confianza, la empatía y el respeto por la privacidad del paciente son elementos fundamentales para que la telemedicina sea no solo funcional, sino también humana.</w:t>
+      </w:r>
+    </w:p>
+    <w:p>
+      <w:r>
+        <w:t>Un prototipo de telemedicina que combine seguridad técnica, cumplimiento legal y sensibilidad ética contribuirá de manera real al bienestar de los pacientes y al desarrollo responsable de la salud digital en México.</w:t>
+      </w:r>
       <w:r>
         <w:br w:type="page"/>
       </w:r>
@@ -1887,7 +2104,10 @@
       </w:pPr>
       <w:r>
         <w:lastRenderedPageBreak/>
-        <w:t>3. METODOLOGÍA DE DESARROLLO</w:t>
+        <w:t>4</w:t>
+      </w:r>
+      <w:r>
+        <w:t>. METODOLOGÍA DE DESARROLLO</w:t>
       </w:r>
     </w:p>
     <w:p>
@@ -1909,15 +2129,7 @@
         <w:t xml:space="preserve">La Guía Scrum </w:t>
       </w:r>
       <w:r>
-        <w:t>(</w:t>
-      </w:r>
-      <w:proofErr w:type="spellStart"/>
-      <w:r>
-        <w:t>Schwaber</w:t>
-      </w:r>
-      <w:proofErr w:type="spellEnd"/>
-      <w:r>
-        <w:t xml:space="preserve"> &amp; Sutherland, 2020)</w:t>
+        <w:t>(Schwaber &amp; Sutherland, 2020)</w:t>
       </w:r>
       <w:r>
         <w:t xml:space="preserve"> describe el marco como:</w:t>
@@ -1980,15 +2192,7 @@
         <w:jc w:val="both"/>
       </w:pPr>
       <w:r>
-        <w:t>“Scrum emplea un enfoque iterativo e incremental para optimizar la previsibilidad y el control del riesgo” (</w:t>
-      </w:r>
-      <w:proofErr w:type="spellStart"/>
-      <w:r>
-        <w:t>Schwaber</w:t>
-      </w:r>
-      <w:proofErr w:type="spellEnd"/>
-      <w:r>
-        <w:t xml:space="preserve"> &amp; Sutherland, 2020, </w:t>
+        <w:t xml:space="preserve">“Scrum emplea un enfoque iterativo e incremental para optimizar la previsibilidad y el control del riesgo” (Schwaber &amp; Sutherland, 2020, </w:t>
       </w:r>
       <w:r>
         <w:rPr>
@@ -2036,15 +2240,7 @@
         <w:jc w:val="both"/>
       </w:pPr>
       <w:r>
-        <w:t xml:space="preserve">Aunque Scrum está diseñado para equipos, su aplicación puede adaptarse al contexto académico individual, manteniendo principios y artefactos esenciales. Como señalan Pressman y </w:t>
-      </w:r>
-      <w:proofErr w:type="spellStart"/>
-      <w:r>
-        <w:t>Maxim</w:t>
-      </w:r>
-      <w:proofErr w:type="spellEnd"/>
-      <w:r>
-        <w:t>:</w:t>
+        <w:t>Aunque Scrum está diseñado para equipos, su aplicación puede adaptarse al contexto académico individual, manteniendo principios y artefactos esenciales. Como señalan Pressman y Maxim:</w:t>
       </w:r>
     </w:p>
     <w:p>
@@ -2053,15 +2249,7 @@
         <w:jc w:val="both"/>
       </w:pPr>
       <w:r>
-        <w:t xml:space="preserve">“Las metodologías de ingeniería de software pueden adaptarse a proyectos individuales conservando sus principios fundamentales para fines educativos” (Pressman &amp; </w:t>
-      </w:r>
-      <w:proofErr w:type="spellStart"/>
-      <w:r>
-        <w:t>Maxim</w:t>
-      </w:r>
-      <w:proofErr w:type="spellEnd"/>
-      <w:r>
-        <w:t>, 2019, p. 48).</w:t>
+        <w:t>“Las metodologías de ingeniería de software pueden adaptarse a proyectos individuales conservando sus principios fundamentales para fines educativos” (Pressman &amp; Maxim, 2019, p. 48).</w:t>
       </w:r>
     </w:p>
     <w:p>
@@ -2259,19 +2447,9 @@
               <w:spacing w:line="360" w:lineRule="auto"/>
               <w:jc w:val="center"/>
             </w:pPr>
-            <w:proofErr w:type="spellStart"/>
-            <w:r>
-              <w:t>Product</w:t>
-            </w:r>
-            <w:proofErr w:type="spellEnd"/>
-            <w:r>
-              <w:t xml:space="preserve"> </w:t>
-            </w:r>
-            <w:proofErr w:type="spellStart"/>
-            <w:r>
-              <w:t>Owner</w:t>
-            </w:r>
-            <w:proofErr w:type="spellEnd"/>
+            <w:r>
+              <w:t>Product Owner</w:t>
+            </w:r>
           </w:p>
         </w:tc>
         <w:tc>
@@ -2352,19 +2530,9 @@
               <w:spacing w:line="360" w:lineRule="auto"/>
               <w:jc w:val="center"/>
             </w:pPr>
-            <w:proofErr w:type="spellStart"/>
-            <w:r>
-              <w:t>Development</w:t>
-            </w:r>
-            <w:proofErr w:type="spellEnd"/>
-            <w:r>
-              <w:t xml:space="preserve"> </w:t>
-            </w:r>
-            <w:proofErr w:type="spellStart"/>
-            <w:r>
-              <w:t>Team</w:t>
-            </w:r>
-            <w:proofErr w:type="spellEnd"/>
+            <w:r>
+              <w:t>Development Team</w:t>
+            </w:r>
           </w:p>
         </w:tc>
         <w:tc>
@@ -2411,13 +2579,8 @@
         </w:numPr>
         <w:spacing w:line="360" w:lineRule="auto"/>
       </w:pPr>
-      <w:proofErr w:type="spellStart"/>
-      <w:r>
-        <w:t>Product</w:t>
-      </w:r>
-      <w:proofErr w:type="spellEnd"/>
-      <w:r>
-        <w:t xml:space="preserve"> Backlog: Lista priorizada de requerimientos</w:t>
+      <w:r>
+        <w:t>Product Backlog: Lista priorizada de requerimientos</w:t>
       </w:r>
       <w:r>
         <w:t>.</w:t>
@@ -2474,15 +2637,7 @@
         <w:spacing w:line="360" w:lineRule="auto"/>
       </w:pPr>
       <w:r>
-        <w:t xml:space="preserve">El proyecto se organizó en 6 </w:t>
-      </w:r>
-      <w:proofErr w:type="spellStart"/>
-      <w:r>
-        <w:t>sprints</w:t>
-      </w:r>
-      <w:proofErr w:type="spellEnd"/>
-      <w:r>
-        <w:t xml:space="preserve"> de una semana, con:</w:t>
+        <w:t>El proyecto se organizó en 6 sprints de una semana, con:</w:t>
       </w:r>
     </w:p>
     <w:p>
@@ -2935,15 +3090,7 @@
         <w:t>Cancelación y reembolso de citas</w:t>
       </w:r>
       <w:r>
-        <w:t xml:space="preserve">: el paciente puede cancelar una cita y solicitar devolución del pago (modo de prueba </w:t>
-      </w:r>
-      <w:proofErr w:type="spellStart"/>
-      <w:r>
-        <w:t>sandbox</w:t>
-      </w:r>
-      <w:proofErr w:type="spellEnd"/>
-      <w:r>
-        <w:t>).</w:t>
+        <w:t>: el paciente puede cancelar una cita y solicitar devolución del pago (modo de prueba sandbox).</w:t>
       </w:r>
     </w:p>
     <w:p>
@@ -3650,15 +3797,7 @@
               <w:cnfStyle w:val="000000100000" w:firstRow="0" w:lastRow="0" w:firstColumn="0" w:lastColumn="0" w:oddVBand="0" w:evenVBand="0" w:oddHBand="1" w:evenHBand="0" w:firstRowFirstColumn="0" w:firstRowLastColumn="0" w:lastRowFirstColumn="0" w:lastRowLastColumn="0"/>
             </w:pPr>
             <w:r>
-              <w:t xml:space="preserve">• El sistema procesa el pago mediante </w:t>
-            </w:r>
-            <w:proofErr w:type="spellStart"/>
-            <w:r>
-              <w:t>sandbox</w:t>
-            </w:r>
-            <w:proofErr w:type="spellEnd"/>
-            <w:r>
-              <w:t>.</w:t>
+              <w:t>• El sistema procesa el pago mediante sandbox.</w:t>
             </w:r>
           </w:p>
           <w:p>
@@ -4416,15 +4555,7 @@
               <w:cnfStyle w:val="000000100000" w:firstRow="0" w:lastRow="0" w:firstColumn="0" w:lastColumn="0" w:oddVBand="0" w:evenVBand="0" w:oddHBand="1" w:evenHBand="0" w:firstRowFirstColumn="0" w:firstRowLastColumn="0" w:lastRowFirstColumn="0" w:lastRowLastColumn="0"/>
             </w:pPr>
             <w:r>
-              <w:t>• Se genera reembolso (</w:t>
-            </w:r>
-            <w:proofErr w:type="spellStart"/>
-            <w:r>
-              <w:t>sandbox</w:t>
-            </w:r>
-            <w:proofErr w:type="spellEnd"/>
-            <w:r>
-              <w:t>).</w:t>
+              <w:t>• Se genera reembolso (sandbox).</w:t>
             </w:r>
           </w:p>
         </w:tc>
@@ -5165,15 +5296,7 @@
               <w:cnfStyle w:val="000000000000" w:firstRow="0" w:lastRow="0" w:firstColumn="0" w:lastColumn="0" w:oddVBand="0" w:evenVBand="0" w:oddHBand="0" w:evenHBand="0" w:firstRowFirstColumn="0" w:firstRowLastColumn="0" w:lastRowFirstColumn="0" w:lastRowLastColumn="0"/>
             </w:pPr>
             <w:r>
-              <w:t xml:space="preserve">• Si el pago no se confirma en </w:t>
-            </w:r>
-            <w:proofErr w:type="spellStart"/>
-            <w:r>
-              <w:t>sandbox</w:t>
-            </w:r>
-            <w:proofErr w:type="spellEnd"/>
-            <w:r>
-              <w:t>, la cita se invalida.</w:t>
+              <w:t>• Si el pago no se confirma en sandbox, la cita se invalida.</w:t>
             </w:r>
           </w:p>
           <w:p>
@@ -5277,13 +5400,8 @@
       <w:pPr>
         <w:spacing w:line="360" w:lineRule="auto"/>
       </w:pPr>
-      <w:proofErr w:type="spellStart"/>
-      <w:r>
-        <w:t>Schwaber</w:t>
-      </w:r>
-      <w:proofErr w:type="spellEnd"/>
-      <w:r>
-        <w:t xml:space="preserve">, K., &amp; Sutherland, J. (2020). </w:t>
+      <w:r>
+        <w:t xml:space="preserve">Schwaber, K., &amp; Sutherland, J. (2020). </w:t>
       </w:r>
       <w:r>
         <w:rPr>
@@ -5312,15 +5430,7 @@
         <w:spacing w:line="360" w:lineRule="auto"/>
       </w:pPr>
       <w:r>
-        <w:t xml:space="preserve">Pressman, R. S., &amp; </w:t>
-      </w:r>
-      <w:proofErr w:type="spellStart"/>
-      <w:r>
-        <w:t>Maxim</w:t>
-      </w:r>
-      <w:proofErr w:type="spellEnd"/>
-      <w:r>
-        <w:t xml:space="preserve">, B. R. (2019). </w:t>
+        <w:t xml:space="preserve">Pressman, R. S., &amp; Maxim, B. R. (2019). </w:t>
       </w:r>
       <w:r>
         <w:rPr>
@@ -5331,6 +5441,103 @@
       </w:r>
       <w:r>
         <w:t xml:space="preserve"> (9ª ed.). McGraw-Hill.</w:t>
+      </w:r>
+    </w:p>
+    <w:p>
+      <w:pPr>
+        <w:spacing w:line="360" w:lineRule="auto"/>
+      </w:pPr>
+      <w:r>
+        <w:t>Centro Nacional de Excelencia Tecnológica en Salud [CENETEC]. (2024). Boletín de Telesalud 15 (May-Ago 2024). https://cenetec-difusion.com/observatoriotelesalud/wp-content/uploads/2024/09/Boletin-en-Telesalud-15_May-Ago-2024.pdf</w:t>
+      </w:r>
+    </w:p>
+    <w:p>
+      <w:pPr>
+        <w:spacing w:line="360" w:lineRule="auto"/>
+      </w:pPr>
+      <w:r>
+        <w:t>Instituto Nacional de Transparencia, Acceso a la Información y Protección de Datos Personales [INAI]. (2020). Ley Federal de Protección de Datos Personales en Posesión de los Particulares. Diario Oficial de la Federación. https://www.dof.gob.mx/nota_detalle.php?codigo=5150631</w:t>
+      </w:r>
+    </w:p>
+    <w:p>
+      <w:pPr>
+        <w:spacing w:line="360" w:lineRule="auto"/>
+      </w:pPr>
+      <w:r>
+        <w:t>Organización Mundial de la Salud [OMS]. (2010). Telemedicine: Opportunities and developments in Member States (Report of the second global survey on eHealth). https://apps.who.int/iris/handle/10665/44497</w:t>
+      </w:r>
+    </w:p>
+    <w:p>
+      <w:pPr>
+        <w:spacing w:line="360" w:lineRule="auto"/>
+      </w:pPr>
+      <w:r>
+        <w:t>Organización Panamericana de la Salud [OPS]. (2024). Salud digital en América Latina: legislación actual y desafíos. https://iris.paho.org/bitstream/handle/10665.2/59521/v48e402024.pdf</w:t>
+      </w:r>
+    </w:p>
+    <w:p>
+      <w:pPr>
+        <w:spacing w:line="360" w:lineRule="auto"/>
+      </w:pPr>
+      <w:r>
+        <w:t>Revista Abogacía. (2025). Telemedicina en México: regulación pendiente para garantizar el derecho a la salud. https://www.revistaabogacia.com/telemedicina-en-mexico-regulacion-pendiente-para-garantizar-el-derecho-a-la-salud</w:t>
+      </w:r>
+    </w:p>
+    <w:p>
+      <w:pPr>
+        <w:spacing w:line="360" w:lineRule="auto"/>
+      </w:pPr>
+      <w:r>
+        <w:t>Saluddigital.io. (2024). Telemedicina en México: barreras y oportunidades. https://www.saluddigital.io/blog/telemedicina-en-m%C3%A9xico-barreras-y-oportunidades</w:t>
+      </w:r>
+    </w:p>
+    <w:p>
+      <w:pPr>
+        <w:spacing w:line="360" w:lineRule="auto"/>
+      </w:pPr>
+      <w:r>
+        <w:t>Secretaría de Salud. (1998). Norma Oficial Mexicana NOM-168-SSA1-1998, del expediente clínico. Diario Oficial de la Federación. https://dof.gob.mx/nota_detalle.php?codigo=4881768&amp;fecha=30/09/1999</w:t>
+      </w:r>
+    </w:p>
+    <w:p>
+      <w:pPr>
+        <w:spacing w:line="360" w:lineRule="auto"/>
+      </w:pPr>
+      <w:r>
+        <w:t>Secretaría de Salud. (2012). Norma Oficial Mexicana NOM-004-SSA3-2012, del expediente clínico. Diario Oficial de la Federación. https://www.dof.gob.mx/normasOficiales/4415/salud/salud.htm</w:t>
+      </w:r>
+    </w:p>
+    <w:p>
+      <w:pPr>
+        <w:spacing w:line="360" w:lineRule="auto"/>
+      </w:pPr>
+      <w:r>
+        <w:t>Secretaría de Salud. (2023). ¿Qué es la telesalud y la telemedicina? https://www.gob.mx/salud/dgmoss/acciones-y-programas/que-es-la-telesalud-y-la-telemedicina</w:t>
+      </w:r>
+    </w:p>
+    <w:p>
+      <w:pPr>
+        <w:spacing w:line="360" w:lineRule="auto"/>
+      </w:pPr>
+      <w:r>
+        <w:lastRenderedPageBreak/>
+        <w:t>Centro Nacional de Excelencia Tecnológica en Salud [CENETEC]. (2024). Boletín de Telesalud 15 (May-Ago 2024). https://cenetec-difusion.com/observatoriotelesalud/wp-content/uploads/2024/09/Boletin-en-Telesalud-15_May-Ago-2024.pdf</w:t>
+      </w:r>
+    </w:p>
+    <w:p>
+      <w:pPr>
+        <w:spacing w:line="360" w:lineRule="auto"/>
+      </w:pPr>
+      <w:r>
+        <w:t>Organización Panamericana de la Salud [OPS]. (2024). Salud digital en América Latina: legislación actual y desafíos. https://iris.paho.org/bitstream/handle/10665.2/59521/v48e402024.pdf</w:t>
+      </w:r>
+    </w:p>
+    <w:p>
+      <w:pPr>
+        <w:spacing w:line="360" w:lineRule="auto"/>
+      </w:pPr>
+      <w:r>
+        <w:t>Saluddigital.io. (2024). Telemedicina en México: barreras y oportunidades. https://www.saluddigital.io/blog/telemedicina-en-m%C3%A9xico-barreras-y-oportunidades</w:t>
       </w:r>
     </w:p>
     <w:p>

</xml_diff>

<commit_message>
Agrego DER y descripción de entidades y relaciones en el reporte
</commit_message>
<xml_diff>
--- a/docs/reporte.docx
+++ b/docs/reporte.docx
@@ -1982,13 +1982,7 @@
         <w:jc w:val="both"/>
       </w:pPr>
       <w:r>
-        <w:t xml:space="preserve">A </w:t>
-      </w:r>
-      <w:r>
-        <w:t>continuación,</w:t>
-      </w:r>
-      <w:r>
-        <w:t xml:space="preserve"> se mencionan algunos ejemplos importantes a tomar en cuenta durante este proyecto:</w:t>
+        <w:t>A continuación, se mencionan algunos ejemplos importantes a tomar en cuenta durante este proyecto:</w:t>
       </w:r>
     </w:p>
     <w:p>
@@ -2503,28 +2497,66 @@
         <w:t>Se</w:t>
       </w:r>
       <w:r>
+        <w:t xml:space="preserve"> conserv</w:t>
+      </w:r>
+      <w:r>
+        <w:t>a, además,</w:t>
+      </w:r>
+      <w:r>
+        <w:t xml:space="preserve"> la estructura iterativa, los artefactos y la revisión constante de avances, asegurando que cada sprint generara un incremento verificable del producto.</w:t>
+      </w:r>
+    </w:p>
+    <w:p>
+      <w:pPr>
+        <w:pStyle w:val="Ttulo2"/>
+        <w:spacing w:line="360" w:lineRule="auto"/>
+      </w:pPr>
+      <w:r>
+        <w:t>4</w:t>
+      </w:r>
+      <w:r>
+        <w:t>.3 Roles asignados</w:t>
+      </w:r>
+    </w:p>
+    <w:p>
+      <w:pPr>
+        <w:spacing w:line="360" w:lineRule="auto"/>
+        <w:jc w:val="both"/>
+      </w:pPr>
+      <w:r>
+        <w:t xml:space="preserve">Scrum define tres roles principales: </w:t>
+      </w:r>
+      <w:proofErr w:type="spellStart"/>
+      <w:r>
+        <w:t>Product</w:t>
+      </w:r>
+      <w:proofErr w:type="spellEnd"/>
+      <w:r>
         <w:t xml:space="preserve"> </w:t>
       </w:r>
-      <w:r>
-        <w:t>conserv</w:t>
-      </w:r>
-      <w:r>
-        <w:t>a, además,</w:t>
-      </w:r>
-      <w:r>
-        <w:t xml:space="preserve"> la estructura iterativa, los artefactos y la revisión constante de avances, asegurando que cada sprint generara un incremento verificable del producto.</w:t>
-      </w:r>
-    </w:p>
-    <w:p>
-      <w:pPr>
-        <w:pStyle w:val="Ttulo2"/>
-        <w:spacing w:line="360" w:lineRule="auto"/>
-      </w:pPr>
-      <w:r>
-        <w:t>4</w:t>
-      </w:r>
-      <w:r>
-        <w:t>.3 Roles asignados</w:t>
+      <w:proofErr w:type="spellStart"/>
+      <w:r>
+        <w:t>Owner</w:t>
+      </w:r>
+      <w:proofErr w:type="spellEnd"/>
+      <w:r>
+        <w:t xml:space="preserve">, Scrum Master y </w:t>
+      </w:r>
+      <w:proofErr w:type="spellStart"/>
+      <w:r>
+        <w:t>Development</w:t>
+      </w:r>
+      <w:proofErr w:type="spellEnd"/>
+      <w:r>
+        <w:t xml:space="preserve"> </w:t>
+      </w:r>
+      <w:proofErr w:type="spellStart"/>
+      <w:r>
+        <w:t>Team</w:t>
+      </w:r>
+      <w:proofErr w:type="spellEnd"/>
+      <w:r>
+        <w:t>.</w:t>
       </w:r>
     </w:p>
     <w:p>
@@ -2533,57 +2565,7 @@
         <w:jc w:val="both"/>
       </w:pPr>
       <w:r>
-        <w:t xml:space="preserve">Scrum define tres roles principales: </w:t>
-      </w:r>
-      <w:proofErr w:type="spellStart"/>
-      <w:r>
-        <w:t>Product</w:t>
-      </w:r>
-      <w:proofErr w:type="spellEnd"/>
-      <w:r>
-        <w:t xml:space="preserve"> </w:t>
-      </w:r>
-      <w:proofErr w:type="spellStart"/>
-      <w:r>
-        <w:t>Owner</w:t>
-      </w:r>
-      <w:proofErr w:type="spellEnd"/>
-      <w:r>
-        <w:t xml:space="preserve">, Scrum Master y </w:t>
-      </w:r>
-      <w:proofErr w:type="spellStart"/>
-      <w:r>
-        <w:t>Development</w:t>
-      </w:r>
-      <w:proofErr w:type="spellEnd"/>
-      <w:r>
-        <w:t xml:space="preserve"> </w:t>
-      </w:r>
-      <w:proofErr w:type="spellStart"/>
-      <w:r>
-        <w:t>Team.</w:t>
-      </w:r>
-      <w:proofErr w:type="spellEnd"/>
-    </w:p>
-    <w:p>
-      <w:pPr>
-        <w:spacing w:line="360" w:lineRule="auto"/>
-        <w:jc w:val="both"/>
-      </w:pPr>
-      <w:r>
-        <w:t xml:space="preserve">Aunque este proyecto </w:t>
-      </w:r>
-      <w:r>
-        <w:t>es</w:t>
-      </w:r>
-      <w:r>
-        <w:t xml:space="preserve"> realizado de forma individual, se mant</w:t>
-      </w:r>
-      <w:r>
-        <w:t>iene</w:t>
-      </w:r>
-      <w:r>
-        <w:t xml:space="preserve"> la esencia de cada rol para conservar la estructura y la organización que propone la metodología.</w:t>
+        <w:t>Aunque este proyecto es realizado de forma individual, se mantiene la esencia de cada rol para conservar la estructura y la organización que propone la metodología.</w:t>
       </w:r>
     </w:p>
     <w:p>
@@ -2839,13 +2821,7 @@
         <w:jc w:val="both"/>
       </w:pPr>
       <w:r>
-        <w:t xml:space="preserve">En este rol </w:t>
-      </w:r>
-      <w:r>
-        <w:t xml:space="preserve">el alumno asume </w:t>
-      </w:r>
-      <w:r>
-        <w:t>la responsabilidad de definir la visión general del prototipo de telemedicina, priorizar las funciones más importantes y mantener claro el objetivo del producto.</w:t>
+        <w:t>En este rol el alumno asume la responsabilidad de definir la visión general del prototipo de telemedicina, priorizar las funciones más importantes y mantener claro el objetivo del producto.</w:t>
       </w:r>
     </w:p>
     <w:p>
@@ -2854,10 +2830,7 @@
         <w:jc w:val="both"/>
       </w:pPr>
       <w:r>
-        <w:t>El alumno se encarga</w:t>
-      </w:r>
-      <w:r>
-        <w:t xml:space="preserve"> de elaborar el </w:t>
+        <w:t xml:space="preserve">El alumno se encarga de elaborar el </w:t>
       </w:r>
       <w:proofErr w:type="spellStart"/>
       <w:r>
@@ -2865,13 +2838,7 @@
       </w:r>
       <w:proofErr w:type="spellEnd"/>
       <w:r>
-        <w:t xml:space="preserve"> Backlog y decidir qué historias de usuario se desarrolla</w:t>
-      </w:r>
-      <w:r>
-        <w:t>n</w:t>
-      </w:r>
-      <w:r>
-        <w:t xml:space="preserve"> primero, tomando en cuenta el valor que aportan al sistema y la secuencia lógica del desarrollo.</w:t>
+        <w:t xml:space="preserve"> Backlog y decidir qué historias de usuario se desarrollan primero, tomando en cuenta el valor que aportan al sistema y la secuencia lógica del desarrollo.</w:t>
       </w:r>
     </w:p>
     <w:p>
@@ -3814,23 +3781,14 @@
     </w:p>
     <w:p>
       <w:pPr>
-        <w:rPr>
-          <w:rFonts w:eastAsiaTheme="majorEastAsia" w:cstheme="majorBidi"/>
-          <w:b/>
-          <w:color w:val="660033"/>
-          <w:szCs w:val="28"/>
-        </w:rPr>
-      </w:pPr>
-      <w:r>
-        <w:br w:type="page"/>
-      </w:r>
-    </w:p>
-    <w:p>
-      <w:pPr>
         <w:pStyle w:val="Ttulo3"/>
       </w:pPr>
-      <w:r>
-        <w:lastRenderedPageBreak/>
+    </w:p>
+    <w:p>
+      <w:pPr>
+        <w:pStyle w:val="Ttulo3"/>
+      </w:pPr>
+      <w:r>
         <w:t>5.2.1 Historias de Usuario Oficiales</w:t>
       </w:r>
     </w:p>
@@ -3839,7 +3797,18 @@
         <w:jc w:val="both"/>
       </w:pPr>
       <w:r>
-        <w:t xml:space="preserve">A continuación, se muestran las quince historias de usuario definidas </w:t>
+        <w:t xml:space="preserve">A continuación, se muestran </w:t>
+      </w:r>
+      <w:proofErr w:type="gramStart"/>
+      <w:r>
+        <w:t xml:space="preserve">las </w:t>
+      </w:r>
+      <w:r>
+        <w:t>cinto</w:t>
+      </w:r>
+      <w:proofErr w:type="gramEnd"/>
+      <w:r>
+        <w:t xml:space="preserve"> historias de usuario definidas </w:t>
       </w:r>
       <w:r>
         <w:t xml:space="preserve">originalmente </w:t>
@@ -4580,6 +4549,7 @@
         <w:pStyle w:val="Ttulo3"/>
       </w:pPr>
       <w:r>
+        <w:lastRenderedPageBreak/>
         <w:t>5.2.2 Historias de Usuario Complementarias</w:t>
       </w:r>
     </w:p>
@@ -4629,6 +4599,7 @@
           <w:p>
             <w:pPr>
               <w:pStyle w:val="Sinespaciado"/>
+              <w:spacing w:line="360" w:lineRule="auto"/>
             </w:pPr>
             <w:r>
               <w:t>ID</w:t>
@@ -4649,6 +4620,7 @@
           <w:p>
             <w:pPr>
               <w:pStyle w:val="Sinespaciado"/>
+              <w:spacing w:line="360" w:lineRule="auto"/>
               <w:cnfStyle w:val="100000000000" w:firstRow="1" w:lastRow="0" w:firstColumn="0" w:lastColumn="0" w:oddVBand="0" w:evenVBand="0" w:oddHBand="0" w:evenHBand="0" w:firstRowFirstColumn="0" w:firstRowLastColumn="0" w:lastRowFirstColumn="0" w:lastRowLastColumn="0"/>
             </w:pPr>
             <w:r>
@@ -4670,6 +4642,7 @@
           <w:p>
             <w:pPr>
               <w:pStyle w:val="Sinespaciado"/>
+              <w:spacing w:line="360" w:lineRule="auto"/>
               <w:cnfStyle w:val="100000000000" w:firstRow="1" w:lastRow="0" w:firstColumn="0" w:lastColumn="0" w:oddVBand="0" w:evenVBand="0" w:oddHBand="0" w:evenHBand="0" w:firstRowFirstColumn="0" w:firstRowLastColumn="0" w:lastRowFirstColumn="0" w:lastRowLastColumn="0"/>
             </w:pPr>
             <w:r>
@@ -4691,6 +4664,7 @@
           <w:p>
             <w:pPr>
               <w:pStyle w:val="Sinespaciado"/>
+              <w:spacing w:line="360" w:lineRule="auto"/>
               <w:cnfStyle w:val="100000000000" w:firstRow="1" w:lastRow="0" w:firstColumn="0" w:lastColumn="0" w:oddVBand="0" w:evenVBand="0" w:oddHBand="0" w:evenHBand="0" w:firstRowFirstColumn="0" w:firstRowLastColumn="0" w:lastRowFirstColumn="0" w:lastRowLastColumn="0"/>
             </w:pPr>
             <w:r>
@@ -4713,6 +4687,7 @@
           <w:p>
             <w:pPr>
               <w:pStyle w:val="Sinespaciado"/>
+              <w:spacing w:line="360" w:lineRule="auto"/>
             </w:pPr>
             <w:r>
               <w:t>Prioridad</w:t>
@@ -4738,6 +4713,7 @@
           <w:p>
             <w:pPr>
               <w:pStyle w:val="Sinespaciado"/>
+              <w:spacing w:line="360" w:lineRule="auto"/>
               <w:jc w:val="center"/>
             </w:pPr>
             <w:r>
@@ -4760,6 +4736,7 @@
           <w:p>
             <w:pPr>
               <w:pStyle w:val="Sinespaciado"/>
+              <w:spacing w:line="360" w:lineRule="auto"/>
               <w:jc w:val="center"/>
               <w:cnfStyle w:val="000000100000" w:firstRow="0" w:lastRow="0" w:firstColumn="0" w:lastColumn="0" w:oddVBand="0" w:evenVBand="0" w:oddHBand="1" w:evenHBand="0" w:firstRowFirstColumn="0" w:firstRowLastColumn="0" w:lastRowFirstColumn="0" w:lastRowLastColumn="0"/>
             </w:pPr>
@@ -4780,15 +4757,12 @@
           <w:p>
             <w:pPr>
               <w:pStyle w:val="Sinespaciado"/>
+              <w:spacing w:line="360" w:lineRule="auto"/>
               <w:jc w:val="center"/>
               <w:cnfStyle w:val="000000100000" w:firstRow="0" w:lastRow="0" w:firstColumn="0" w:lastColumn="0" w:oddVBand="0" w:evenVBand="0" w:oddHBand="1" w:evenHBand="0" w:firstRowFirstColumn="0" w:firstRowLastColumn="0" w:lastRowFirstColumn="0" w:lastRowLastColumn="0"/>
             </w:pPr>
             <w:r>
-              <w:t xml:space="preserve">Como médico, quiero registrar antecedentes, alergias y medicamentos del paciente para </w:t>
-            </w:r>
-            <w:r>
-              <w:lastRenderedPageBreak/>
-              <w:t>mantener una historia clínica básica.</w:t>
+              <w:t>Como médico, quiero registrar antecedentes, alergias y medicamentos del paciente para mantener una historia clínica básica.</w:t>
             </w:r>
           </w:p>
         </w:tc>
@@ -4804,16 +4778,17 @@
           <w:p>
             <w:pPr>
               <w:pStyle w:val="Sinespaciado"/>
+              <w:spacing w:line="360" w:lineRule="auto"/>
               <w:cnfStyle w:val="000000100000" w:firstRow="0" w:lastRow="0" w:firstColumn="0" w:lastColumn="0" w:oddVBand="0" w:evenVBand="0" w:oddHBand="1" w:evenHBand="0" w:firstRowFirstColumn="0" w:firstRowLastColumn="0" w:lastRowFirstColumn="0" w:lastRowLastColumn="0"/>
             </w:pPr>
             <w:r>
-              <w:lastRenderedPageBreak/>
               <w:t>• El sistema muestra los campos requeridos.</w:t>
             </w:r>
           </w:p>
           <w:p>
             <w:pPr>
               <w:pStyle w:val="Sinespaciado"/>
+              <w:spacing w:line="360" w:lineRule="auto"/>
               <w:cnfStyle w:val="000000100000" w:firstRow="0" w:lastRow="0" w:firstColumn="0" w:lastColumn="0" w:oddVBand="0" w:evenVBand="0" w:oddHBand="1" w:evenHBand="0" w:firstRowFirstColumn="0" w:firstRowLastColumn="0" w:lastRowFirstColumn="0" w:lastRowLastColumn="0"/>
             </w:pPr>
             <w:r>
@@ -4823,10 +4798,10 @@
           <w:p>
             <w:pPr>
               <w:pStyle w:val="Sinespaciado"/>
+              <w:spacing w:line="360" w:lineRule="auto"/>
               <w:cnfStyle w:val="000000100000" w:firstRow="0" w:lastRow="0" w:firstColumn="0" w:lastColumn="0" w:oddVBand="0" w:evenVBand="0" w:oddHBand="1" w:evenHBand="0" w:firstRowFirstColumn="0" w:firstRowLastColumn="0" w:lastRowFirstColumn="0" w:lastRowLastColumn="0"/>
             </w:pPr>
             <w:r>
-              <w:lastRenderedPageBreak/>
               <w:t>• Los datos quedan guardados por cita.</w:t>
             </w:r>
           </w:p>
@@ -4845,10 +4820,10 @@
           <w:p>
             <w:pPr>
               <w:pStyle w:val="Sinespaciado"/>
+              <w:spacing w:line="360" w:lineRule="auto"/>
               <w:jc w:val="center"/>
             </w:pPr>
             <w:r>
-              <w:lastRenderedPageBreak/>
               <w:t>Alta</w:t>
             </w:r>
           </w:p>
@@ -4866,6 +4841,7 @@
           <w:p>
             <w:pPr>
               <w:pStyle w:val="Sinespaciado"/>
+              <w:spacing w:line="360" w:lineRule="auto"/>
               <w:jc w:val="center"/>
             </w:pPr>
             <w:r>
@@ -4883,6 +4859,7 @@
           <w:p>
             <w:pPr>
               <w:pStyle w:val="Sinespaciado"/>
+              <w:spacing w:line="360" w:lineRule="auto"/>
               <w:jc w:val="center"/>
               <w:cnfStyle w:val="000000000000" w:firstRow="0" w:lastRow="0" w:firstColumn="0" w:lastColumn="0" w:oddVBand="0" w:evenVBand="0" w:oddHBand="0" w:evenHBand="0" w:firstRowFirstColumn="0" w:firstRowLastColumn="0" w:lastRowFirstColumn="0" w:lastRowLastColumn="0"/>
             </w:pPr>
@@ -4898,6 +4875,7 @@
           <w:p>
             <w:pPr>
               <w:pStyle w:val="Sinespaciado"/>
+              <w:spacing w:line="360" w:lineRule="auto"/>
               <w:jc w:val="center"/>
               <w:cnfStyle w:val="000000000000" w:firstRow="0" w:lastRow="0" w:firstColumn="0" w:lastColumn="0" w:oddVBand="0" w:evenVBand="0" w:oddHBand="0" w:evenHBand="0" w:firstRowFirstColumn="0" w:firstRowLastColumn="0" w:lastRowFirstColumn="0" w:lastRowLastColumn="0"/>
             </w:pPr>
@@ -4913,6 +4891,7 @@
           <w:p>
             <w:pPr>
               <w:pStyle w:val="Sinespaciado"/>
+              <w:spacing w:line="360" w:lineRule="auto"/>
               <w:cnfStyle w:val="000000000000" w:firstRow="0" w:lastRow="0" w:firstColumn="0" w:lastColumn="0" w:oddVBand="0" w:evenVBand="0" w:oddHBand="0" w:evenHBand="0" w:firstRowFirstColumn="0" w:firstRowLastColumn="0" w:lastRowFirstColumn="0" w:lastRowLastColumn="0"/>
             </w:pPr>
             <w:r>
@@ -4922,6 +4901,7 @@
           <w:p>
             <w:pPr>
               <w:pStyle w:val="Sinespaciado"/>
+              <w:spacing w:line="360" w:lineRule="auto"/>
               <w:cnfStyle w:val="000000000000" w:firstRow="0" w:lastRow="0" w:firstColumn="0" w:lastColumn="0" w:oddVBand="0" w:evenVBand="0" w:oddHBand="0" w:evenHBand="0" w:firstRowFirstColumn="0" w:firstRowLastColumn="0" w:lastRowFirstColumn="0" w:lastRowLastColumn="0"/>
             </w:pPr>
             <w:r>
@@ -4931,6 +4911,7 @@
           <w:p>
             <w:pPr>
               <w:pStyle w:val="Sinespaciado"/>
+              <w:spacing w:line="360" w:lineRule="auto"/>
               <w:cnfStyle w:val="000000000000" w:firstRow="0" w:lastRow="0" w:firstColumn="0" w:lastColumn="0" w:oddVBand="0" w:evenVBand="0" w:oddHBand="0" w:evenHBand="0" w:firstRowFirstColumn="0" w:firstRowLastColumn="0" w:lastRowFirstColumn="0" w:lastRowLastColumn="0"/>
             </w:pPr>
             <w:r>
@@ -4949,6 +4930,7 @@
           <w:p>
             <w:pPr>
               <w:pStyle w:val="Sinespaciado"/>
+              <w:spacing w:line="360" w:lineRule="auto"/>
               <w:jc w:val="center"/>
             </w:pPr>
             <w:r>
@@ -4974,6 +4956,7 @@
           <w:p>
             <w:pPr>
               <w:pStyle w:val="Sinespaciado"/>
+              <w:spacing w:line="360" w:lineRule="auto"/>
               <w:jc w:val="center"/>
             </w:pPr>
             <w:r>
@@ -4995,6 +4978,7 @@
           <w:p>
             <w:pPr>
               <w:pStyle w:val="Sinespaciado"/>
+              <w:spacing w:line="360" w:lineRule="auto"/>
               <w:jc w:val="center"/>
               <w:cnfStyle w:val="000000100000" w:firstRow="0" w:lastRow="0" w:firstColumn="0" w:lastColumn="0" w:oddVBand="0" w:evenVBand="0" w:oddHBand="1" w:evenHBand="0" w:firstRowFirstColumn="0" w:firstRowLastColumn="0" w:lastRowFirstColumn="0" w:lastRowLastColumn="0"/>
             </w:pPr>
@@ -5014,6 +4998,7 @@
           <w:p>
             <w:pPr>
               <w:pStyle w:val="Sinespaciado"/>
+              <w:spacing w:line="360" w:lineRule="auto"/>
               <w:jc w:val="center"/>
               <w:cnfStyle w:val="000000100000" w:firstRow="0" w:lastRow="0" w:firstColumn="0" w:lastColumn="0" w:oddVBand="0" w:evenVBand="0" w:oddHBand="1" w:evenHBand="0" w:firstRowFirstColumn="0" w:firstRowLastColumn="0" w:lastRowFirstColumn="0" w:lastRowLastColumn="0"/>
             </w:pPr>
@@ -5033,6 +5018,7 @@
           <w:p>
             <w:pPr>
               <w:pStyle w:val="Sinespaciado"/>
+              <w:spacing w:line="360" w:lineRule="auto"/>
               <w:cnfStyle w:val="000000100000" w:firstRow="0" w:lastRow="0" w:firstColumn="0" w:lastColumn="0" w:oddVBand="0" w:evenVBand="0" w:oddHBand="1" w:evenHBand="0" w:firstRowFirstColumn="0" w:firstRowLastColumn="0" w:lastRowFirstColumn="0" w:lastRowLastColumn="0"/>
             </w:pPr>
             <w:r>
@@ -5042,6 +5028,7 @@
           <w:p>
             <w:pPr>
               <w:pStyle w:val="Sinespaciado"/>
+              <w:spacing w:line="360" w:lineRule="auto"/>
               <w:cnfStyle w:val="000000100000" w:firstRow="0" w:lastRow="0" w:firstColumn="0" w:lastColumn="0" w:oddVBand="0" w:evenVBand="0" w:oddHBand="1" w:evenHBand="0" w:firstRowFirstColumn="0" w:firstRowLastColumn="0" w:lastRowFirstColumn="0" w:lastRowLastColumn="0"/>
             </w:pPr>
             <w:r>
@@ -5051,6 +5038,7 @@
           <w:p>
             <w:pPr>
               <w:pStyle w:val="Sinespaciado"/>
+              <w:spacing w:line="360" w:lineRule="auto"/>
               <w:cnfStyle w:val="000000100000" w:firstRow="0" w:lastRow="0" w:firstColumn="0" w:lastColumn="0" w:oddVBand="0" w:evenVBand="0" w:oddHBand="1" w:evenHBand="0" w:firstRowFirstColumn="0" w:firstRowLastColumn="0" w:lastRowFirstColumn="0" w:lastRowLastColumn="0"/>
             </w:pPr>
             <w:r>
@@ -5079,6 +5067,7 @@
           <w:p>
             <w:pPr>
               <w:pStyle w:val="Sinespaciado"/>
+              <w:spacing w:line="360" w:lineRule="auto"/>
               <w:jc w:val="center"/>
             </w:pPr>
             <w:r>
@@ -5099,6 +5088,7 @@
           <w:p>
             <w:pPr>
               <w:pStyle w:val="Sinespaciado"/>
+              <w:spacing w:line="360" w:lineRule="auto"/>
               <w:jc w:val="center"/>
             </w:pPr>
             <w:r>
@@ -5113,6 +5103,7 @@
           <w:p>
             <w:pPr>
               <w:pStyle w:val="Sinespaciado"/>
+              <w:spacing w:line="360" w:lineRule="auto"/>
               <w:jc w:val="center"/>
               <w:cnfStyle w:val="000000000000" w:firstRow="0" w:lastRow="0" w:firstColumn="0" w:lastColumn="0" w:oddVBand="0" w:evenVBand="0" w:oddHBand="0" w:evenHBand="0" w:firstRowFirstColumn="0" w:firstRowLastColumn="0" w:lastRowFirstColumn="0" w:lastRowLastColumn="0"/>
             </w:pPr>
@@ -5128,6 +5119,7 @@
           <w:p>
             <w:pPr>
               <w:pStyle w:val="Sinespaciado"/>
+              <w:spacing w:line="360" w:lineRule="auto"/>
               <w:jc w:val="center"/>
               <w:cnfStyle w:val="000000000000" w:firstRow="0" w:lastRow="0" w:firstColumn="0" w:lastColumn="0" w:oddVBand="0" w:evenVBand="0" w:oddHBand="0" w:evenHBand="0" w:firstRowFirstColumn="0" w:firstRowLastColumn="0" w:lastRowFirstColumn="0" w:lastRowLastColumn="0"/>
             </w:pPr>
@@ -5143,6 +5135,7 @@
           <w:p>
             <w:pPr>
               <w:pStyle w:val="Sinespaciado"/>
+              <w:spacing w:line="360" w:lineRule="auto"/>
               <w:cnfStyle w:val="000000000000" w:firstRow="0" w:lastRow="0" w:firstColumn="0" w:lastColumn="0" w:oddVBand="0" w:evenVBand="0" w:oddHBand="0" w:evenHBand="0" w:firstRowFirstColumn="0" w:firstRowLastColumn="0" w:lastRowFirstColumn="0" w:lastRowLastColumn="0"/>
             </w:pPr>
             <w:r>
@@ -5152,6 +5145,7 @@
           <w:p>
             <w:pPr>
               <w:pStyle w:val="Sinespaciado"/>
+              <w:spacing w:line="360" w:lineRule="auto"/>
               <w:cnfStyle w:val="000000000000" w:firstRow="0" w:lastRow="0" w:firstColumn="0" w:lastColumn="0" w:oddVBand="0" w:evenVBand="0" w:oddHBand="0" w:evenHBand="0" w:firstRowFirstColumn="0" w:firstRowLastColumn="0" w:lastRowFirstColumn="0" w:lastRowLastColumn="0"/>
             </w:pPr>
             <w:r>
@@ -5161,6 +5155,7 @@
           <w:p>
             <w:pPr>
               <w:pStyle w:val="Sinespaciado"/>
+              <w:spacing w:line="360" w:lineRule="auto"/>
               <w:cnfStyle w:val="000000000000" w:firstRow="0" w:lastRow="0" w:firstColumn="0" w:lastColumn="0" w:oddVBand="0" w:evenVBand="0" w:oddHBand="0" w:evenHBand="0" w:firstRowFirstColumn="0" w:firstRowLastColumn="0" w:lastRowFirstColumn="0" w:lastRowLastColumn="0"/>
             </w:pPr>
             <w:r>
@@ -5179,6 +5174,7 @@
           <w:p>
             <w:pPr>
               <w:pStyle w:val="Sinespaciado"/>
+              <w:spacing w:line="360" w:lineRule="auto"/>
               <w:jc w:val="center"/>
             </w:pPr>
             <w:r>
@@ -5204,6 +5200,7 @@
           <w:p>
             <w:pPr>
               <w:pStyle w:val="Sinespaciado"/>
+              <w:spacing w:line="360" w:lineRule="auto"/>
               <w:jc w:val="center"/>
             </w:pPr>
             <w:r>
@@ -5222,6 +5219,7 @@
           <w:p>
             <w:pPr>
               <w:pStyle w:val="Sinespaciado"/>
+              <w:spacing w:line="360" w:lineRule="auto"/>
               <w:jc w:val="center"/>
               <w:cnfStyle w:val="000000100000" w:firstRow="0" w:lastRow="0" w:firstColumn="0" w:lastColumn="0" w:oddVBand="0" w:evenVBand="0" w:oddHBand="1" w:evenHBand="0" w:firstRowFirstColumn="0" w:firstRowLastColumn="0" w:lastRowFirstColumn="0" w:lastRowLastColumn="0"/>
             </w:pPr>
@@ -5241,6 +5239,7 @@
           <w:p>
             <w:pPr>
               <w:pStyle w:val="Sinespaciado"/>
+              <w:spacing w:line="360" w:lineRule="auto"/>
               <w:jc w:val="center"/>
               <w:cnfStyle w:val="000000100000" w:firstRow="0" w:lastRow="0" w:firstColumn="0" w:lastColumn="0" w:oddVBand="0" w:evenVBand="0" w:oddHBand="1" w:evenHBand="0" w:firstRowFirstColumn="0" w:firstRowLastColumn="0" w:lastRowFirstColumn="0" w:lastRowLastColumn="0"/>
             </w:pPr>
@@ -5260,6 +5259,7 @@
           <w:p>
             <w:pPr>
               <w:pStyle w:val="Sinespaciado"/>
+              <w:spacing w:line="360" w:lineRule="auto"/>
               <w:cnfStyle w:val="000000100000" w:firstRow="0" w:lastRow="0" w:firstColumn="0" w:lastColumn="0" w:oddVBand="0" w:evenVBand="0" w:oddHBand="1" w:evenHBand="0" w:firstRowFirstColumn="0" w:firstRowLastColumn="0" w:lastRowFirstColumn="0" w:lastRowLastColumn="0"/>
             </w:pPr>
             <w:r>
@@ -5269,6 +5269,7 @@
           <w:p>
             <w:pPr>
               <w:pStyle w:val="Sinespaciado"/>
+              <w:spacing w:line="360" w:lineRule="auto"/>
               <w:cnfStyle w:val="000000100000" w:firstRow="0" w:lastRow="0" w:firstColumn="0" w:lastColumn="0" w:oddVBand="0" w:evenVBand="0" w:oddHBand="1" w:evenHBand="0" w:firstRowFirstColumn="0" w:firstRowLastColumn="0" w:lastRowFirstColumn="0" w:lastRowLastColumn="0"/>
             </w:pPr>
             <w:r>
@@ -5278,6 +5279,7 @@
           <w:p>
             <w:pPr>
               <w:pStyle w:val="Sinespaciado"/>
+              <w:spacing w:line="360" w:lineRule="auto"/>
               <w:cnfStyle w:val="000000100000" w:firstRow="0" w:lastRow="0" w:firstColumn="0" w:lastColumn="0" w:oddVBand="0" w:evenVBand="0" w:oddHBand="1" w:evenHBand="0" w:firstRowFirstColumn="0" w:firstRowLastColumn="0" w:lastRowFirstColumn="0" w:lastRowLastColumn="0"/>
             </w:pPr>
             <w:r>
@@ -5298,6 +5300,7 @@
           <w:p>
             <w:pPr>
               <w:pStyle w:val="Sinespaciado"/>
+              <w:spacing w:line="360" w:lineRule="auto"/>
               <w:jc w:val="center"/>
             </w:pPr>
             <w:r>
@@ -5318,9 +5321,11 @@
           <w:p>
             <w:pPr>
               <w:pStyle w:val="Sinespaciado"/>
+              <w:spacing w:line="360" w:lineRule="auto"/>
               <w:jc w:val="center"/>
             </w:pPr>
             <w:r>
+              <w:lastRenderedPageBreak/>
               <w:t>HU-11</w:t>
             </w:r>
           </w:p>
@@ -5332,6 +5337,7 @@
           <w:p>
             <w:pPr>
               <w:pStyle w:val="Sinespaciado"/>
+              <w:spacing w:line="360" w:lineRule="auto"/>
               <w:jc w:val="center"/>
               <w:cnfStyle w:val="000000000000" w:firstRow="0" w:lastRow="0" w:firstColumn="0" w:lastColumn="0" w:oddVBand="0" w:evenVBand="0" w:oddHBand="0" w:evenHBand="0" w:firstRowFirstColumn="0" w:firstRowLastColumn="0" w:lastRowFirstColumn="0" w:lastRowLastColumn="0"/>
             </w:pPr>
@@ -5347,6 +5353,7 @@
           <w:p>
             <w:pPr>
               <w:pStyle w:val="Sinespaciado"/>
+              <w:spacing w:line="360" w:lineRule="auto"/>
               <w:jc w:val="center"/>
               <w:cnfStyle w:val="000000000000" w:firstRow="0" w:lastRow="0" w:firstColumn="0" w:lastColumn="0" w:oddVBand="0" w:evenVBand="0" w:oddHBand="0" w:evenHBand="0" w:firstRowFirstColumn="0" w:firstRowLastColumn="0" w:lastRowFirstColumn="0" w:lastRowLastColumn="0"/>
             </w:pPr>
@@ -5362,6 +5369,7 @@
           <w:p>
             <w:pPr>
               <w:pStyle w:val="Sinespaciado"/>
+              <w:spacing w:line="360" w:lineRule="auto"/>
               <w:cnfStyle w:val="000000000000" w:firstRow="0" w:lastRow="0" w:firstColumn="0" w:lastColumn="0" w:oddVBand="0" w:evenVBand="0" w:oddHBand="0" w:evenHBand="0" w:firstRowFirstColumn="0" w:firstRowLastColumn="0" w:lastRowFirstColumn="0" w:lastRowLastColumn="0"/>
             </w:pPr>
             <w:r>
@@ -5371,6 +5379,7 @@
           <w:p>
             <w:pPr>
               <w:pStyle w:val="Sinespaciado"/>
+              <w:spacing w:line="360" w:lineRule="auto"/>
               <w:cnfStyle w:val="000000000000" w:firstRow="0" w:lastRow="0" w:firstColumn="0" w:lastColumn="0" w:oddVBand="0" w:evenVBand="0" w:oddHBand="0" w:evenHBand="0" w:firstRowFirstColumn="0" w:firstRowLastColumn="0" w:lastRowFirstColumn="0" w:lastRowLastColumn="0"/>
             </w:pPr>
             <w:r>
@@ -5380,6 +5389,7 @@
           <w:p>
             <w:pPr>
               <w:pStyle w:val="Sinespaciado"/>
+              <w:spacing w:line="360" w:lineRule="auto"/>
               <w:cnfStyle w:val="000000000000" w:firstRow="0" w:lastRow="0" w:firstColumn="0" w:lastColumn="0" w:oddVBand="0" w:evenVBand="0" w:oddHBand="0" w:evenHBand="0" w:firstRowFirstColumn="0" w:firstRowLastColumn="0" w:lastRowFirstColumn="0" w:lastRowLastColumn="0"/>
             </w:pPr>
             <w:r>
@@ -5398,6 +5408,7 @@
           <w:p>
             <w:pPr>
               <w:pStyle w:val="Sinespaciado"/>
+              <w:spacing w:line="360" w:lineRule="auto"/>
               <w:jc w:val="center"/>
             </w:pPr>
             <w:r>
@@ -5423,6 +5434,7 @@
           <w:p>
             <w:pPr>
               <w:pStyle w:val="Sinespaciado"/>
+              <w:spacing w:line="360" w:lineRule="auto"/>
               <w:jc w:val="center"/>
             </w:pPr>
             <w:r>
@@ -5441,6 +5453,7 @@
           <w:p>
             <w:pPr>
               <w:pStyle w:val="Sinespaciado"/>
+              <w:spacing w:line="360" w:lineRule="auto"/>
               <w:jc w:val="center"/>
               <w:cnfStyle w:val="000000100000" w:firstRow="0" w:lastRow="0" w:firstColumn="0" w:lastColumn="0" w:oddVBand="0" w:evenVBand="0" w:oddHBand="1" w:evenHBand="0" w:firstRowFirstColumn="0" w:firstRowLastColumn="0" w:lastRowFirstColumn="0" w:lastRowLastColumn="0"/>
             </w:pPr>
@@ -5460,6 +5473,7 @@
           <w:p>
             <w:pPr>
               <w:pStyle w:val="Sinespaciado"/>
+              <w:spacing w:line="360" w:lineRule="auto"/>
               <w:jc w:val="center"/>
               <w:cnfStyle w:val="000000100000" w:firstRow="0" w:lastRow="0" w:firstColumn="0" w:lastColumn="0" w:oddVBand="0" w:evenVBand="0" w:oddHBand="1" w:evenHBand="0" w:firstRowFirstColumn="0" w:firstRowLastColumn="0" w:lastRowFirstColumn="0" w:lastRowLastColumn="0"/>
             </w:pPr>
@@ -5479,6 +5493,7 @@
           <w:p>
             <w:pPr>
               <w:pStyle w:val="Sinespaciado"/>
+              <w:spacing w:line="360" w:lineRule="auto"/>
               <w:cnfStyle w:val="000000100000" w:firstRow="0" w:lastRow="0" w:firstColumn="0" w:lastColumn="0" w:oddVBand="0" w:evenVBand="0" w:oddHBand="1" w:evenHBand="0" w:firstRowFirstColumn="0" w:firstRowLastColumn="0" w:lastRowFirstColumn="0" w:lastRowLastColumn="0"/>
             </w:pPr>
             <w:r>
@@ -5488,6 +5503,7 @@
           <w:p>
             <w:pPr>
               <w:pStyle w:val="Sinespaciado"/>
+              <w:spacing w:line="360" w:lineRule="auto"/>
               <w:cnfStyle w:val="000000100000" w:firstRow="0" w:lastRow="0" w:firstColumn="0" w:lastColumn="0" w:oddVBand="0" w:evenVBand="0" w:oddHBand="1" w:evenHBand="0" w:firstRowFirstColumn="0" w:firstRowLastColumn="0" w:lastRowFirstColumn="0" w:lastRowLastColumn="0"/>
             </w:pPr>
             <w:r>
@@ -5497,6 +5513,7 @@
           <w:p>
             <w:pPr>
               <w:pStyle w:val="Sinespaciado"/>
+              <w:spacing w:line="360" w:lineRule="auto"/>
               <w:cnfStyle w:val="000000100000" w:firstRow="0" w:lastRow="0" w:firstColumn="0" w:lastColumn="0" w:oddVBand="0" w:evenVBand="0" w:oddHBand="1" w:evenHBand="0" w:firstRowFirstColumn="0" w:firstRowLastColumn="0" w:lastRowFirstColumn="0" w:lastRowLastColumn="0"/>
             </w:pPr>
             <w:r>
@@ -5517,6 +5534,7 @@
           <w:p>
             <w:pPr>
               <w:pStyle w:val="Sinespaciado"/>
+              <w:spacing w:line="360" w:lineRule="auto"/>
               <w:jc w:val="center"/>
             </w:pPr>
             <w:r>
@@ -5537,6 +5555,7 @@
           <w:p>
             <w:pPr>
               <w:pStyle w:val="Sinespaciado"/>
+              <w:spacing w:line="360" w:lineRule="auto"/>
               <w:jc w:val="center"/>
             </w:pPr>
             <w:r>
@@ -5551,6 +5570,7 @@
           <w:p>
             <w:pPr>
               <w:pStyle w:val="Sinespaciado"/>
+              <w:spacing w:line="360" w:lineRule="auto"/>
               <w:jc w:val="center"/>
               <w:cnfStyle w:val="000000000000" w:firstRow="0" w:lastRow="0" w:firstColumn="0" w:lastColumn="0" w:oddVBand="0" w:evenVBand="0" w:oddHBand="0" w:evenHBand="0" w:firstRowFirstColumn="0" w:firstRowLastColumn="0" w:lastRowFirstColumn="0" w:lastRowLastColumn="0"/>
             </w:pPr>
@@ -5566,6 +5586,7 @@
           <w:p>
             <w:pPr>
               <w:pStyle w:val="Sinespaciado"/>
+              <w:spacing w:line="360" w:lineRule="auto"/>
               <w:jc w:val="center"/>
               <w:cnfStyle w:val="000000000000" w:firstRow="0" w:lastRow="0" w:firstColumn="0" w:lastColumn="0" w:oddVBand="0" w:evenVBand="0" w:oddHBand="0" w:evenHBand="0" w:firstRowFirstColumn="0" w:firstRowLastColumn="0" w:lastRowFirstColumn="0" w:lastRowLastColumn="0"/>
             </w:pPr>
@@ -5581,6 +5602,7 @@
           <w:p>
             <w:pPr>
               <w:pStyle w:val="Sinespaciado"/>
+              <w:spacing w:line="360" w:lineRule="auto"/>
               <w:cnfStyle w:val="000000000000" w:firstRow="0" w:lastRow="0" w:firstColumn="0" w:lastColumn="0" w:oddVBand="0" w:evenVBand="0" w:oddHBand="0" w:evenHBand="0" w:firstRowFirstColumn="0" w:firstRowLastColumn="0" w:lastRowFirstColumn="0" w:lastRowLastColumn="0"/>
             </w:pPr>
             <w:r>
@@ -5590,6 +5612,7 @@
           <w:p>
             <w:pPr>
               <w:pStyle w:val="Sinespaciado"/>
+              <w:spacing w:line="360" w:lineRule="auto"/>
               <w:cnfStyle w:val="000000000000" w:firstRow="0" w:lastRow="0" w:firstColumn="0" w:lastColumn="0" w:oddVBand="0" w:evenVBand="0" w:oddHBand="0" w:evenHBand="0" w:firstRowFirstColumn="0" w:firstRowLastColumn="0" w:lastRowFirstColumn="0" w:lastRowLastColumn="0"/>
             </w:pPr>
             <w:r>
@@ -5599,6 +5622,7 @@
           <w:p>
             <w:pPr>
               <w:pStyle w:val="Sinespaciado"/>
+              <w:spacing w:line="360" w:lineRule="auto"/>
               <w:cnfStyle w:val="000000000000" w:firstRow="0" w:lastRow="0" w:firstColumn="0" w:lastColumn="0" w:oddVBand="0" w:evenVBand="0" w:oddHBand="0" w:evenHBand="0" w:firstRowFirstColumn="0" w:firstRowLastColumn="0" w:lastRowFirstColumn="0" w:lastRowLastColumn="0"/>
             </w:pPr>
             <w:r>
@@ -5617,6 +5641,7 @@
           <w:p>
             <w:pPr>
               <w:pStyle w:val="Sinespaciado"/>
+              <w:spacing w:line="360" w:lineRule="auto"/>
               <w:jc w:val="center"/>
             </w:pPr>
             <w:r>
@@ -5642,6 +5667,7 @@
           <w:p>
             <w:pPr>
               <w:pStyle w:val="Sinespaciado"/>
+              <w:spacing w:line="360" w:lineRule="auto"/>
               <w:jc w:val="center"/>
             </w:pPr>
             <w:r>
@@ -5660,6 +5686,7 @@
           <w:p>
             <w:pPr>
               <w:pStyle w:val="Sinespaciado"/>
+              <w:spacing w:line="360" w:lineRule="auto"/>
               <w:jc w:val="center"/>
               <w:cnfStyle w:val="000000100000" w:firstRow="0" w:lastRow="0" w:firstColumn="0" w:lastColumn="0" w:oddVBand="0" w:evenVBand="0" w:oddHBand="1" w:evenHBand="0" w:firstRowFirstColumn="0" w:firstRowLastColumn="0" w:lastRowFirstColumn="0" w:lastRowLastColumn="0"/>
             </w:pPr>
@@ -5679,6 +5706,7 @@
           <w:p>
             <w:pPr>
               <w:pStyle w:val="Sinespaciado"/>
+              <w:spacing w:line="360" w:lineRule="auto"/>
               <w:jc w:val="center"/>
               <w:cnfStyle w:val="000000100000" w:firstRow="0" w:lastRow="0" w:firstColumn="0" w:lastColumn="0" w:oddVBand="0" w:evenVBand="0" w:oddHBand="1" w:evenHBand="0" w:firstRowFirstColumn="0" w:firstRowLastColumn="0" w:lastRowFirstColumn="0" w:lastRowLastColumn="0"/>
             </w:pPr>
@@ -5698,6 +5726,7 @@
           <w:p>
             <w:pPr>
               <w:pStyle w:val="Sinespaciado"/>
+              <w:spacing w:line="360" w:lineRule="auto"/>
               <w:cnfStyle w:val="000000100000" w:firstRow="0" w:lastRow="0" w:firstColumn="0" w:lastColumn="0" w:oddVBand="0" w:evenVBand="0" w:oddHBand="1" w:evenHBand="0" w:firstRowFirstColumn="0" w:firstRowLastColumn="0" w:lastRowFirstColumn="0" w:lastRowLastColumn="0"/>
             </w:pPr>
             <w:r>
@@ -5707,6 +5736,7 @@
           <w:p>
             <w:pPr>
               <w:pStyle w:val="Sinespaciado"/>
+              <w:spacing w:line="360" w:lineRule="auto"/>
               <w:cnfStyle w:val="000000100000" w:firstRow="0" w:lastRow="0" w:firstColumn="0" w:lastColumn="0" w:oddVBand="0" w:evenVBand="0" w:oddHBand="1" w:evenHBand="0" w:firstRowFirstColumn="0" w:firstRowLastColumn="0" w:lastRowFirstColumn="0" w:lastRowLastColumn="0"/>
             </w:pPr>
             <w:r>
@@ -5716,6 +5746,7 @@
           <w:p>
             <w:pPr>
               <w:pStyle w:val="Sinespaciado"/>
+              <w:spacing w:line="360" w:lineRule="auto"/>
               <w:cnfStyle w:val="000000100000" w:firstRow="0" w:lastRow="0" w:firstColumn="0" w:lastColumn="0" w:oddVBand="0" w:evenVBand="0" w:oddHBand="1" w:evenHBand="0" w:firstRowFirstColumn="0" w:firstRowLastColumn="0" w:lastRowFirstColumn="0" w:lastRowLastColumn="0"/>
             </w:pPr>
             <w:r>
@@ -5736,6 +5767,7 @@
           <w:p>
             <w:pPr>
               <w:pStyle w:val="Sinespaciado"/>
+              <w:spacing w:line="360" w:lineRule="auto"/>
               <w:jc w:val="center"/>
             </w:pPr>
             <w:r>
@@ -5756,6 +5788,7 @@
           <w:p>
             <w:pPr>
               <w:pStyle w:val="Sinespaciado"/>
+              <w:spacing w:line="360" w:lineRule="auto"/>
               <w:jc w:val="center"/>
             </w:pPr>
             <w:r>
@@ -5770,6 +5803,7 @@
           <w:p>
             <w:pPr>
               <w:pStyle w:val="Sinespaciado"/>
+              <w:spacing w:line="360" w:lineRule="auto"/>
               <w:jc w:val="center"/>
               <w:cnfStyle w:val="000000000000" w:firstRow="0" w:lastRow="0" w:firstColumn="0" w:lastColumn="0" w:oddVBand="0" w:evenVBand="0" w:oddHBand="0" w:evenHBand="0" w:firstRowFirstColumn="0" w:firstRowLastColumn="0" w:lastRowFirstColumn="0" w:lastRowLastColumn="0"/>
             </w:pPr>
@@ -5785,6 +5819,7 @@
           <w:p>
             <w:pPr>
               <w:pStyle w:val="Sinespaciado"/>
+              <w:spacing w:line="360" w:lineRule="auto"/>
               <w:jc w:val="center"/>
               <w:cnfStyle w:val="000000000000" w:firstRow="0" w:lastRow="0" w:firstColumn="0" w:lastColumn="0" w:oddVBand="0" w:evenVBand="0" w:oddHBand="0" w:evenHBand="0" w:firstRowFirstColumn="0" w:firstRowLastColumn="0" w:lastRowFirstColumn="0" w:lastRowLastColumn="0"/>
             </w:pPr>
@@ -5800,6 +5835,7 @@
           <w:p>
             <w:pPr>
               <w:pStyle w:val="Sinespaciado"/>
+              <w:spacing w:line="360" w:lineRule="auto"/>
               <w:cnfStyle w:val="000000000000" w:firstRow="0" w:lastRow="0" w:firstColumn="0" w:lastColumn="0" w:oddVBand="0" w:evenVBand="0" w:oddHBand="0" w:evenHBand="0" w:firstRowFirstColumn="0" w:firstRowLastColumn="0" w:lastRowFirstColumn="0" w:lastRowLastColumn="0"/>
             </w:pPr>
             <w:r>
@@ -5817,6 +5853,7 @@
           <w:p>
             <w:pPr>
               <w:pStyle w:val="Sinespaciado"/>
+              <w:spacing w:line="360" w:lineRule="auto"/>
               <w:cnfStyle w:val="000000000000" w:firstRow="0" w:lastRow="0" w:firstColumn="0" w:lastColumn="0" w:oddVBand="0" w:evenVBand="0" w:oddHBand="0" w:evenHBand="0" w:firstRowFirstColumn="0" w:firstRowLastColumn="0" w:lastRowFirstColumn="0" w:lastRowLastColumn="0"/>
             </w:pPr>
             <w:r>
@@ -5826,6 +5863,7 @@
           <w:p>
             <w:pPr>
               <w:pStyle w:val="Sinespaciado"/>
+              <w:spacing w:line="360" w:lineRule="auto"/>
               <w:cnfStyle w:val="000000000000" w:firstRow="0" w:lastRow="0" w:firstColumn="0" w:lastColumn="0" w:oddVBand="0" w:evenVBand="0" w:oddHBand="0" w:evenHBand="0" w:firstRowFirstColumn="0" w:firstRowLastColumn="0" w:lastRowFirstColumn="0" w:lastRowLastColumn="0"/>
             </w:pPr>
             <w:r>
@@ -5844,6 +5882,7 @@
           <w:p>
             <w:pPr>
               <w:pStyle w:val="Sinespaciado"/>
+              <w:spacing w:line="360" w:lineRule="auto"/>
               <w:jc w:val="center"/>
             </w:pPr>
             <w:r>
@@ -5858,35 +5897,1946 @@
         <w:pStyle w:val="Ttulo3"/>
       </w:pPr>
       <w:r>
+        <w:t>5.2.3 Justificación de Historias de Usuario</w:t>
+      </w:r>
+    </w:p>
+    <w:p>
+      <w:pPr>
+        <w:jc w:val="both"/>
+      </w:pPr>
+      <w:r>
+        <w:t>Las historias de usuario oficiales cubren el alcance funcional mínimo exigido en los requerimientos.</w:t>
+      </w:r>
+    </w:p>
+    <w:p>
+      <w:pPr>
+        <w:jc w:val="both"/>
+      </w:pPr>
+      <w:r>
+        <w:t>Las historias complementarias amplían dicho alcance, permitiendo evidenciar un análisis integral del sistema y su operación bajo la metodología Scrum, donde cada historia representa un incremento potencialmente entregable del producto.</w:t>
+      </w:r>
+    </w:p>
+    <w:p>
+      <w:pPr>
+        <w:jc w:val="both"/>
+      </w:pPr>
+      <w:r>
+        <w:t>En conjunto, las 15 historias de usuario definen el comportamiento esperado del prototipo de telemedicina.</w:t>
+      </w:r>
+    </w:p>
+    <w:p/>
+    <w:p>
+      <w:pPr>
+        <w:pStyle w:val="Ttulo2"/>
+      </w:pPr>
+      <w:r>
         <w:lastRenderedPageBreak/>
-        <w:t>5.2.3 Justificación de Historias de Usuario</w:t>
-      </w:r>
-    </w:p>
-    <w:p>
-      <w:pPr>
+        <w:t xml:space="preserve">5.3. </w:t>
+      </w:r>
+      <w:r>
+        <w:t xml:space="preserve">Modelo de datos: </w:t>
+      </w:r>
+      <w:r>
+        <w:t>D</w:t>
+      </w:r>
+      <w:r>
+        <w:t>escripción de entidades y relaciones</w:t>
+      </w:r>
+    </w:p>
+    <w:p>
+      <w:pPr>
+        <w:spacing w:line="360" w:lineRule="auto"/>
         <w:jc w:val="both"/>
       </w:pPr>
       <w:r>
-        <w:t>Las historias de usuario oficiales cubren el alcance funcional mínimo exigido en los requerimientos.</w:t>
-      </w:r>
-    </w:p>
-    <w:p>
-      <w:pPr>
+        <w:t>El modelo de datos propuesto organiza la información del sistema de telemedicina en entidades relacionadas que representan usuarios, personal médico, citas, pagos, historia clínica y comunicación. El diseño garantiza integridad referencial, trazabilidad y consistencia con los requisitos funcionales establecidos.</w:t>
+      </w:r>
+    </w:p>
+    <w:p>
+      <w:pPr>
+        <w:spacing w:line="360" w:lineRule="auto"/>
         <w:jc w:val="both"/>
       </w:pPr>
       <w:r>
-        <w:t>Las historias complementarias amplían dicho alcance, permitiendo evidenciar un análisis integral del sistema y su operación bajo la metodología Scrum, donde cada historia representa un incremento potencialmente entregable del producto.</w:t>
-      </w:r>
-    </w:p>
-    <w:p>
-      <w:pPr>
+        <w:t>El modelo de datos del prototipo de telemedicina organiza la información en torno a usuarios, médicos, pacientes, citas, pagos, historia clínica y herramientas de comunicación. El diseño se basa en un enfoque relacional que garantiza integridad, trazabilidad y consistencia con los requerimientos funcionales del sistema.</w:t>
+      </w:r>
+    </w:p>
+    <w:p>
+      <w:pPr>
+        <w:spacing w:line="360" w:lineRule="auto"/>
+        <w:jc w:val="center"/>
+      </w:pPr>
+      <w:r>
+        <w:rPr>
+          <w:noProof/>
+        </w:rPr>
+        <w:drawing>
+          <wp:inline distT="0" distB="0" distL="0" distR="0" wp14:anchorId="48BAF8B0" wp14:editId="4F434227">
+            <wp:extent cx="4933507" cy="5594998"/>
+            <wp:effectExtent l="0" t="0" r="635" b="5715"/>
+            <wp:docPr id="2091131741" name="Imagen 1"/>
+            <wp:cNvGraphicFramePr>
+              <a:graphicFrameLocks xmlns:a="http://schemas.openxmlformats.org/drawingml/2006/main" noChangeAspect="1"/>
+            </wp:cNvGraphicFramePr>
+            <a:graphic xmlns:a="http://schemas.openxmlformats.org/drawingml/2006/main">
+              <a:graphicData uri="http://schemas.openxmlformats.org/drawingml/2006/picture">
+                <pic:pic xmlns:pic="http://schemas.openxmlformats.org/drawingml/2006/picture">
+                  <pic:nvPicPr>
+                    <pic:cNvPr id="2091131741" name="Imagen 2091131741"/>
+                    <pic:cNvPicPr/>
+                  </pic:nvPicPr>
+                  <pic:blipFill>
+                    <a:blip r:embed="rId10">
+                      <a:extLst>
+                        <a:ext uri="{28A0092B-C50C-407E-A947-70E740481C1C}">
+                          <a14:useLocalDpi xmlns:a14="http://schemas.microsoft.com/office/drawing/2010/main" val="0"/>
+                        </a:ext>
+                      </a:extLst>
+                    </a:blip>
+                    <a:stretch>
+                      <a:fillRect/>
+                    </a:stretch>
+                  </pic:blipFill>
+                  <pic:spPr>
+                    <a:xfrm>
+                      <a:off x="0" y="0"/>
+                      <a:ext cx="4940400" cy="5602816"/>
+                    </a:xfrm>
+                    <a:prstGeom prst="rect">
+                      <a:avLst/>
+                    </a:prstGeom>
+                  </pic:spPr>
+                </pic:pic>
+              </a:graphicData>
+            </a:graphic>
+          </wp:inline>
+        </w:drawing>
+      </w:r>
+    </w:p>
+    <w:p>
+      <w:pPr>
+        <w:spacing w:line="360" w:lineRule="auto"/>
         <w:jc w:val="both"/>
       </w:pPr>
       <w:r>
-        <w:t>En conjunto, las 15 historias de usuario definen el comportamiento esperado del prototipo de telemedicina.</w:t>
-      </w:r>
-    </w:p>
-    <w:p/>
+        <w:lastRenderedPageBreak/>
+        <w:t>A continuación, se describen las entidades principales y sus relaciones:</w:t>
+      </w:r>
+    </w:p>
+    <w:tbl>
+      <w:tblPr>
+        <w:tblStyle w:val="Tabladelista3-nfasis1"/>
+        <w:tblW w:w="0" w:type="auto"/>
+        <w:tblBorders>
+          <w:top w:val="single" w:sz="4" w:space="0" w:color="800000"/>
+          <w:left w:val="single" w:sz="4" w:space="0" w:color="800000"/>
+          <w:bottom w:val="single" w:sz="4" w:space="0" w:color="800000"/>
+          <w:right w:val="single" w:sz="4" w:space="0" w:color="800000"/>
+          <w:insideH w:val="single" w:sz="4" w:space="0" w:color="800000"/>
+          <w:insideV w:val="single" w:sz="4" w:space="0" w:color="800000"/>
+        </w:tblBorders>
+        <w:tblLook w:val="04A0" w:firstRow="1" w:lastRow="0" w:firstColumn="1" w:lastColumn="0" w:noHBand="0" w:noVBand="1"/>
+      </w:tblPr>
+      <w:tblGrid>
+        <w:gridCol w:w="1838"/>
+        <w:gridCol w:w="3827"/>
+        <w:gridCol w:w="2975"/>
+      </w:tblGrid>
+      <w:tr>
+        <w:trPr>
+          <w:cnfStyle w:val="100000000000" w:firstRow="1" w:lastRow="0" w:firstColumn="0" w:lastColumn="0" w:oddVBand="0" w:evenVBand="0" w:oddHBand="0" w:evenHBand="0" w:firstRowFirstColumn="0" w:firstRowLastColumn="0" w:lastRowFirstColumn="0" w:lastRowLastColumn="0"/>
+        </w:trPr>
+        <w:tc>
+          <w:tcPr>
+            <w:cnfStyle w:val="001000000100" w:firstRow="0" w:lastRow="0" w:firstColumn="1" w:lastColumn="0" w:oddVBand="0" w:evenVBand="0" w:oddHBand="0" w:evenHBand="0" w:firstRowFirstColumn="1" w:firstRowLastColumn="0" w:lastRowFirstColumn="0" w:lastRowLastColumn="0"/>
+            <w:tcW w:w="1838" w:type="dxa"/>
+            <w:tcBorders>
+              <w:top w:val="none" w:sz="0" w:space="0" w:color="auto"/>
+              <w:left w:val="none" w:sz="0" w:space="0" w:color="auto"/>
+              <w:bottom w:val="none" w:sz="0" w:space="0" w:color="auto"/>
+              <w:right w:val="none" w:sz="0" w:space="0" w:color="auto"/>
+            </w:tcBorders>
+          </w:tcPr>
+          <w:p>
+            <w:r>
+              <w:t>Entidad</w:t>
+            </w:r>
+          </w:p>
+        </w:tc>
+        <w:tc>
+          <w:tcPr>
+            <w:tcW w:w="3827" w:type="dxa"/>
+            <w:tcBorders>
+              <w:top w:val="none" w:sz="0" w:space="0" w:color="auto"/>
+              <w:left w:val="none" w:sz="0" w:space="0" w:color="auto"/>
+              <w:bottom w:val="none" w:sz="0" w:space="0" w:color="auto"/>
+              <w:right w:val="none" w:sz="0" w:space="0" w:color="auto"/>
+            </w:tcBorders>
+          </w:tcPr>
+          <w:p>
+            <w:pPr>
+              <w:cnfStyle w:val="100000000000" w:firstRow="1" w:lastRow="0" w:firstColumn="0" w:lastColumn="0" w:oddVBand="0" w:evenVBand="0" w:oddHBand="0" w:evenHBand="0" w:firstRowFirstColumn="0" w:firstRowLastColumn="0" w:lastRowFirstColumn="0" w:lastRowLastColumn="0"/>
+            </w:pPr>
+            <w:r>
+              <w:t>Descripción</w:t>
+            </w:r>
+          </w:p>
+        </w:tc>
+        <w:tc>
+          <w:tcPr>
+            <w:tcW w:w="2975" w:type="dxa"/>
+            <w:tcBorders>
+              <w:top w:val="none" w:sz="0" w:space="0" w:color="auto"/>
+              <w:left w:val="none" w:sz="0" w:space="0" w:color="auto"/>
+              <w:bottom w:val="none" w:sz="0" w:space="0" w:color="auto"/>
+              <w:right w:val="none" w:sz="0" w:space="0" w:color="auto"/>
+            </w:tcBorders>
+          </w:tcPr>
+          <w:p>
+            <w:pPr>
+              <w:cnfStyle w:val="100000000000" w:firstRow="1" w:lastRow="0" w:firstColumn="0" w:lastColumn="0" w:oddVBand="0" w:evenVBand="0" w:oddHBand="0" w:evenHBand="0" w:firstRowFirstColumn="0" w:firstRowLastColumn="0" w:lastRowFirstColumn="0" w:lastRowLastColumn="0"/>
+            </w:pPr>
+            <w:r>
+              <w:t>Relaciones principales</w:t>
+            </w:r>
+          </w:p>
+        </w:tc>
+      </w:tr>
+      <w:tr>
+        <w:trPr>
+          <w:cnfStyle w:val="000000100000" w:firstRow="0" w:lastRow="0" w:firstColumn="0" w:lastColumn="0" w:oddVBand="0" w:evenVBand="0" w:oddHBand="1" w:evenHBand="0" w:firstRowFirstColumn="0" w:firstRowLastColumn="0" w:lastRowFirstColumn="0" w:lastRowLastColumn="0"/>
+        </w:trPr>
+        <w:tc>
+          <w:tcPr>
+            <w:cnfStyle w:val="001000000000" w:firstRow="0" w:lastRow="0" w:firstColumn="1" w:lastColumn="0" w:oddVBand="0" w:evenVBand="0" w:oddHBand="0" w:evenHBand="0" w:firstRowFirstColumn="0" w:firstRowLastColumn="0" w:lastRowFirstColumn="0" w:lastRowLastColumn="0"/>
+            <w:tcW w:w="1838" w:type="dxa"/>
+            <w:tcBorders>
+              <w:top w:val="none" w:sz="0" w:space="0" w:color="auto"/>
+              <w:bottom w:val="none" w:sz="0" w:space="0" w:color="auto"/>
+              <w:right w:val="none" w:sz="0" w:space="0" w:color="auto"/>
+            </w:tcBorders>
+          </w:tcPr>
+          <w:p>
+            <w:pPr>
+              <w:jc w:val="center"/>
+            </w:pPr>
+            <w:r>
+              <w:t>Usuario</w:t>
+            </w:r>
+          </w:p>
+        </w:tc>
+        <w:tc>
+          <w:tcPr>
+            <w:tcW w:w="3827" w:type="dxa"/>
+            <w:tcBorders>
+              <w:top w:val="none" w:sz="0" w:space="0" w:color="auto"/>
+              <w:bottom w:val="none" w:sz="0" w:space="0" w:color="auto"/>
+            </w:tcBorders>
+          </w:tcPr>
+          <w:p>
+            <w:pPr>
+              <w:spacing w:line="360" w:lineRule="auto"/>
+              <w:jc w:val="center"/>
+              <w:cnfStyle w:val="000000100000" w:firstRow="0" w:lastRow="0" w:firstColumn="0" w:lastColumn="0" w:oddVBand="0" w:evenVBand="0" w:oddHBand="1" w:evenHBand="0" w:firstRowFirstColumn="0" w:firstRowLastColumn="0" w:lastRowFirstColumn="0" w:lastRowLastColumn="0"/>
+            </w:pPr>
+            <w:r>
+              <w:t>Representa a todos los usuarios del sistema: pacientes, médicos y administradores. Incluye datos básicos de autenticación y contacto.</w:t>
+            </w:r>
+          </w:p>
+        </w:tc>
+        <w:tc>
+          <w:tcPr>
+            <w:tcW w:w="2975" w:type="dxa"/>
+            <w:tcBorders>
+              <w:top w:val="none" w:sz="0" w:space="0" w:color="auto"/>
+              <w:bottom w:val="none" w:sz="0" w:space="0" w:color="auto"/>
+            </w:tcBorders>
+          </w:tcPr>
+          <w:p>
+            <w:pPr>
+              <w:pStyle w:val="Sinespaciado"/>
+              <w:spacing w:line="360" w:lineRule="auto"/>
+              <w:cnfStyle w:val="000000100000" w:firstRow="0" w:lastRow="0" w:firstColumn="0" w:lastColumn="0" w:oddVBand="0" w:evenVBand="0" w:oddHBand="1" w:evenHBand="0" w:firstRowFirstColumn="0" w:firstRowLastColumn="0" w:lastRowFirstColumn="0" w:lastRowLastColumn="0"/>
+            </w:pPr>
+            <w:r>
+              <w:t>•</w:t>
+            </w:r>
+            <w:r>
+              <w:t xml:space="preserve"> </w:t>
+            </w:r>
+            <w:r>
+              <w:t xml:space="preserve">1:1 con Paciente o Médico </w:t>
+            </w:r>
+          </w:p>
+          <w:p>
+            <w:pPr>
+              <w:pStyle w:val="Sinespaciado"/>
+              <w:spacing w:line="360" w:lineRule="auto"/>
+              <w:cnfStyle w:val="000000100000" w:firstRow="0" w:lastRow="0" w:firstColumn="0" w:lastColumn="0" w:oddVBand="0" w:evenVBand="0" w:oddHBand="1" w:evenHBand="0" w:firstRowFirstColumn="0" w:firstRowLastColumn="0" w:lastRowFirstColumn="0" w:lastRowLastColumn="0"/>
+            </w:pPr>
+            <w:r>
+              <w:t>•</w:t>
+            </w:r>
+            <w:r>
+              <w:t xml:space="preserve"> </w:t>
+            </w:r>
+            <w:proofErr w:type="gramStart"/>
+            <w:r>
+              <w:t>1:N</w:t>
+            </w:r>
+            <w:proofErr w:type="gramEnd"/>
+            <w:r>
+              <w:t xml:space="preserve"> con </w:t>
+            </w:r>
+            <w:proofErr w:type="spellStart"/>
+            <w:r>
+              <w:t>Log_Auditoria</w:t>
+            </w:r>
+            <w:proofErr w:type="spellEnd"/>
+          </w:p>
+        </w:tc>
+      </w:tr>
+      <w:tr>
+        <w:tc>
+          <w:tcPr>
+            <w:cnfStyle w:val="001000000000" w:firstRow="0" w:lastRow="0" w:firstColumn="1" w:lastColumn="0" w:oddVBand="0" w:evenVBand="0" w:oddHBand="0" w:evenHBand="0" w:firstRowFirstColumn="0" w:firstRowLastColumn="0" w:lastRowFirstColumn="0" w:lastRowLastColumn="0"/>
+            <w:tcW w:w="1838" w:type="dxa"/>
+            <w:tcBorders>
+              <w:right w:val="none" w:sz="0" w:space="0" w:color="auto"/>
+            </w:tcBorders>
+          </w:tcPr>
+          <w:p>
+            <w:pPr>
+              <w:spacing w:line="360" w:lineRule="auto"/>
+              <w:jc w:val="center"/>
+            </w:pPr>
+            <w:r>
+              <w:t>Paciente</w:t>
+            </w:r>
+          </w:p>
+        </w:tc>
+        <w:tc>
+          <w:tcPr>
+            <w:tcW w:w="3827" w:type="dxa"/>
+          </w:tcPr>
+          <w:p>
+            <w:pPr>
+              <w:spacing w:line="360" w:lineRule="auto"/>
+              <w:jc w:val="center"/>
+              <w:cnfStyle w:val="000000000000" w:firstRow="0" w:lastRow="0" w:firstColumn="0" w:lastColumn="0" w:oddVBand="0" w:evenVBand="0" w:oddHBand="0" w:evenHBand="0" w:firstRowFirstColumn="0" w:firstRowLastColumn="0" w:lastRowFirstColumn="0" w:lastRowLastColumn="0"/>
+            </w:pPr>
+            <w:r>
+              <w:t>Información específica del paciente: fecha de nacimiento, sexo y contacto de emergencia.</w:t>
+            </w:r>
+          </w:p>
+        </w:tc>
+        <w:tc>
+          <w:tcPr>
+            <w:tcW w:w="2975" w:type="dxa"/>
+          </w:tcPr>
+          <w:p>
+            <w:pPr>
+              <w:spacing w:line="360" w:lineRule="auto"/>
+              <w:cnfStyle w:val="000000000000" w:firstRow="0" w:lastRow="0" w:firstColumn="0" w:lastColumn="0" w:oddVBand="0" w:evenVBand="0" w:oddHBand="0" w:evenHBand="0" w:firstRowFirstColumn="0" w:firstRowLastColumn="0" w:lastRowFirstColumn="0" w:lastRowLastColumn="0"/>
+            </w:pPr>
+            <w:r>
+              <w:t>•</w:t>
+            </w:r>
+            <w:r>
+              <w:t xml:space="preserve"> </w:t>
+            </w:r>
+            <w:r>
+              <w:t>N:1 con Usuario</w:t>
+            </w:r>
+          </w:p>
+          <w:p>
+            <w:pPr>
+              <w:spacing w:line="360" w:lineRule="auto"/>
+              <w:cnfStyle w:val="000000000000" w:firstRow="0" w:lastRow="0" w:firstColumn="0" w:lastColumn="0" w:oddVBand="0" w:evenVBand="0" w:oddHBand="0" w:evenHBand="0" w:firstRowFirstColumn="0" w:firstRowLastColumn="0" w:lastRowFirstColumn="0" w:lastRowLastColumn="0"/>
+            </w:pPr>
+            <w:r>
+              <w:t xml:space="preserve">•1:1 con </w:t>
+            </w:r>
+            <w:proofErr w:type="spellStart"/>
+            <w:r>
+              <w:t>Historia</w:t>
+            </w:r>
+            <w:r>
+              <w:t>_Clínica</w:t>
+            </w:r>
+            <w:proofErr w:type="spellEnd"/>
+          </w:p>
+          <w:p>
+            <w:pPr>
+              <w:spacing w:line="360" w:lineRule="auto"/>
+              <w:cnfStyle w:val="000000000000" w:firstRow="0" w:lastRow="0" w:firstColumn="0" w:lastColumn="0" w:oddVBand="0" w:evenVBand="0" w:oddHBand="0" w:evenHBand="0" w:firstRowFirstColumn="0" w:firstRowLastColumn="0" w:lastRowFirstColumn="0" w:lastRowLastColumn="0"/>
+            </w:pPr>
+            <w:r>
+              <w:t>•</w:t>
+            </w:r>
+            <w:r>
+              <w:t xml:space="preserve"> </w:t>
+            </w:r>
+            <w:proofErr w:type="gramStart"/>
+            <w:r>
+              <w:t>1:N</w:t>
+            </w:r>
+            <w:proofErr w:type="gramEnd"/>
+            <w:r>
+              <w:t xml:space="preserve"> con Cita y Consentimiento</w:t>
+            </w:r>
+          </w:p>
+        </w:tc>
+      </w:tr>
+      <w:tr>
+        <w:trPr>
+          <w:cnfStyle w:val="000000100000" w:firstRow="0" w:lastRow="0" w:firstColumn="0" w:lastColumn="0" w:oddVBand="0" w:evenVBand="0" w:oddHBand="1" w:evenHBand="0" w:firstRowFirstColumn="0" w:firstRowLastColumn="0" w:lastRowFirstColumn="0" w:lastRowLastColumn="0"/>
+        </w:trPr>
+        <w:tc>
+          <w:tcPr>
+            <w:cnfStyle w:val="001000000000" w:firstRow="0" w:lastRow="0" w:firstColumn="1" w:lastColumn="0" w:oddVBand="0" w:evenVBand="0" w:oddHBand="0" w:evenHBand="0" w:firstRowFirstColumn="0" w:firstRowLastColumn="0" w:lastRowFirstColumn="0" w:lastRowLastColumn="0"/>
+            <w:tcW w:w="1838" w:type="dxa"/>
+            <w:tcBorders>
+              <w:top w:val="none" w:sz="0" w:space="0" w:color="auto"/>
+              <w:bottom w:val="none" w:sz="0" w:space="0" w:color="auto"/>
+              <w:right w:val="none" w:sz="0" w:space="0" w:color="auto"/>
+            </w:tcBorders>
+          </w:tcPr>
+          <w:p>
+            <w:pPr>
+              <w:spacing w:line="360" w:lineRule="auto"/>
+              <w:jc w:val="center"/>
+            </w:pPr>
+            <w:r>
+              <w:t>Médico</w:t>
+            </w:r>
+          </w:p>
+        </w:tc>
+        <w:tc>
+          <w:tcPr>
+            <w:tcW w:w="3827" w:type="dxa"/>
+            <w:tcBorders>
+              <w:top w:val="none" w:sz="0" w:space="0" w:color="auto"/>
+              <w:bottom w:val="none" w:sz="0" w:space="0" w:color="auto"/>
+            </w:tcBorders>
+          </w:tcPr>
+          <w:p>
+            <w:pPr>
+              <w:spacing w:line="360" w:lineRule="auto"/>
+              <w:jc w:val="center"/>
+              <w:cnfStyle w:val="000000100000" w:firstRow="0" w:lastRow="0" w:firstColumn="0" w:lastColumn="0" w:oddVBand="0" w:evenVBand="0" w:oddHBand="1" w:evenHBand="0" w:firstRowFirstColumn="0" w:firstRowLastColumn="0" w:lastRowFirstColumn="0" w:lastRowLastColumn="0"/>
+            </w:pPr>
+            <w:r>
+              <w:t>Información profesional del médico: cédula, especialidad y biografía.</w:t>
+            </w:r>
+          </w:p>
+        </w:tc>
+        <w:tc>
+          <w:tcPr>
+            <w:tcW w:w="2975" w:type="dxa"/>
+            <w:tcBorders>
+              <w:top w:val="none" w:sz="0" w:space="0" w:color="auto"/>
+              <w:bottom w:val="none" w:sz="0" w:space="0" w:color="auto"/>
+            </w:tcBorders>
+          </w:tcPr>
+          <w:p>
+            <w:pPr>
+              <w:spacing w:line="360" w:lineRule="auto"/>
+              <w:cnfStyle w:val="000000100000" w:firstRow="0" w:lastRow="0" w:firstColumn="0" w:lastColumn="0" w:oddVBand="0" w:evenVBand="0" w:oddHBand="1" w:evenHBand="0" w:firstRowFirstColumn="0" w:firstRowLastColumn="0" w:lastRowFirstColumn="0" w:lastRowLastColumn="0"/>
+            </w:pPr>
+            <w:r>
+              <w:t>•</w:t>
+            </w:r>
+            <w:r>
+              <w:t xml:space="preserve"> </w:t>
+            </w:r>
+            <w:r>
+              <w:t>N:1 con Usuario</w:t>
+            </w:r>
+          </w:p>
+          <w:p>
+            <w:pPr>
+              <w:spacing w:line="360" w:lineRule="auto"/>
+              <w:cnfStyle w:val="000000100000" w:firstRow="0" w:lastRow="0" w:firstColumn="0" w:lastColumn="0" w:oddVBand="0" w:evenVBand="0" w:oddHBand="1" w:evenHBand="0" w:firstRowFirstColumn="0" w:firstRowLastColumn="0" w:lastRowFirstColumn="0" w:lastRowLastColumn="0"/>
+            </w:pPr>
+            <w:r>
+              <w:t>•</w:t>
+            </w:r>
+            <w:r>
+              <w:t xml:space="preserve"> </w:t>
+            </w:r>
+            <w:proofErr w:type="gramStart"/>
+            <w:r>
+              <w:t>1:N</w:t>
+            </w:r>
+            <w:proofErr w:type="gramEnd"/>
+            <w:r>
+              <w:t xml:space="preserve"> con Disponibilidad y Cita</w:t>
+            </w:r>
+          </w:p>
+        </w:tc>
+      </w:tr>
+      <w:tr>
+        <w:tc>
+          <w:tcPr>
+            <w:cnfStyle w:val="001000000000" w:firstRow="0" w:lastRow="0" w:firstColumn="1" w:lastColumn="0" w:oddVBand="0" w:evenVBand="0" w:oddHBand="0" w:evenHBand="0" w:firstRowFirstColumn="0" w:firstRowLastColumn="0" w:lastRowFirstColumn="0" w:lastRowLastColumn="0"/>
+            <w:tcW w:w="1838" w:type="dxa"/>
+            <w:tcBorders>
+              <w:right w:val="none" w:sz="0" w:space="0" w:color="auto"/>
+            </w:tcBorders>
+          </w:tcPr>
+          <w:p>
+            <w:pPr>
+              <w:spacing w:line="360" w:lineRule="auto"/>
+              <w:jc w:val="center"/>
+            </w:pPr>
+            <w:r>
+              <w:t>Disponibilidad</w:t>
+            </w:r>
+          </w:p>
+        </w:tc>
+        <w:tc>
+          <w:tcPr>
+            <w:tcW w:w="3827" w:type="dxa"/>
+          </w:tcPr>
+          <w:p>
+            <w:pPr>
+              <w:spacing w:line="360" w:lineRule="auto"/>
+              <w:jc w:val="center"/>
+              <w:cnfStyle w:val="000000000000" w:firstRow="0" w:lastRow="0" w:firstColumn="0" w:lastColumn="0" w:oddVBand="0" w:evenVBand="0" w:oddHBand="0" w:evenHBand="0" w:firstRowFirstColumn="0" w:firstRowLastColumn="0" w:lastRowFirstColumn="0" w:lastRowLastColumn="0"/>
+            </w:pPr>
+            <w:r>
+              <w:t xml:space="preserve">Bloques de tiempo que </w:t>
+            </w:r>
+            <w:proofErr w:type="gramStart"/>
+            <w:r>
+              <w:t>el médico habilita</w:t>
+            </w:r>
+            <w:proofErr w:type="gramEnd"/>
+            <w:r>
+              <w:t xml:space="preserve"> para citas.</w:t>
+            </w:r>
+          </w:p>
+        </w:tc>
+        <w:tc>
+          <w:tcPr>
+            <w:tcW w:w="2975" w:type="dxa"/>
+          </w:tcPr>
+          <w:p>
+            <w:pPr>
+              <w:spacing w:line="360" w:lineRule="auto"/>
+              <w:cnfStyle w:val="000000000000" w:firstRow="0" w:lastRow="0" w:firstColumn="0" w:lastColumn="0" w:oddVBand="0" w:evenVBand="0" w:oddHBand="0" w:evenHBand="0" w:firstRowFirstColumn="0" w:firstRowLastColumn="0" w:lastRowFirstColumn="0" w:lastRowLastColumn="0"/>
+            </w:pPr>
+            <w:r>
+              <w:t>•</w:t>
+            </w:r>
+            <w:r>
+              <w:t xml:space="preserve"> </w:t>
+            </w:r>
+            <w:r>
+              <w:t>N:1 con Médico</w:t>
+            </w:r>
+          </w:p>
+        </w:tc>
+      </w:tr>
+      <w:tr>
+        <w:trPr>
+          <w:cnfStyle w:val="000000100000" w:firstRow="0" w:lastRow="0" w:firstColumn="0" w:lastColumn="0" w:oddVBand="0" w:evenVBand="0" w:oddHBand="1" w:evenHBand="0" w:firstRowFirstColumn="0" w:firstRowLastColumn="0" w:lastRowFirstColumn="0" w:lastRowLastColumn="0"/>
+        </w:trPr>
+        <w:tc>
+          <w:tcPr>
+            <w:cnfStyle w:val="001000000000" w:firstRow="0" w:lastRow="0" w:firstColumn="1" w:lastColumn="0" w:oddVBand="0" w:evenVBand="0" w:oddHBand="0" w:evenHBand="0" w:firstRowFirstColumn="0" w:firstRowLastColumn="0" w:lastRowFirstColumn="0" w:lastRowLastColumn="0"/>
+            <w:tcW w:w="1838" w:type="dxa"/>
+            <w:tcBorders>
+              <w:top w:val="none" w:sz="0" w:space="0" w:color="auto"/>
+              <w:bottom w:val="none" w:sz="0" w:space="0" w:color="auto"/>
+              <w:right w:val="none" w:sz="0" w:space="0" w:color="auto"/>
+            </w:tcBorders>
+          </w:tcPr>
+          <w:p>
+            <w:pPr>
+              <w:spacing w:line="360" w:lineRule="auto"/>
+              <w:jc w:val="center"/>
+            </w:pPr>
+            <w:r>
+              <w:t>Cita</w:t>
+            </w:r>
+          </w:p>
+        </w:tc>
+        <w:tc>
+          <w:tcPr>
+            <w:tcW w:w="3827" w:type="dxa"/>
+            <w:tcBorders>
+              <w:top w:val="none" w:sz="0" w:space="0" w:color="auto"/>
+              <w:bottom w:val="none" w:sz="0" w:space="0" w:color="auto"/>
+            </w:tcBorders>
+          </w:tcPr>
+          <w:p>
+            <w:pPr>
+              <w:spacing w:line="360" w:lineRule="auto"/>
+              <w:jc w:val="center"/>
+              <w:cnfStyle w:val="000000100000" w:firstRow="0" w:lastRow="0" w:firstColumn="0" w:lastColumn="0" w:oddVBand="0" w:evenVBand="0" w:oddHBand="1" w:evenHBand="0" w:firstRowFirstColumn="0" w:firstRowLastColumn="0" w:lastRowFirstColumn="0" w:lastRowLastColumn="0"/>
+            </w:pPr>
+            <w:r>
+              <w:t>Reserva entre paciente y médico.</w:t>
+            </w:r>
+          </w:p>
+        </w:tc>
+        <w:tc>
+          <w:tcPr>
+            <w:tcW w:w="2975" w:type="dxa"/>
+            <w:tcBorders>
+              <w:top w:val="none" w:sz="0" w:space="0" w:color="auto"/>
+              <w:bottom w:val="none" w:sz="0" w:space="0" w:color="auto"/>
+            </w:tcBorders>
+          </w:tcPr>
+          <w:p>
+            <w:pPr>
+              <w:spacing w:line="360" w:lineRule="auto"/>
+              <w:cnfStyle w:val="000000100000" w:firstRow="0" w:lastRow="0" w:firstColumn="0" w:lastColumn="0" w:oddVBand="0" w:evenVBand="0" w:oddHBand="1" w:evenHBand="0" w:firstRowFirstColumn="0" w:firstRowLastColumn="0" w:lastRowFirstColumn="0" w:lastRowLastColumn="0"/>
+            </w:pPr>
+            <w:r>
+              <w:t>•</w:t>
+            </w:r>
+            <w:r>
+              <w:t xml:space="preserve"> </w:t>
+            </w:r>
+            <w:r>
+              <w:t xml:space="preserve">N:1 con Paciente y Médico </w:t>
+            </w:r>
+          </w:p>
+          <w:p>
+            <w:pPr>
+              <w:spacing w:line="360" w:lineRule="auto"/>
+              <w:cnfStyle w:val="000000100000" w:firstRow="0" w:lastRow="0" w:firstColumn="0" w:lastColumn="0" w:oddVBand="0" w:evenVBand="0" w:oddHBand="1" w:evenHBand="0" w:firstRowFirstColumn="0" w:firstRowLastColumn="0" w:lastRowFirstColumn="0" w:lastRowLastColumn="0"/>
+            </w:pPr>
+            <w:r>
+              <w:t>•</w:t>
+            </w:r>
+            <w:r>
+              <w:t xml:space="preserve"> </w:t>
+            </w:r>
+            <w:r>
+              <w:t>1:1 con Pago</w:t>
+            </w:r>
+          </w:p>
+          <w:p>
+            <w:pPr>
+              <w:spacing w:line="360" w:lineRule="auto"/>
+              <w:cnfStyle w:val="000000100000" w:firstRow="0" w:lastRow="0" w:firstColumn="0" w:lastColumn="0" w:oddVBand="0" w:evenVBand="0" w:oddHBand="1" w:evenHBand="0" w:firstRowFirstColumn="0" w:firstRowLastColumn="0" w:lastRowFirstColumn="0" w:lastRowLastColumn="0"/>
+            </w:pPr>
+            <w:r>
+              <w:t>•</w:t>
+            </w:r>
+            <w:r>
+              <w:t xml:space="preserve"> </w:t>
+            </w:r>
+            <w:proofErr w:type="gramStart"/>
+            <w:r>
+              <w:t>1:N</w:t>
+            </w:r>
+            <w:proofErr w:type="gramEnd"/>
+            <w:r>
+              <w:t xml:space="preserve"> con </w:t>
+            </w:r>
+            <w:proofErr w:type="spellStart"/>
+            <w:r>
+              <w:t>Chat_Mensaje</w:t>
+            </w:r>
+            <w:proofErr w:type="spellEnd"/>
+            <w:r>
+              <w:t xml:space="preserve"> y </w:t>
+            </w:r>
+            <w:proofErr w:type="spellStart"/>
+            <w:r>
+              <w:t>Video_Sesion</w:t>
+            </w:r>
+            <w:proofErr w:type="spellEnd"/>
+          </w:p>
+        </w:tc>
+      </w:tr>
+      <w:tr>
+        <w:tc>
+          <w:tcPr>
+            <w:cnfStyle w:val="001000000000" w:firstRow="0" w:lastRow="0" w:firstColumn="1" w:lastColumn="0" w:oddVBand="0" w:evenVBand="0" w:oddHBand="0" w:evenHBand="0" w:firstRowFirstColumn="0" w:firstRowLastColumn="0" w:lastRowFirstColumn="0" w:lastRowLastColumn="0"/>
+            <w:tcW w:w="1838" w:type="dxa"/>
+            <w:tcBorders>
+              <w:right w:val="none" w:sz="0" w:space="0" w:color="auto"/>
+            </w:tcBorders>
+          </w:tcPr>
+          <w:p>
+            <w:pPr>
+              <w:spacing w:line="360" w:lineRule="auto"/>
+              <w:jc w:val="center"/>
+            </w:pPr>
+            <w:r>
+              <w:t>Pago</w:t>
+            </w:r>
+          </w:p>
+        </w:tc>
+        <w:tc>
+          <w:tcPr>
+            <w:tcW w:w="3827" w:type="dxa"/>
+          </w:tcPr>
+          <w:p>
+            <w:pPr>
+              <w:spacing w:line="360" w:lineRule="auto"/>
+              <w:jc w:val="center"/>
+              <w:cnfStyle w:val="000000000000" w:firstRow="0" w:lastRow="0" w:firstColumn="0" w:lastColumn="0" w:oddVBand="0" w:evenVBand="0" w:oddHBand="0" w:evenHBand="0" w:firstRowFirstColumn="0" w:firstRowLastColumn="0" w:lastRowFirstColumn="0" w:lastRowLastColumn="0"/>
+            </w:pPr>
+            <w:r>
+              <w:t>Información del pago de la consulta.</w:t>
+            </w:r>
+          </w:p>
+        </w:tc>
+        <w:tc>
+          <w:tcPr>
+            <w:tcW w:w="2975" w:type="dxa"/>
+          </w:tcPr>
+          <w:p>
+            <w:pPr>
+              <w:spacing w:line="360" w:lineRule="auto"/>
+              <w:cnfStyle w:val="000000000000" w:firstRow="0" w:lastRow="0" w:firstColumn="0" w:lastColumn="0" w:oddVBand="0" w:evenVBand="0" w:oddHBand="0" w:evenHBand="0" w:firstRowFirstColumn="0" w:firstRowLastColumn="0" w:lastRowFirstColumn="0" w:lastRowLastColumn="0"/>
+            </w:pPr>
+            <w:r>
+              <w:t>•</w:t>
+            </w:r>
+            <w:r>
+              <w:t xml:space="preserve"> </w:t>
+            </w:r>
+            <w:r>
+              <w:t>1:1 con Cita</w:t>
+            </w:r>
+          </w:p>
+        </w:tc>
+      </w:tr>
+      <w:tr>
+        <w:trPr>
+          <w:cnfStyle w:val="000000100000" w:firstRow="0" w:lastRow="0" w:firstColumn="0" w:lastColumn="0" w:oddVBand="0" w:evenVBand="0" w:oddHBand="1" w:evenHBand="0" w:firstRowFirstColumn="0" w:firstRowLastColumn="0" w:lastRowFirstColumn="0" w:lastRowLastColumn="0"/>
+        </w:trPr>
+        <w:tc>
+          <w:tcPr>
+            <w:cnfStyle w:val="001000000000" w:firstRow="0" w:lastRow="0" w:firstColumn="1" w:lastColumn="0" w:oddVBand="0" w:evenVBand="0" w:oddHBand="0" w:evenHBand="0" w:firstRowFirstColumn="0" w:firstRowLastColumn="0" w:lastRowFirstColumn="0" w:lastRowLastColumn="0"/>
+            <w:tcW w:w="1838" w:type="dxa"/>
+            <w:tcBorders>
+              <w:top w:val="none" w:sz="0" w:space="0" w:color="auto"/>
+              <w:bottom w:val="none" w:sz="0" w:space="0" w:color="auto"/>
+              <w:right w:val="none" w:sz="0" w:space="0" w:color="auto"/>
+            </w:tcBorders>
+          </w:tcPr>
+          <w:p>
+            <w:pPr>
+              <w:spacing w:line="360" w:lineRule="auto"/>
+              <w:jc w:val="center"/>
+            </w:pPr>
+            <w:r>
+              <w:t>Consentimiento</w:t>
+            </w:r>
+          </w:p>
+        </w:tc>
+        <w:tc>
+          <w:tcPr>
+            <w:tcW w:w="3827" w:type="dxa"/>
+            <w:tcBorders>
+              <w:top w:val="none" w:sz="0" w:space="0" w:color="auto"/>
+              <w:bottom w:val="none" w:sz="0" w:space="0" w:color="auto"/>
+            </w:tcBorders>
+          </w:tcPr>
+          <w:p>
+            <w:pPr>
+              <w:spacing w:line="360" w:lineRule="auto"/>
+              <w:jc w:val="center"/>
+              <w:cnfStyle w:val="000000100000" w:firstRow="0" w:lastRow="0" w:firstColumn="0" w:lastColumn="0" w:oddVBand="0" w:evenVBand="0" w:oddHBand="1" w:evenHBand="0" w:firstRowFirstColumn="0" w:firstRowLastColumn="0" w:lastRowFirstColumn="0" w:lastRowLastColumn="0"/>
+            </w:pPr>
+            <w:r>
+              <w:t>Aceptación del consentimiento informado.</w:t>
+            </w:r>
+          </w:p>
+        </w:tc>
+        <w:tc>
+          <w:tcPr>
+            <w:tcW w:w="2975" w:type="dxa"/>
+            <w:tcBorders>
+              <w:top w:val="none" w:sz="0" w:space="0" w:color="auto"/>
+              <w:bottom w:val="none" w:sz="0" w:space="0" w:color="auto"/>
+            </w:tcBorders>
+          </w:tcPr>
+          <w:p>
+            <w:pPr>
+              <w:spacing w:line="360" w:lineRule="auto"/>
+              <w:cnfStyle w:val="000000100000" w:firstRow="0" w:lastRow="0" w:firstColumn="0" w:lastColumn="0" w:oddVBand="0" w:evenVBand="0" w:oddHBand="1" w:evenHBand="0" w:firstRowFirstColumn="0" w:firstRowLastColumn="0" w:lastRowFirstColumn="0" w:lastRowLastColumn="0"/>
+            </w:pPr>
+            <w:r>
+              <w:t>•</w:t>
+            </w:r>
+            <w:r>
+              <w:t xml:space="preserve"> </w:t>
+            </w:r>
+            <w:r>
+              <w:t>N:1 con Paciente</w:t>
+            </w:r>
+          </w:p>
+        </w:tc>
+      </w:tr>
+      <w:tr>
+        <w:tc>
+          <w:tcPr>
+            <w:cnfStyle w:val="001000000000" w:firstRow="0" w:lastRow="0" w:firstColumn="1" w:lastColumn="0" w:oddVBand="0" w:evenVBand="0" w:oddHBand="0" w:evenHBand="0" w:firstRowFirstColumn="0" w:firstRowLastColumn="0" w:lastRowFirstColumn="0" w:lastRowLastColumn="0"/>
+            <w:tcW w:w="1838" w:type="dxa"/>
+            <w:tcBorders>
+              <w:right w:val="none" w:sz="0" w:space="0" w:color="auto"/>
+            </w:tcBorders>
+          </w:tcPr>
+          <w:p>
+            <w:pPr>
+              <w:spacing w:line="360" w:lineRule="auto"/>
+              <w:jc w:val="center"/>
+            </w:pPr>
+            <w:proofErr w:type="spellStart"/>
+            <w:r>
+              <w:t>Historia_Clinica</w:t>
+            </w:r>
+            <w:proofErr w:type="spellEnd"/>
+          </w:p>
+        </w:tc>
+        <w:tc>
+          <w:tcPr>
+            <w:tcW w:w="3827" w:type="dxa"/>
+          </w:tcPr>
+          <w:p>
+            <w:pPr>
+              <w:spacing w:line="360" w:lineRule="auto"/>
+              <w:jc w:val="center"/>
+              <w:cnfStyle w:val="000000000000" w:firstRow="0" w:lastRow="0" w:firstColumn="0" w:lastColumn="0" w:oddVBand="0" w:evenVBand="0" w:oddHBand="0" w:evenHBand="0" w:firstRowFirstColumn="0" w:firstRowLastColumn="0" w:lastRowFirstColumn="0" w:lastRowLastColumn="0"/>
+            </w:pPr>
+            <w:r>
+              <w:t>Alergias, antecedentes, medicamentos y notas.</w:t>
+            </w:r>
+          </w:p>
+        </w:tc>
+        <w:tc>
+          <w:tcPr>
+            <w:tcW w:w="2975" w:type="dxa"/>
+          </w:tcPr>
+          <w:p>
+            <w:pPr>
+              <w:spacing w:line="360" w:lineRule="auto"/>
+              <w:cnfStyle w:val="000000000000" w:firstRow="0" w:lastRow="0" w:firstColumn="0" w:lastColumn="0" w:oddVBand="0" w:evenVBand="0" w:oddHBand="0" w:evenHBand="0" w:firstRowFirstColumn="0" w:firstRowLastColumn="0" w:lastRowFirstColumn="0" w:lastRowLastColumn="0"/>
+            </w:pPr>
+            <w:r>
+              <w:t>•</w:t>
+            </w:r>
+            <w:r>
+              <w:t xml:space="preserve"> </w:t>
+            </w:r>
+            <w:r>
+              <w:t>1:1 con Paciente</w:t>
+            </w:r>
+          </w:p>
+          <w:p>
+            <w:pPr>
+              <w:spacing w:line="360" w:lineRule="auto"/>
+              <w:cnfStyle w:val="000000000000" w:firstRow="0" w:lastRow="0" w:firstColumn="0" w:lastColumn="0" w:oddVBand="0" w:evenVBand="0" w:oddHBand="0" w:evenHBand="0" w:firstRowFirstColumn="0" w:firstRowLastColumn="0" w:lastRowFirstColumn="0" w:lastRowLastColumn="0"/>
+            </w:pPr>
+            <w:r>
+              <w:t>•</w:t>
+            </w:r>
+            <w:r>
+              <w:t xml:space="preserve"> </w:t>
+            </w:r>
+            <w:proofErr w:type="gramStart"/>
+            <w:r>
+              <w:t>1:N</w:t>
+            </w:r>
+            <w:proofErr w:type="gramEnd"/>
+            <w:r>
+              <w:t xml:space="preserve"> con Adjunto</w:t>
+            </w:r>
+          </w:p>
+        </w:tc>
+      </w:tr>
+      <w:tr>
+        <w:trPr>
+          <w:cnfStyle w:val="000000100000" w:firstRow="0" w:lastRow="0" w:firstColumn="0" w:lastColumn="0" w:oddVBand="0" w:evenVBand="0" w:oddHBand="1" w:evenHBand="0" w:firstRowFirstColumn="0" w:firstRowLastColumn="0" w:lastRowFirstColumn="0" w:lastRowLastColumn="0"/>
+        </w:trPr>
+        <w:tc>
+          <w:tcPr>
+            <w:cnfStyle w:val="001000000000" w:firstRow="0" w:lastRow="0" w:firstColumn="1" w:lastColumn="0" w:oddVBand="0" w:evenVBand="0" w:oddHBand="0" w:evenHBand="0" w:firstRowFirstColumn="0" w:firstRowLastColumn="0" w:lastRowFirstColumn="0" w:lastRowLastColumn="0"/>
+            <w:tcW w:w="1838" w:type="dxa"/>
+            <w:tcBorders>
+              <w:top w:val="none" w:sz="0" w:space="0" w:color="auto"/>
+              <w:bottom w:val="none" w:sz="0" w:space="0" w:color="auto"/>
+              <w:right w:val="none" w:sz="0" w:space="0" w:color="auto"/>
+            </w:tcBorders>
+          </w:tcPr>
+          <w:p>
+            <w:pPr>
+              <w:spacing w:line="360" w:lineRule="auto"/>
+              <w:jc w:val="center"/>
+            </w:pPr>
+            <w:r>
+              <w:t>Adjunto</w:t>
+            </w:r>
+          </w:p>
+        </w:tc>
+        <w:tc>
+          <w:tcPr>
+            <w:tcW w:w="3827" w:type="dxa"/>
+            <w:tcBorders>
+              <w:top w:val="none" w:sz="0" w:space="0" w:color="auto"/>
+              <w:bottom w:val="none" w:sz="0" w:space="0" w:color="auto"/>
+            </w:tcBorders>
+          </w:tcPr>
+          <w:p>
+            <w:pPr>
+              <w:spacing w:line="360" w:lineRule="auto"/>
+              <w:jc w:val="center"/>
+              <w:cnfStyle w:val="000000100000" w:firstRow="0" w:lastRow="0" w:firstColumn="0" w:lastColumn="0" w:oddVBand="0" w:evenVBand="0" w:oddHBand="1" w:evenHBand="0" w:firstRowFirstColumn="0" w:firstRowLastColumn="0" w:lastRowFirstColumn="0" w:lastRowLastColumn="0"/>
+            </w:pPr>
+            <w:r>
+              <w:t>Archivos clínicos adicionales.</w:t>
+            </w:r>
+          </w:p>
+        </w:tc>
+        <w:tc>
+          <w:tcPr>
+            <w:tcW w:w="2975" w:type="dxa"/>
+            <w:tcBorders>
+              <w:top w:val="none" w:sz="0" w:space="0" w:color="auto"/>
+              <w:bottom w:val="none" w:sz="0" w:space="0" w:color="auto"/>
+            </w:tcBorders>
+          </w:tcPr>
+          <w:p>
+            <w:pPr>
+              <w:spacing w:line="360" w:lineRule="auto"/>
+              <w:cnfStyle w:val="000000100000" w:firstRow="0" w:lastRow="0" w:firstColumn="0" w:lastColumn="0" w:oddVBand="0" w:evenVBand="0" w:oddHBand="1" w:evenHBand="0" w:firstRowFirstColumn="0" w:firstRowLastColumn="0" w:lastRowFirstColumn="0" w:lastRowLastColumn="0"/>
+            </w:pPr>
+            <w:r>
+              <w:t>•</w:t>
+            </w:r>
+            <w:r>
+              <w:t xml:space="preserve"> </w:t>
+            </w:r>
+            <w:r>
+              <w:t xml:space="preserve">N:1 con </w:t>
+            </w:r>
+            <w:proofErr w:type="spellStart"/>
+            <w:r>
+              <w:t>Historia_Clinica</w:t>
+            </w:r>
+            <w:proofErr w:type="spellEnd"/>
+          </w:p>
+        </w:tc>
+      </w:tr>
+      <w:tr>
+        <w:tc>
+          <w:tcPr>
+            <w:cnfStyle w:val="001000000000" w:firstRow="0" w:lastRow="0" w:firstColumn="1" w:lastColumn="0" w:oddVBand="0" w:evenVBand="0" w:oddHBand="0" w:evenHBand="0" w:firstRowFirstColumn="0" w:firstRowLastColumn="0" w:lastRowFirstColumn="0" w:lastRowLastColumn="0"/>
+            <w:tcW w:w="1838" w:type="dxa"/>
+            <w:tcBorders>
+              <w:right w:val="none" w:sz="0" w:space="0" w:color="auto"/>
+            </w:tcBorders>
+          </w:tcPr>
+          <w:p>
+            <w:pPr>
+              <w:spacing w:line="360" w:lineRule="auto"/>
+              <w:jc w:val="center"/>
+            </w:pPr>
+            <w:proofErr w:type="spellStart"/>
+            <w:r>
+              <w:t>Chat_Mensaje</w:t>
+            </w:r>
+            <w:proofErr w:type="spellEnd"/>
+          </w:p>
+        </w:tc>
+        <w:tc>
+          <w:tcPr>
+            <w:tcW w:w="3827" w:type="dxa"/>
+          </w:tcPr>
+          <w:p>
+            <w:pPr>
+              <w:spacing w:line="360" w:lineRule="auto"/>
+              <w:jc w:val="center"/>
+              <w:cnfStyle w:val="000000000000" w:firstRow="0" w:lastRow="0" w:firstColumn="0" w:lastColumn="0" w:oddVBand="0" w:evenVBand="0" w:oddHBand="0" w:evenHBand="0" w:firstRowFirstColumn="0" w:firstRowLastColumn="0" w:lastRowFirstColumn="0" w:lastRowLastColumn="0"/>
+            </w:pPr>
+            <w:r>
+              <w:t>Mensajes enviados durante la cita.</w:t>
+            </w:r>
+          </w:p>
+        </w:tc>
+        <w:tc>
+          <w:tcPr>
+            <w:tcW w:w="2975" w:type="dxa"/>
+          </w:tcPr>
+          <w:p>
+            <w:pPr>
+              <w:spacing w:line="360" w:lineRule="auto"/>
+              <w:cnfStyle w:val="000000000000" w:firstRow="0" w:lastRow="0" w:firstColumn="0" w:lastColumn="0" w:oddVBand="0" w:evenVBand="0" w:oddHBand="0" w:evenHBand="0" w:firstRowFirstColumn="0" w:firstRowLastColumn="0" w:lastRowFirstColumn="0" w:lastRowLastColumn="0"/>
+            </w:pPr>
+            <w:r>
+              <w:t>•</w:t>
+            </w:r>
+            <w:r>
+              <w:t xml:space="preserve"> </w:t>
+            </w:r>
+            <w:r>
+              <w:t>N:1 con Cita</w:t>
+            </w:r>
+          </w:p>
+        </w:tc>
+      </w:tr>
+      <w:tr>
+        <w:trPr>
+          <w:cnfStyle w:val="000000100000" w:firstRow="0" w:lastRow="0" w:firstColumn="0" w:lastColumn="0" w:oddVBand="0" w:evenVBand="0" w:oddHBand="1" w:evenHBand="0" w:firstRowFirstColumn="0" w:firstRowLastColumn="0" w:lastRowFirstColumn="0" w:lastRowLastColumn="0"/>
+        </w:trPr>
+        <w:tc>
+          <w:tcPr>
+            <w:cnfStyle w:val="001000000000" w:firstRow="0" w:lastRow="0" w:firstColumn="1" w:lastColumn="0" w:oddVBand="0" w:evenVBand="0" w:oddHBand="0" w:evenHBand="0" w:firstRowFirstColumn="0" w:firstRowLastColumn="0" w:lastRowFirstColumn="0" w:lastRowLastColumn="0"/>
+            <w:tcW w:w="1838" w:type="dxa"/>
+            <w:tcBorders>
+              <w:top w:val="none" w:sz="0" w:space="0" w:color="auto"/>
+              <w:bottom w:val="none" w:sz="0" w:space="0" w:color="auto"/>
+              <w:right w:val="none" w:sz="0" w:space="0" w:color="auto"/>
+            </w:tcBorders>
+          </w:tcPr>
+          <w:p>
+            <w:pPr>
+              <w:spacing w:line="360" w:lineRule="auto"/>
+              <w:jc w:val="center"/>
+            </w:pPr>
+            <w:proofErr w:type="spellStart"/>
+            <w:r>
+              <w:t>Video_Sesion</w:t>
+            </w:r>
+            <w:proofErr w:type="spellEnd"/>
+          </w:p>
+        </w:tc>
+        <w:tc>
+          <w:tcPr>
+            <w:tcW w:w="3827" w:type="dxa"/>
+            <w:tcBorders>
+              <w:top w:val="none" w:sz="0" w:space="0" w:color="auto"/>
+              <w:bottom w:val="none" w:sz="0" w:space="0" w:color="auto"/>
+            </w:tcBorders>
+          </w:tcPr>
+          <w:p>
+            <w:pPr>
+              <w:spacing w:line="360" w:lineRule="auto"/>
+              <w:jc w:val="center"/>
+              <w:cnfStyle w:val="000000100000" w:firstRow="0" w:lastRow="0" w:firstColumn="0" w:lastColumn="0" w:oddVBand="0" w:evenVBand="0" w:oddHBand="1" w:evenHBand="0" w:firstRowFirstColumn="0" w:firstRowLastColumn="0" w:lastRowFirstColumn="0" w:lastRowLastColumn="0"/>
+            </w:pPr>
+            <w:r>
+              <w:t>Sesiones de videollamada.</w:t>
+            </w:r>
+          </w:p>
+        </w:tc>
+        <w:tc>
+          <w:tcPr>
+            <w:tcW w:w="2975" w:type="dxa"/>
+            <w:tcBorders>
+              <w:top w:val="none" w:sz="0" w:space="0" w:color="auto"/>
+              <w:bottom w:val="none" w:sz="0" w:space="0" w:color="auto"/>
+            </w:tcBorders>
+          </w:tcPr>
+          <w:p>
+            <w:pPr>
+              <w:spacing w:line="360" w:lineRule="auto"/>
+              <w:cnfStyle w:val="000000100000" w:firstRow="0" w:lastRow="0" w:firstColumn="0" w:lastColumn="0" w:oddVBand="0" w:evenVBand="0" w:oddHBand="1" w:evenHBand="0" w:firstRowFirstColumn="0" w:firstRowLastColumn="0" w:lastRowFirstColumn="0" w:lastRowLastColumn="0"/>
+            </w:pPr>
+            <w:r>
+              <w:t>•</w:t>
+            </w:r>
+            <w:r>
+              <w:t xml:space="preserve"> </w:t>
+            </w:r>
+            <w:r>
+              <w:t>N:1 con Cita</w:t>
+            </w:r>
+          </w:p>
+        </w:tc>
+      </w:tr>
+      <w:tr>
+        <w:tc>
+          <w:tcPr>
+            <w:cnfStyle w:val="001000000000" w:firstRow="0" w:lastRow="0" w:firstColumn="1" w:lastColumn="0" w:oddVBand="0" w:evenVBand="0" w:oddHBand="0" w:evenHBand="0" w:firstRowFirstColumn="0" w:firstRowLastColumn="0" w:lastRowFirstColumn="0" w:lastRowLastColumn="0"/>
+            <w:tcW w:w="1838" w:type="dxa"/>
+            <w:tcBorders>
+              <w:right w:val="none" w:sz="0" w:space="0" w:color="auto"/>
+            </w:tcBorders>
+          </w:tcPr>
+          <w:p>
+            <w:pPr>
+              <w:spacing w:line="360" w:lineRule="auto"/>
+              <w:jc w:val="center"/>
+            </w:pPr>
+            <w:proofErr w:type="spellStart"/>
+            <w:r>
+              <w:t>Log_Auditoria</w:t>
+            </w:r>
+            <w:proofErr w:type="spellEnd"/>
+          </w:p>
+        </w:tc>
+        <w:tc>
+          <w:tcPr>
+            <w:tcW w:w="3827" w:type="dxa"/>
+          </w:tcPr>
+          <w:p>
+            <w:pPr>
+              <w:spacing w:line="360" w:lineRule="auto"/>
+              <w:jc w:val="center"/>
+              <w:cnfStyle w:val="000000000000" w:firstRow="0" w:lastRow="0" w:firstColumn="0" w:lastColumn="0" w:oddVBand="0" w:evenVBand="0" w:oddHBand="0" w:evenHBand="0" w:firstRowFirstColumn="0" w:firstRowLastColumn="0" w:lastRowFirstColumn="0" w:lastRowLastColumn="0"/>
+            </w:pPr>
+            <w:r>
+              <w:t>Registro de acciones del usuario.</w:t>
+            </w:r>
+          </w:p>
+        </w:tc>
+        <w:tc>
+          <w:tcPr>
+            <w:tcW w:w="2975" w:type="dxa"/>
+          </w:tcPr>
+          <w:p>
+            <w:pPr>
+              <w:spacing w:line="360" w:lineRule="auto"/>
+              <w:cnfStyle w:val="000000000000" w:firstRow="0" w:lastRow="0" w:firstColumn="0" w:lastColumn="0" w:oddVBand="0" w:evenVBand="0" w:oddHBand="0" w:evenHBand="0" w:firstRowFirstColumn="0" w:firstRowLastColumn="0" w:lastRowFirstColumn="0" w:lastRowLastColumn="0"/>
+            </w:pPr>
+            <w:r>
+              <w:t>•</w:t>
+            </w:r>
+            <w:r>
+              <w:t xml:space="preserve"> </w:t>
+            </w:r>
+            <w:r>
+              <w:t>N:1 con Usuario</w:t>
+            </w:r>
+          </w:p>
+        </w:tc>
+      </w:tr>
+    </w:tbl>
+    <w:p>
+      <w:pPr>
+        <w:spacing w:line="360" w:lineRule="auto"/>
+        <w:jc w:val="both"/>
+      </w:pPr>
+      <w:r>
+        <w:br/>
+      </w:r>
+      <w:r>
+        <w:t xml:space="preserve">Después de describir cada una de las entidades que conforman el sistema, es importante detallar también la manera en que se relacionan entre sí. Estas relaciones permiten comprender cómo fluye la información dentro del prototipo y cómo las distintas partes del modelo se conectan para soportar los procesos clave </w:t>
+      </w:r>
+      <w:r>
+        <w:lastRenderedPageBreak/>
+        <w:t xml:space="preserve">del sistema de telemedicina, tales como la reserva de citas, la atención en consulta, el manejo de pagos y la gestión de expedientes clínicos. </w:t>
+      </w:r>
+    </w:p>
+    <w:p>
+      <w:pPr>
+        <w:spacing w:line="360" w:lineRule="auto"/>
+        <w:jc w:val="both"/>
+      </w:pPr>
+      <w:r>
+        <w:t>La siguiente tabla resume las principales relaciones del modelo de datos y su función dentro del sistema.</w:t>
+      </w:r>
+    </w:p>
+    <w:tbl>
+      <w:tblPr>
+        <w:tblStyle w:val="Tabladelista3-nfasis1"/>
+        <w:tblW w:w="0" w:type="auto"/>
+        <w:tblBorders>
+          <w:top w:val="single" w:sz="4" w:space="0" w:color="800000"/>
+          <w:left w:val="single" w:sz="4" w:space="0" w:color="800000"/>
+          <w:bottom w:val="single" w:sz="4" w:space="0" w:color="800000"/>
+          <w:right w:val="single" w:sz="4" w:space="0" w:color="800000"/>
+          <w:insideH w:val="single" w:sz="4" w:space="0" w:color="800000"/>
+          <w:insideV w:val="single" w:sz="4" w:space="0" w:color="800000"/>
+        </w:tblBorders>
+        <w:tblLook w:val="04A0" w:firstRow="1" w:lastRow="0" w:firstColumn="1" w:lastColumn="0" w:noHBand="0" w:noVBand="1"/>
+      </w:tblPr>
+      <w:tblGrid>
+        <w:gridCol w:w="2880"/>
+        <w:gridCol w:w="1226"/>
+        <w:gridCol w:w="4534"/>
+      </w:tblGrid>
+      <w:tr>
+        <w:trPr>
+          <w:cnfStyle w:val="100000000000" w:firstRow="1" w:lastRow="0" w:firstColumn="0" w:lastColumn="0" w:oddVBand="0" w:evenVBand="0" w:oddHBand="0" w:evenHBand="0" w:firstRowFirstColumn="0" w:firstRowLastColumn="0" w:lastRowFirstColumn="0" w:lastRowLastColumn="0"/>
+        </w:trPr>
+        <w:tc>
+          <w:tcPr>
+            <w:cnfStyle w:val="001000000100" w:firstRow="0" w:lastRow="0" w:firstColumn="1" w:lastColumn="0" w:oddVBand="0" w:evenVBand="0" w:oddHBand="0" w:evenHBand="0" w:firstRowFirstColumn="1" w:firstRowLastColumn="0" w:lastRowFirstColumn="0" w:lastRowLastColumn="0"/>
+            <w:tcW w:w="2880" w:type="dxa"/>
+            <w:tcBorders>
+              <w:top w:val="none" w:sz="0" w:space="0" w:color="auto"/>
+              <w:left w:val="none" w:sz="0" w:space="0" w:color="auto"/>
+              <w:bottom w:val="none" w:sz="0" w:space="0" w:color="auto"/>
+              <w:right w:val="none" w:sz="0" w:space="0" w:color="auto"/>
+            </w:tcBorders>
+          </w:tcPr>
+          <w:p>
+            <w:r>
+              <w:t>Relación</w:t>
+            </w:r>
+          </w:p>
+        </w:tc>
+        <w:tc>
+          <w:tcPr>
+            <w:tcW w:w="1226" w:type="dxa"/>
+            <w:tcBorders>
+              <w:top w:val="none" w:sz="0" w:space="0" w:color="auto"/>
+              <w:left w:val="none" w:sz="0" w:space="0" w:color="auto"/>
+              <w:bottom w:val="none" w:sz="0" w:space="0" w:color="auto"/>
+              <w:right w:val="none" w:sz="0" w:space="0" w:color="auto"/>
+            </w:tcBorders>
+          </w:tcPr>
+          <w:p>
+            <w:pPr>
+              <w:cnfStyle w:val="100000000000" w:firstRow="1" w:lastRow="0" w:firstColumn="0" w:lastColumn="0" w:oddVBand="0" w:evenVBand="0" w:oddHBand="0" w:evenHBand="0" w:firstRowFirstColumn="0" w:firstRowLastColumn="0" w:lastRowFirstColumn="0" w:lastRowLastColumn="0"/>
+            </w:pPr>
+            <w:r>
+              <w:t>Tipo</w:t>
+            </w:r>
+          </w:p>
+        </w:tc>
+        <w:tc>
+          <w:tcPr>
+            <w:tcW w:w="4534" w:type="dxa"/>
+            <w:tcBorders>
+              <w:top w:val="none" w:sz="0" w:space="0" w:color="auto"/>
+              <w:left w:val="none" w:sz="0" w:space="0" w:color="auto"/>
+              <w:bottom w:val="none" w:sz="0" w:space="0" w:color="auto"/>
+              <w:right w:val="none" w:sz="0" w:space="0" w:color="auto"/>
+            </w:tcBorders>
+          </w:tcPr>
+          <w:p>
+            <w:pPr>
+              <w:cnfStyle w:val="100000000000" w:firstRow="1" w:lastRow="0" w:firstColumn="0" w:lastColumn="0" w:oddVBand="0" w:evenVBand="0" w:oddHBand="0" w:evenHBand="0" w:firstRowFirstColumn="0" w:firstRowLastColumn="0" w:lastRowFirstColumn="0" w:lastRowLastColumn="0"/>
+            </w:pPr>
+            <w:r>
+              <w:t>Descripción</w:t>
+            </w:r>
+          </w:p>
+        </w:tc>
+      </w:tr>
+      <w:tr>
+        <w:trPr>
+          <w:cnfStyle w:val="000000100000" w:firstRow="0" w:lastRow="0" w:firstColumn="0" w:lastColumn="0" w:oddVBand="0" w:evenVBand="0" w:oddHBand="1" w:evenHBand="0" w:firstRowFirstColumn="0" w:firstRowLastColumn="0" w:lastRowFirstColumn="0" w:lastRowLastColumn="0"/>
+        </w:trPr>
+        <w:tc>
+          <w:tcPr>
+            <w:cnfStyle w:val="001000000000" w:firstRow="0" w:lastRow="0" w:firstColumn="1" w:lastColumn="0" w:oddVBand="0" w:evenVBand="0" w:oddHBand="0" w:evenHBand="0" w:firstRowFirstColumn="0" w:firstRowLastColumn="0" w:lastRowFirstColumn="0" w:lastRowLastColumn="0"/>
+            <w:tcW w:w="2880" w:type="dxa"/>
+            <w:tcBorders>
+              <w:top w:val="none" w:sz="0" w:space="0" w:color="auto"/>
+              <w:bottom w:val="none" w:sz="0" w:space="0" w:color="auto"/>
+              <w:right w:val="none" w:sz="0" w:space="0" w:color="auto"/>
+            </w:tcBorders>
+          </w:tcPr>
+          <w:p>
+            <w:pPr>
+              <w:spacing w:line="360" w:lineRule="auto"/>
+              <w:jc w:val="center"/>
+            </w:pPr>
+            <w:r>
+              <w:t>Usuario ↔ Paciente</w:t>
+            </w:r>
+          </w:p>
+        </w:tc>
+        <w:tc>
+          <w:tcPr>
+            <w:tcW w:w="1226" w:type="dxa"/>
+            <w:tcBorders>
+              <w:top w:val="none" w:sz="0" w:space="0" w:color="auto"/>
+              <w:bottom w:val="none" w:sz="0" w:space="0" w:color="auto"/>
+            </w:tcBorders>
+          </w:tcPr>
+          <w:p>
+            <w:pPr>
+              <w:spacing w:line="360" w:lineRule="auto"/>
+              <w:jc w:val="center"/>
+              <w:cnfStyle w:val="000000100000" w:firstRow="0" w:lastRow="0" w:firstColumn="0" w:lastColumn="0" w:oddVBand="0" w:evenVBand="0" w:oddHBand="1" w:evenHBand="0" w:firstRowFirstColumn="0" w:firstRowLastColumn="0" w:lastRowFirstColumn="0" w:lastRowLastColumn="0"/>
+            </w:pPr>
+            <w:r>
+              <w:t>1:1</w:t>
+            </w:r>
+          </w:p>
+        </w:tc>
+        <w:tc>
+          <w:tcPr>
+            <w:tcW w:w="4534" w:type="dxa"/>
+            <w:tcBorders>
+              <w:top w:val="none" w:sz="0" w:space="0" w:color="auto"/>
+              <w:bottom w:val="none" w:sz="0" w:space="0" w:color="auto"/>
+            </w:tcBorders>
+          </w:tcPr>
+          <w:p>
+            <w:pPr>
+              <w:spacing w:line="360" w:lineRule="auto"/>
+              <w:jc w:val="center"/>
+              <w:cnfStyle w:val="000000100000" w:firstRow="0" w:lastRow="0" w:firstColumn="0" w:lastColumn="0" w:oddVBand="0" w:evenVBand="0" w:oddHBand="1" w:evenHBand="0" w:firstRowFirstColumn="0" w:firstRowLastColumn="0" w:lastRowFirstColumn="0" w:lastRowLastColumn="0"/>
+            </w:pPr>
+            <w:r>
+              <w:t>Cada usuario puede ser un paciente.</w:t>
+            </w:r>
+          </w:p>
+        </w:tc>
+      </w:tr>
+      <w:tr>
+        <w:tc>
+          <w:tcPr>
+            <w:cnfStyle w:val="001000000000" w:firstRow="0" w:lastRow="0" w:firstColumn="1" w:lastColumn="0" w:oddVBand="0" w:evenVBand="0" w:oddHBand="0" w:evenHBand="0" w:firstRowFirstColumn="0" w:firstRowLastColumn="0" w:lastRowFirstColumn="0" w:lastRowLastColumn="0"/>
+            <w:tcW w:w="2880" w:type="dxa"/>
+            <w:tcBorders>
+              <w:right w:val="none" w:sz="0" w:space="0" w:color="auto"/>
+            </w:tcBorders>
+          </w:tcPr>
+          <w:p>
+            <w:pPr>
+              <w:spacing w:line="360" w:lineRule="auto"/>
+              <w:jc w:val="center"/>
+            </w:pPr>
+            <w:r>
+              <w:t>Usuario ↔ Médico</w:t>
+            </w:r>
+          </w:p>
+        </w:tc>
+        <w:tc>
+          <w:tcPr>
+            <w:tcW w:w="1226" w:type="dxa"/>
+          </w:tcPr>
+          <w:p>
+            <w:pPr>
+              <w:spacing w:line="360" w:lineRule="auto"/>
+              <w:jc w:val="center"/>
+              <w:cnfStyle w:val="000000000000" w:firstRow="0" w:lastRow="0" w:firstColumn="0" w:lastColumn="0" w:oddVBand="0" w:evenVBand="0" w:oddHBand="0" w:evenHBand="0" w:firstRowFirstColumn="0" w:firstRowLastColumn="0" w:lastRowFirstColumn="0" w:lastRowLastColumn="0"/>
+            </w:pPr>
+            <w:r>
+              <w:t>1:1</w:t>
+            </w:r>
+          </w:p>
+        </w:tc>
+        <w:tc>
+          <w:tcPr>
+            <w:tcW w:w="4534" w:type="dxa"/>
+          </w:tcPr>
+          <w:p>
+            <w:pPr>
+              <w:spacing w:line="360" w:lineRule="auto"/>
+              <w:jc w:val="center"/>
+              <w:cnfStyle w:val="000000000000" w:firstRow="0" w:lastRow="0" w:firstColumn="0" w:lastColumn="0" w:oddVBand="0" w:evenVBand="0" w:oddHBand="0" w:evenHBand="0" w:firstRowFirstColumn="0" w:firstRowLastColumn="0" w:lastRowFirstColumn="0" w:lastRowLastColumn="0"/>
+            </w:pPr>
+            <w:r>
+              <w:t>Cada usuario puede ser un médico.</w:t>
+            </w:r>
+          </w:p>
+        </w:tc>
+      </w:tr>
+      <w:tr>
+        <w:trPr>
+          <w:cnfStyle w:val="000000100000" w:firstRow="0" w:lastRow="0" w:firstColumn="0" w:lastColumn="0" w:oddVBand="0" w:evenVBand="0" w:oddHBand="1" w:evenHBand="0" w:firstRowFirstColumn="0" w:firstRowLastColumn="0" w:lastRowFirstColumn="0" w:lastRowLastColumn="0"/>
+        </w:trPr>
+        <w:tc>
+          <w:tcPr>
+            <w:cnfStyle w:val="001000000000" w:firstRow="0" w:lastRow="0" w:firstColumn="1" w:lastColumn="0" w:oddVBand="0" w:evenVBand="0" w:oddHBand="0" w:evenHBand="0" w:firstRowFirstColumn="0" w:firstRowLastColumn="0" w:lastRowFirstColumn="0" w:lastRowLastColumn="0"/>
+            <w:tcW w:w="2880" w:type="dxa"/>
+            <w:tcBorders>
+              <w:top w:val="none" w:sz="0" w:space="0" w:color="auto"/>
+              <w:bottom w:val="none" w:sz="0" w:space="0" w:color="auto"/>
+              <w:right w:val="none" w:sz="0" w:space="0" w:color="auto"/>
+            </w:tcBorders>
+          </w:tcPr>
+          <w:p>
+            <w:pPr>
+              <w:spacing w:line="360" w:lineRule="auto"/>
+              <w:jc w:val="center"/>
+            </w:pPr>
+            <w:r>
+              <w:t>Médico ↔ Disponibilidad</w:t>
+            </w:r>
+          </w:p>
+        </w:tc>
+        <w:tc>
+          <w:tcPr>
+            <w:tcW w:w="1226" w:type="dxa"/>
+            <w:tcBorders>
+              <w:top w:val="none" w:sz="0" w:space="0" w:color="auto"/>
+              <w:bottom w:val="none" w:sz="0" w:space="0" w:color="auto"/>
+            </w:tcBorders>
+          </w:tcPr>
+          <w:p>
+            <w:pPr>
+              <w:spacing w:line="360" w:lineRule="auto"/>
+              <w:jc w:val="center"/>
+              <w:cnfStyle w:val="000000100000" w:firstRow="0" w:lastRow="0" w:firstColumn="0" w:lastColumn="0" w:oddVBand="0" w:evenVBand="0" w:oddHBand="1" w:evenHBand="0" w:firstRowFirstColumn="0" w:firstRowLastColumn="0" w:lastRowFirstColumn="0" w:lastRowLastColumn="0"/>
+            </w:pPr>
+            <w:proofErr w:type="gramStart"/>
+            <w:r>
+              <w:t>1:N</w:t>
+            </w:r>
+            <w:proofErr w:type="gramEnd"/>
+          </w:p>
+        </w:tc>
+        <w:tc>
+          <w:tcPr>
+            <w:tcW w:w="4534" w:type="dxa"/>
+            <w:tcBorders>
+              <w:top w:val="none" w:sz="0" w:space="0" w:color="auto"/>
+              <w:bottom w:val="none" w:sz="0" w:space="0" w:color="auto"/>
+            </w:tcBorders>
+          </w:tcPr>
+          <w:p>
+            <w:pPr>
+              <w:spacing w:line="360" w:lineRule="auto"/>
+              <w:jc w:val="center"/>
+              <w:cnfStyle w:val="000000100000" w:firstRow="0" w:lastRow="0" w:firstColumn="0" w:lastColumn="0" w:oddVBand="0" w:evenVBand="0" w:oddHBand="1" w:evenHBand="0" w:firstRowFirstColumn="0" w:firstRowLastColumn="0" w:lastRowFirstColumn="0" w:lastRowLastColumn="0"/>
+            </w:pPr>
+            <w:r>
+              <w:t>Un médico publica varios bloques de disponibilidad.</w:t>
+            </w:r>
+          </w:p>
+        </w:tc>
+      </w:tr>
+      <w:tr>
+        <w:tc>
+          <w:tcPr>
+            <w:cnfStyle w:val="001000000000" w:firstRow="0" w:lastRow="0" w:firstColumn="1" w:lastColumn="0" w:oddVBand="0" w:evenVBand="0" w:oddHBand="0" w:evenHBand="0" w:firstRowFirstColumn="0" w:firstRowLastColumn="0" w:lastRowFirstColumn="0" w:lastRowLastColumn="0"/>
+            <w:tcW w:w="2880" w:type="dxa"/>
+            <w:tcBorders>
+              <w:right w:val="none" w:sz="0" w:space="0" w:color="auto"/>
+            </w:tcBorders>
+          </w:tcPr>
+          <w:p>
+            <w:pPr>
+              <w:spacing w:line="360" w:lineRule="auto"/>
+              <w:jc w:val="center"/>
+            </w:pPr>
+            <w:r>
+              <w:t>Paciente ↔ Cita</w:t>
+            </w:r>
+          </w:p>
+        </w:tc>
+        <w:tc>
+          <w:tcPr>
+            <w:tcW w:w="1226" w:type="dxa"/>
+          </w:tcPr>
+          <w:p>
+            <w:pPr>
+              <w:spacing w:line="360" w:lineRule="auto"/>
+              <w:jc w:val="center"/>
+              <w:cnfStyle w:val="000000000000" w:firstRow="0" w:lastRow="0" w:firstColumn="0" w:lastColumn="0" w:oddVBand="0" w:evenVBand="0" w:oddHBand="0" w:evenHBand="0" w:firstRowFirstColumn="0" w:firstRowLastColumn="0" w:lastRowFirstColumn="0" w:lastRowLastColumn="0"/>
+            </w:pPr>
+            <w:proofErr w:type="gramStart"/>
+            <w:r>
+              <w:t>1:N</w:t>
+            </w:r>
+            <w:proofErr w:type="gramEnd"/>
+          </w:p>
+        </w:tc>
+        <w:tc>
+          <w:tcPr>
+            <w:tcW w:w="4534" w:type="dxa"/>
+          </w:tcPr>
+          <w:p>
+            <w:pPr>
+              <w:spacing w:line="360" w:lineRule="auto"/>
+              <w:jc w:val="center"/>
+              <w:cnfStyle w:val="000000000000" w:firstRow="0" w:lastRow="0" w:firstColumn="0" w:lastColumn="0" w:oddVBand="0" w:evenVBand="0" w:oddHBand="0" w:evenHBand="0" w:firstRowFirstColumn="0" w:firstRowLastColumn="0" w:lastRowFirstColumn="0" w:lastRowLastColumn="0"/>
+            </w:pPr>
+            <w:r>
+              <w:t>Un paciente puede generar múltiples citas.</w:t>
+            </w:r>
+          </w:p>
+        </w:tc>
+      </w:tr>
+      <w:tr>
+        <w:trPr>
+          <w:cnfStyle w:val="000000100000" w:firstRow="0" w:lastRow="0" w:firstColumn="0" w:lastColumn="0" w:oddVBand="0" w:evenVBand="0" w:oddHBand="1" w:evenHBand="0" w:firstRowFirstColumn="0" w:firstRowLastColumn="0" w:lastRowFirstColumn="0" w:lastRowLastColumn="0"/>
+        </w:trPr>
+        <w:tc>
+          <w:tcPr>
+            <w:cnfStyle w:val="001000000000" w:firstRow="0" w:lastRow="0" w:firstColumn="1" w:lastColumn="0" w:oddVBand="0" w:evenVBand="0" w:oddHBand="0" w:evenHBand="0" w:firstRowFirstColumn="0" w:firstRowLastColumn="0" w:lastRowFirstColumn="0" w:lastRowLastColumn="0"/>
+            <w:tcW w:w="2880" w:type="dxa"/>
+            <w:tcBorders>
+              <w:top w:val="none" w:sz="0" w:space="0" w:color="auto"/>
+              <w:bottom w:val="none" w:sz="0" w:space="0" w:color="auto"/>
+              <w:right w:val="none" w:sz="0" w:space="0" w:color="auto"/>
+            </w:tcBorders>
+          </w:tcPr>
+          <w:p>
+            <w:pPr>
+              <w:spacing w:line="360" w:lineRule="auto"/>
+              <w:jc w:val="center"/>
+            </w:pPr>
+            <w:r>
+              <w:t>Médico ↔ Cita</w:t>
+            </w:r>
+          </w:p>
+        </w:tc>
+        <w:tc>
+          <w:tcPr>
+            <w:tcW w:w="1226" w:type="dxa"/>
+            <w:tcBorders>
+              <w:top w:val="none" w:sz="0" w:space="0" w:color="auto"/>
+              <w:bottom w:val="none" w:sz="0" w:space="0" w:color="auto"/>
+            </w:tcBorders>
+          </w:tcPr>
+          <w:p>
+            <w:pPr>
+              <w:spacing w:line="360" w:lineRule="auto"/>
+              <w:jc w:val="center"/>
+              <w:cnfStyle w:val="000000100000" w:firstRow="0" w:lastRow="0" w:firstColumn="0" w:lastColumn="0" w:oddVBand="0" w:evenVBand="0" w:oddHBand="1" w:evenHBand="0" w:firstRowFirstColumn="0" w:firstRowLastColumn="0" w:lastRowFirstColumn="0" w:lastRowLastColumn="0"/>
+            </w:pPr>
+            <w:proofErr w:type="gramStart"/>
+            <w:r>
+              <w:t>1:N</w:t>
+            </w:r>
+            <w:proofErr w:type="gramEnd"/>
+          </w:p>
+        </w:tc>
+        <w:tc>
+          <w:tcPr>
+            <w:tcW w:w="4534" w:type="dxa"/>
+            <w:tcBorders>
+              <w:top w:val="none" w:sz="0" w:space="0" w:color="auto"/>
+              <w:bottom w:val="none" w:sz="0" w:space="0" w:color="auto"/>
+            </w:tcBorders>
+          </w:tcPr>
+          <w:p>
+            <w:pPr>
+              <w:spacing w:line="360" w:lineRule="auto"/>
+              <w:jc w:val="center"/>
+              <w:cnfStyle w:val="000000100000" w:firstRow="0" w:lastRow="0" w:firstColumn="0" w:lastColumn="0" w:oddVBand="0" w:evenVBand="0" w:oddHBand="1" w:evenHBand="0" w:firstRowFirstColumn="0" w:firstRowLastColumn="0" w:lastRowFirstColumn="0" w:lastRowLastColumn="0"/>
+            </w:pPr>
+            <w:r>
+              <w:t>Un médico atiende múltiples citas.</w:t>
+            </w:r>
+          </w:p>
+        </w:tc>
+      </w:tr>
+      <w:tr>
+        <w:tc>
+          <w:tcPr>
+            <w:cnfStyle w:val="001000000000" w:firstRow="0" w:lastRow="0" w:firstColumn="1" w:lastColumn="0" w:oddVBand="0" w:evenVBand="0" w:oddHBand="0" w:evenHBand="0" w:firstRowFirstColumn="0" w:firstRowLastColumn="0" w:lastRowFirstColumn="0" w:lastRowLastColumn="0"/>
+            <w:tcW w:w="2880" w:type="dxa"/>
+            <w:tcBorders>
+              <w:right w:val="none" w:sz="0" w:space="0" w:color="auto"/>
+            </w:tcBorders>
+          </w:tcPr>
+          <w:p>
+            <w:pPr>
+              <w:spacing w:line="360" w:lineRule="auto"/>
+              <w:jc w:val="center"/>
+            </w:pPr>
+            <w:r>
+              <w:t>Cita ↔ Pago</w:t>
+            </w:r>
+          </w:p>
+        </w:tc>
+        <w:tc>
+          <w:tcPr>
+            <w:tcW w:w="1226" w:type="dxa"/>
+          </w:tcPr>
+          <w:p>
+            <w:pPr>
+              <w:spacing w:line="360" w:lineRule="auto"/>
+              <w:jc w:val="center"/>
+              <w:cnfStyle w:val="000000000000" w:firstRow="0" w:lastRow="0" w:firstColumn="0" w:lastColumn="0" w:oddVBand="0" w:evenVBand="0" w:oddHBand="0" w:evenHBand="0" w:firstRowFirstColumn="0" w:firstRowLastColumn="0" w:lastRowFirstColumn="0" w:lastRowLastColumn="0"/>
+            </w:pPr>
+            <w:r>
+              <w:t>1:1</w:t>
+            </w:r>
+          </w:p>
+        </w:tc>
+        <w:tc>
+          <w:tcPr>
+            <w:tcW w:w="4534" w:type="dxa"/>
+          </w:tcPr>
+          <w:p>
+            <w:pPr>
+              <w:spacing w:line="360" w:lineRule="auto"/>
+              <w:jc w:val="center"/>
+              <w:cnfStyle w:val="000000000000" w:firstRow="0" w:lastRow="0" w:firstColumn="0" w:lastColumn="0" w:oddVBand="0" w:evenVBand="0" w:oddHBand="0" w:evenHBand="0" w:firstRowFirstColumn="0" w:firstRowLastColumn="0" w:lastRowFirstColumn="0" w:lastRowLastColumn="0"/>
+            </w:pPr>
+            <w:r>
+              <w:t>Cada cita tiene un único registro de pago.</w:t>
+            </w:r>
+          </w:p>
+        </w:tc>
+      </w:tr>
+      <w:tr>
+        <w:trPr>
+          <w:cnfStyle w:val="000000100000" w:firstRow="0" w:lastRow="0" w:firstColumn="0" w:lastColumn="0" w:oddVBand="0" w:evenVBand="0" w:oddHBand="1" w:evenHBand="0" w:firstRowFirstColumn="0" w:firstRowLastColumn="0" w:lastRowFirstColumn="0" w:lastRowLastColumn="0"/>
+        </w:trPr>
+        <w:tc>
+          <w:tcPr>
+            <w:cnfStyle w:val="001000000000" w:firstRow="0" w:lastRow="0" w:firstColumn="1" w:lastColumn="0" w:oddVBand="0" w:evenVBand="0" w:oddHBand="0" w:evenHBand="0" w:firstRowFirstColumn="0" w:firstRowLastColumn="0" w:lastRowFirstColumn="0" w:lastRowLastColumn="0"/>
+            <w:tcW w:w="2880" w:type="dxa"/>
+            <w:tcBorders>
+              <w:top w:val="none" w:sz="0" w:space="0" w:color="auto"/>
+              <w:bottom w:val="none" w:sz="0" w:space="0" w:color="auto"/>
+              <w:right w:val="none" w:sz="0" w:space="0" w:color="auto"/>
+            </w:tcBorders>
+          </w:tcPr>
+          <w:p>
+            <w:pPr>
+              <w:spacing w:line="360" w:lineRule="auto"/>
+              <w:jc w:val="center"/>
+            </w:pPr>
+            <w:r>
+              <w:t>Paciente ↔ Consentimiento</w:t>
+            </w:r>
+          </w:p>
+        </w:tc>
+        <w:tc>
+          <w:tcPr>
+            <w:tcW w:w="1226" w:type="dxa"/>
+            <w:tcBorders>
+              <w:top w:val="none" w:sz="0" w:space="0" w:color="auto"/>
+              <w:bottom w:val="none" w:sz="0" w:space="0" w:color="auto"/>
+            </w:tcBorders>
+          </w:tcPr>
+          <w:p>
+            <w:pPr>
+              <w:spacing w:line="360" w:lineRule="auto"/>
+              <w:jc w:val="center"/>
+              <w:cnfStyle w:val="000000100000" w:firstRow="0" w:lastRow="0" w:firstColumn="0" w:lastColumn="0" w:oddVBand="0" w:evenVBand="0" w:oddHBand="1" w:evenHBand="0" w:firstRowFirstColumn="0" w:firstRowLastColumn="0" w:lastRowFirstColumn="0" w:lastRowLastColumn="0"/>
+            </w:pPr>
+            <w:proofErr w:type="gramStart"/>
+            <w:r>
+              <w:t>1:N</w:t>
+            </w:r>
+            <w:proofErr w:type="gramEnd"/>
+          </w:p>
+        </w:tc>
+        <w:tc>
+          <w:tcPr>
+            <w:tcW w:w="4534" w:type="dxa"/>
+            <w:tcBorders>
+              <w:top w:val="none" w:sz="0" w:space="0" w:color="auto"/>
+              <w:bottom w:val="none" w:sz="0" w:space="0" w:color="auto"/>
+            </w:tcBorders>
+          </w:tcPr>
+          <w:p>
+            <w:pPr>
+              <w:spacing w:line="360" w:lineRule="auto"/>
+              <w:jc w:val="center"/>
+              <w:cnfStyle w:val="000000100000" w:firstRow="0" w:lastRow="0" w:firstColumn="0" w:lastColumn="0" w:oddVBand="0" w:evenVBand="0" w:oddHBand="1" w:evenHBand="0" w:firstRowFirstColumn="0" w:firstRowLastColumn="0" w:lastRowFirstColumn="0" w:lastRowLastColumn="0"/>
+            </w:pPr>
+            <w:r>
+              <w:t>Cada firma del consentimiento se guarda como un registro separado.</w:t>
+            </w:r>
+          </w:p>
+        </w:tc>
+      </w:tr>
+      <w:tr>
+        <w:tc>
+          <w:tcPr>
+            <w:cnfStyle w:val="001000000000" w:firstRow="0" w:lastRow="0" w:firstColumn="1" w:lastColumn="0" w:oddVBand="0" w:evenVBand="0" w:oddHBand="0" w:evenHBand="0" w:firstRowFirstColumn="0" w:firstRowLastColumn="0" w:lastRowFirstColumn="0" w:lastRowLastColumn="0"/>
+            <w:tcW w:w="2880" w:type="dxa"/>
+            <w:tcBorders>
+              <w:right w:val="none" w:sz="0" w:space="0" w:color="auto"/>
+            </w:tcBorders>
+          </w:tcPr>
+          <w:p>
+            <w:pPr>
+              <w:spacing w:line="360" w:lineRule="auto"/>
+              <w:jc w:val="center"/>
+            </w:pPr>
+            <w:r>
+              <w:t xml:space="preserve">Paciente ↔ </w:t>
+            </w:r>
+            <w:proofErr w:type="spellStart"/>
+            <w:r>
+              <w:t>Historia_Clinica</w:t>
+            </w:r>
+            <w:proofErr w:type="spellEnd"/>
+          </w:p>
+        </w:tc>
+        <w:tc>
+          <w:tcPr>
+            <w:tcW w:w="1226" w:type="dxa"/>
+          </w:tcPr>
+          <w:p>
+            <w:pPr>
+              <w:spacing w:line="360" w:lineRule="auto"/>
+              <w:jc w:val="center"/>
+              <w:cnfStyle w:val="000000000000" w:firstRow="0" w:lastRow="0" w:firstColumn="0" w:lastColumn="0" w:oddVBand="0" w:evenVBand="0" w:oddHBand="0" w:evenHBand="0" w:firstRowFirstColumn="0" w:firstRowLastColumn="0" w:lastRowFirstColumn="0" w:lastRowLastColumn="0"/>
+            </w:pPr>
+            <w:r>
+              <w:t>1:1</w:t>
+            </w:r>
+          </w:p>
+        </w:tc>
+        <w:tc>
+          <w:tcPr>
+            <w:tcW w:w="4534" w:type="dxa"/>
+          </w:tcPr>
+          <w:p>
+            <w:pPr>
+              <w:spacing w:line="360" w:lineRule="auto"/>
+              <w:jc w:val="center"/>
+              <w:cnfStyle w:val="000000000000" w:firstRow="0" w:lastRow="0" w:firstColumn="0" w:lastColumn="0" w:oddVBand="0" w:evenVBand="0" w:oddHBand="0" w:evenHBand="0" w:firstRowFirstColumn="0" w:firstRowLastColumn="0" w:lastRowFirstColumn="0" w:lastRowLastColumn="0"/>
+            </w:pPr>
+            <w:r>
+              <w:t>Cada paciente tiene una única historia clínica.</w:t>
+            </w:r>
+          </w:p>
+        </w:tc>
+      </w:tr>
+      <w:tr>
+        <w:trPr>
+          <w:cnfStyle w:val="000000100000" w:firstRow="0" w:lastRow="0" w:firstColumn="0" w:lastColumn="0" w:oddVBand="0" w:evenVBand="0" w:oddHBand="1" w:evenHBand="0" w:firstRowFirstColumn="0" w:firstRowLastColumn="0" w:lastRowFirstColumn="0" w:lastRowLastColumn="0"/>
+        </w:trPr>
+        <w:tc>
+          <w:tcPr>
+            <w:cnfStyle w:val="001000000000" w:firstRow="0" w:lastRow="0" w:firstColumn="1" w:lastColumn="0" w:oddVBand="0" w:evenVBand="0" w:oddHBand="0" w:evenHBand="0" w:firstRowFirstColumn="0" w:firstRowLastColumn="0" w:lastRowFirstColumn="0" w:lastRowLastColumn="0"/>
+            <w:tcW w:w="2880" w:type="dxa"/>
+            <w:tcBorders>
+              <w:top w:val="none" w:sz="0" w:space="0" w:color="auto"/>
+              <w:bottom w:val="none" w:sz="0" w:space="0" w:color="auto"/>
+              <w:right w:val="none" w:sz="0" w:space="0" w:color="auto"/>
+            </w:tcBorders>
+          </w:tcPr>
+          <w:p>
+            <w:pPr>
+              <w:spacing w:line="360" w:lineRule="auto"/>
+              <w:jc w:val="center"/>
+            </w:pPr>
+            <w:proofErr w:type="spellStart"/>
+            <w:r>
+              <w:t>Historia_Clinica</w:t>
+            </w:r>
+            <w:proofErr w:type="spellEnd"/>
+            <w:r>
+              <w:t xml:space="preserve"> ↔ Adjunto</w:t>
+            </w:r>
+          </w:p>
+        </w:tc>
+        <w:tc>
+          <w:tcPr>
+            <w:tcW w:w="1226" w:type="dxa"/>
+            <w:tcBorders>
+              <w:top w:val="none" w:sz="0" w:space="0" w:color="auto"/>
+              <w:bottom w:val="none" w:sz="0" w:space="0" w:color="auto"/>
+            </w:tcBorders>
+          </w:tcPr>
+          <w:p>
+            <w:pPr>
+              <w:spacing w:line="360" w:lineRule="auto"/>
+              <w:jc w:val="center"/>
+              <w:cnfStyle w:val="000000100000" w:firstRow="0" w:lastRow="0" w:firstColumn="0" w:lastColumn="0" w:oddVBand="0" w:evenVBand="0" w:oddHBand="1" w:evenHBand="0" w:firstRowFirstColumn="0" w:firstRowLastColumn="0" w:lastRowFirstColumn="0" w:lastRowLastColumn="0"/>
+            </w:pPr>
+            <w:proofErr w:type="gramStart"/>
+            <w:r>
+              <w:t>1:N</w:t>
+            </w:r>
+            <w:proofErr w:type="gramEnd"/>
+          </w:p>
+        </w:tc>
+        <w:tc>
+          <w:tcPr>
+            <w:tcW w:w="4534" w:type="dxa"/>
+            <w:tcBorders>
+              <w:top w:val="none" w:sz="0" w:space="0" w:color="auto"/>
+              <w:bottom w:val="none" w:sz="0" w:space="0" w:color="auto"/>
+            </w:tcBorders>
+          </w:tcPr>
+          <w:p>
+            <w:pPr>
+              <w:spacing w:line="360" w:lineRule="auto"/>
+              <w:jc w:val="center"/>
+              <w:cnfStyle w:val="000000100000" w:firstRow="0" w:lastRow="0" w:firstColumn="0" w:lastColumn="0" w:oddVBand="0" w:evenVBand="0" w:oddHBand="1" w:evenHBand="0" w:firstRowFirstColumn="0" w:firstRowLastColumn="0" w:lastRowFirstColumn="0" w:lastRowLastColumn="0"/>
+            </w:pPr>
+            <w:r>
+              <w:t>La historia clínica puede contener varios archivos.</w:t>
+            </w:r>
+          </w:p>
+        </w:tc>
+      </w:tr>
+      <w:tr>
+        <w:tc>
+          <w:tcPr>
+            <w:cnfStyle w:val="001000000000" w:firstRow="0" w:lastRow="0" w:firstColumn="1" w:lastColumn="0" w:oddVBand="0" w:evenVBand="0" w:oddHBand="0" w:evenHBand="0" w:firstRowFirstColumn="0" w:firstRowLastColumn="0" w:lastRowFirstColumn="0" w:lastRowLastColumn="0"/>
+            <w:tcW w:w="2880" w:type="dxa"/>
+            <w:tcBorders>
+              <w:right w:val="none" w:sz="0" w:space="0" w:color="auto"/>
+            </w:tcBorders>
+          </w:tcPr>
+          <w:p>
+            <w:pPr>
+              <w:spacing w:line="360" w:lineRule="auto"/>
+              <w:jc w:val="center"/>
+            </w:pPr>
+            <w:r>
+              <w:t xml:space="preserve">Cita ↔ </w:t>
+            </w:r>
+            <w:proofErr w:type="spellStart"/>
+            <w:r>
+              <w:t>Chat_Mensaje</w:t>
+            </w:r>
+            <w:proofErr w:type="spellEnd"/>
+          </w:p>
+        </w:tc>
+        <w:tc>
+          <w:tcPr>
+            <w:tcW w:w="1226" w:type="dxa"/>
+          </w:tcPr>
+          <w:p>
+            <w:pPr>
+              <w:spacing w:line="360" w:lineRule="auto"/>
+              <w:jc w:val="center"/>
+              <w:cnfStyle w:val="000000000000" w:firstRow="0" w:lastRow="0" w:firstColumn="0" w:lastColumn="0" w:oddVBand="0" w:evenVBand="0" w:oddHBand="0" w:evenHBand="0" w:firstRowFirstColumn="0" w:firstRowLastColumn="0" w:lastRowFirstColumn="0" w:lastRowLastColumn="0"/>
+            </w:pPr>
+            <w:proofErr w:type="gramStart"/>
+            <w:r>
+              <w:t>1:N</w:t>
+            </w:r>
+            <w:proofErr w:type="gramEnd"/>
+          </w:p>
+        </w:tc>
+        <w:tc>
+          <w:tcPr>
+            <w:tcW w:w="4534" w:type="dxa"/>
+          </w:tcPr>
+          <w:p>
+            <w:pPr>
+              <w:spacing w:line="360" w:lineRule="auto"/>
+              <w:jc w:val="center"/>
+              <w:cnfStyle w:val="000000000000" w:firstRow="0" w:lastRow="0" w:firstColumn="0" w:lastColumn="0" w:oddVBand="0" w:evenVBand="0" w:oddHBand="0" w:evenHBand="0" w:firstRowFirstColumn="0" w:firstRowLastColumn="0" w:lastRowFirstColumn="0" w:lastRowLastColumn="0"/>
+            </w:pPr>
+            <w:r>
+              <w:t>Cada cita incluye varios mensajes.</w:t>
+            </w:r>
+          </w:p>
+        </w:tc>
+      </w:tr>
+      <w:tr>
+        <w:trPr>
+          <w:cnfStyle w:val="000000100000" w:firstRow="0" w:lastRow="0" w:firstColumn="0" w:lastColumn="0" w:oddVBand="0" w:evenVBand="0" w:oddHBand="1" w:evenHBand="0" w:firstRowFirstColumn="0" w:firstRowLastColumn="0" w:lastRowFirstColumn="0" w:lastRowLastColumn="0"/>
+        </w:trPr>
+        <w:tc>
+          <w:tcPr>
+            <w:cnfStyle w:val="001000000000" w:firstRow="0" w:lastRow="0" w:firstColumn="1" w:lastColumn="0" w:oddVBand="0" w:evenVBand="0" w:oddHBand="0" w:evenHBand="0" w:firstRowFirstColumn="0" w:firstRowLastColumn="0" w:lastRowFirstColumn="0" w:lastRowLastColumn="0"/>
+            <w:tcW w:w="2880" w:type="dxa"/>
+            <w:tcBorders>
+              <w:top w:val="none" w:sz="0" w:space="0" w:color="auto"/>
+              <w:bottom w:val="none" w:sz="0" w:space="0" w:color="auto"/>
+              <w:right w:val="none" w:sz="0" w:space="0" w:color="auto"/>
+            </w:tcBorders>
+          </w:tcPr>
+          <w:p>
+            <w:pPr>
+              <w:spacing w:line="360" w:lineRule="auto"/>
+              <w:jc w:val="center"/>
+            </w:pPr>
+            <w:r>
+              <w:t xml:space="preserve">Cita ↔ </w:t>
+            </w:r>
+            <w:proofErr w:type="spellStart"/>
+            <w:r>
+              <w:t>Video_Sesion</w:t>
+            </w:r>
+            <w:proofErr w:type="spellEnd"/>
+          </w:p>
+        </w:tc>
+        <w:tc>
+          <w:tcPr>
+            <w:tcW w:w="1226" w:type="dxa"/>
+            <w:tcBorders>
+              <w:top w:val="none" w:sz="0" w:space="0" w:color="auto"/>
+              <w:bottom w:val="none" w:sz="0" w:space="0" w:color="auto"/>
+            </w:tcBorders>
+          </w:tcPr>
+          <w:p>
+            <w:pPr>
+              <w:spacing w:line="360" w:lineRule="auto"/>
+              <w:jc w:val="center"/>
+              <w:cnfStyle w:val="000000100000" w:firstRow="0" w:lastRow="0" w:firstColumn="0" w:lastColumn="0" w:oddVBand="0" w:evenVBand="0" w:oddHBand="1" w:evenHBand="0" w:firstRowFirstColumn="0" w:firstRowLastColumn="0" w:lastRowFirstColumn="0" w:lastRowLastColumn="0"/>
+            </w:pPr>
+            <w:proofErr w:type="gramStart"/>
+            <w:r>
+              <w:t>1:N</w:t>
+            </w:r>
+            <w:proofErr w:type="gramEnd"/>
+          </w:p>
+        </w:tc>
+        <w:tc>
+          <w:tcPr>
+            <w:tcW w:w="4534" w:type="dxa"/>
+            <w:tcBorders>
+              <w:top w:val="none" w:sz="0" w:space="0" w:color="auto"/>
+              <w:bottom w:val="none" w:sz="0" w:space="0" w:color="auto"/>
+            </w:tcBorders>
+          </w:tcPr>
+          <w:p>
+            <w:pPr>
+              <w:spacing w:line="360" w:lineRule="auto"/>
+              <w:jc w:val="center"/>
+              <w:cnfStyle w:val="000000100000" w:firstRow="0" w:lastRow="0" w:firstColumn="0" w:lastColumn="0" w:oddVBand="0" w:evenVBand="0" w:oddHBand="1" w:evenHBand="0" w:firstRowFirstColumn="0" w:firstRowLastColumn="0" w:lastRowFirstColumn="0" w:lastRowLastColumn="0"/>
+            </w:pPr>
+            <w:r>
+              <w:t>La cita puede incluir una o más sesiones de video.</w:t>
+            </w:r>
+          </w:p>
+        </w:tc>
+      </w:tr>
+      <w:tr>
+        <w:tc>
+          <w:tcPr>
+            <w:cnfStyle w:val="001000000000" w:firstRow="0" w:lastRow="0" w:firstColumn="1" w:lastColumn="0" w:oddVBand="0" w:evenVBand="0" w:oddHBand="0" w:evenHBand="0" w:firstRowFirstColumn="0" w:firstRowLastColumn="0" w:lastRowFirstColumn="0" w:lastRowLastColumn="0"/>
+            <w:tcW w:w="2880" w:type="dxa"/>
+            <w:tcBorders>
+              <w:right w:val="none" w:sz="0" w:space="0" w:color="auto"/>
+            </w:tcBorders>
+          </w:tcPr>
+          <w:p>
+            <w:pPr>
+              <w:spacing w:line="360" w:lineRule="auto"/>
+              <w:jc w:val="center"/>
+            </w:pPr>
+            <w:r>
+              <w:t xml:space="preserve">Usuario ↔ </w:t>
+            </w:r>
+            <w:proofErr w:type="spellStart"/>
+            <w:r>
+              <w:t>Log_Auditoria</w:t>
+            </w:r>
+            <w:proofErr w:type="spellEnd"/>
+          </w:p>
+        </w:tc>
+        <w:tc>
+          <w:tcPr>
+            <w:tcW w:w="1226" w:type="dxa"/>
+          </w:tcPr>
+          <w:p>
+            <w:pPr>
+              <w:spacing w:line="360" w:lineRule="auto"/>
+              <w:jc w:val="center"/>
+              <w:cnfStyle w:val="000000000000" w:firstRow="0" w:lastRow="0" w:firstColumn="0" w:lastColumn="0" w:oddVBand="0" w:evenVBand="0" w:oddHBand="0" w:evenHBand="0" w:firstRowFirstColumn="0" w:firstRowLastColumn="0" w:lastRowFirstColumn="0" w:lastRowLastColumn="0"/>
+            </w:pPr>
+            <w:proofErr w:type="gramStart"/>
+            <w:r>
+              <w:t>1:N</w:t>
+            </w:r>
+            <w:proofErr w:type="gramEnd"/>
+          </w:p>
+        </w:tc>
+        <w:tc>
+          <w:tcPr>
+            <w:tcW w:w="4534" w:type="dxa"/>
+          </w:tcPr>
+          <w:p>
+            <w:pPr>
+              <w:spacing w:line="360" w:lineRule="auto"/>
+              <w:jc w:val="center"/>
+              <w:cnfStyle w:val="000000000000" w:firstRow="0" w:lastRow="0" w:firstColumn="0" w:lastColumn="0" w:oddVBand="0" w:evenVBand="0" w:oddHBand="0" w:evenHBand="0" w:firstRowFirstColumn="0" w:firstRowLastColumn="0" w:lastRowFirstColumn="0" w:lastRowLastColumn="0"/>
+            </w:pPr>
+            <w:r>
+              <w:t>Cada acción importante realizada por el usuario queda registrada.</w:t>
+            </w:r>
+          </w:p>
+        </w:tc>
+      </w:tr>
+    </w:tbl>
     <w:p>
       <w:pPr>
         <w:spacing w:line="360" w:lineRule="auto"/>
@@ -5898,6 +7848,17 @@
           <w:szCs w:val="40"/>
         </w:rPr>
       </w:pPr>
+    </w:p>
+    <w:p>
+      <w:pPr>
+        <w:rPr>
+          <w:rFonts w:eastAsiaTheme="majorEastAsia" w:cstheme="majorBidi"/>
+          <w:b/>
+          <w:color w:val="611232"/>
+          <w:sz w:val="28"/>
+          <w:szCs w:val="40"/>
+        </w:rPr>
+      </w:pPr>
       <w:r>
         <w:br w:type="page"/>
       </w:r>
@@ -5936,7 +7897,7 @@
       <w:r>
         <w:br/>
       </w:r>
-      <w:hyperlink r:id="rId10" w:tgtFrame="_new" w:history="1">
+      <w:hyperlink r:id="rId11" w:tgtFrame="_new" w:history="1">
         <w:r>
           <w:rPr>
             <w:rStyle w:val="Hipervnculo"/>

</xml_diff>

<commit_message>
Inicio Sprint 2 - Conexión a BD del hosting
</commit_message>
<xml_diff>
--- a/docs/reporte.docx
+++ b/docs/reporte.docx
@@ -1588,6 +1588,7 @@
     <w:p>
       <w:pPr>
         <w:spacing w:line="360" w:lineRule="auto"/>
+        <w:jc w:val="both"/>
       </w:pPr>
       <w:r>
         <w:t>En</w:t>
@@ -1602,6 +1603,7 @@
     <w:p>
       <w:pPr>
         <w:spacing w:line="360" w:lineRule="auto"/>
+        <w:jc w:val="both"/>
       </w:pPr>
       <w:r>
         <w:t xml:space="preserve">La telemedicina surge como una alternativa para acceder a los servicios de salud. </w:t>
@@ -1627,6 +1629,7 @@
     <w:p>
       <w:pPr>
         <w:spacing w:line="360" w:lineRule="auto"/>
+        <w:jc w:val="both"/>
       </w:pPr>
       <w:r>
         <w:t>Para dar respuesta al problema planteado y orientar el desarrollo del prototipo funcional, se establecen los objetivos que guían este proyecto. Estos objetivos permiten definir de manera clara qué se pretende alcanzar, así como las funciones esenciales que deberá cumplir la plataforma de telemedicina durante su operación y demostración.</w:t>
@@ -1635,6 +1638,10 @@
     <w:p>
       <w:pPr>
         <w:spacing w:line="360" w:lineRule="auto"/>
+        <w:jc w:val="both"/>
+        <w:rPr>
+          <w:rStyle w:val="Ttulo3Car"/>
+        </w:rPr>
       </w:pPr>
       <w:r>
         <w:rPr>
@@ -1642,9 +1649,12 @@
         </w:rPr>
         <w:t>2.2.1 Objetivo general</w:t>
       </w:r>
-      <w:r>
-        <w:br/>
-      </w:r>
+    </w:p>
+    <w:p>
+      <w:pPr>
+        <w:spacing w:line="360" w:lineRule="auto"/>
+        <w:jc w:val="both"/>
+      </w:pPr>
       <w:r>
         <w:t>Diseñar y desarrollar</w:t>
       </w:r>
@@ -1762,6 +1772,7 @@
         <w:spacing w:line="360" w:lineRule="auto"/>
       </w:pPr>
       <w:r>
+        <w:lastRenderedPageBreak/>
         <w:t>evolución y archivos adjuntos limitados.</w:t>
       </w:r>
     </w:p>
@@ -1775,7 +1786,6 @@
         <w:spacing w:line="360" w:lineRule="auto"/>
       </w:pPr>
       <w:r>
-        <w:lastRenderedPageBreak/>
         <w:t>Opciones para comunicación sincrónica: chat en vivo y videollamada durante la cita</w:t>
       </w:r>
     </w:p>
@@ -2171,6 +2181,7 @@
     <w:p>
       <w:pPr>
         <w:spacing w:line="360" w:lineRule="auto"/>
+        <w:jc w:val="both"/>
       </w:pPr>
       <w:r>
         <w:t>La práctica de la telemedicina no solo requiere bases legales, sino también el cumplimiento de principios éticos que garanticen la calidad y la seguridad del servicio.</w:t>
@@ -2179,6 +2190,7 @@
     <w:p>
       <w:pPr>
         <w:spacing w:line="360" w:lineRule="auto"/>
+        <w:jc w:val="both"/>
       </w:pPr>
       <w:r>
         <w:t>La Organización Panamericana de la Salud (OPS, 2024) señala que la ética en la salud digital se basa en el respeto a la autonomía del paciente, la justicia en el acceso, la confidencialidad de los datos y la responsabilidad del personal de salud. Esto implica que, aun cuando la atención sea a distancia, el compromiso ético del médico con el bienestar del paciente debe mantenerse intacto.</w:t>
@@ -2187,6 +2199,7 @@
     <w:p>
       <w:pPr>
         <w:spacing w:line="360" w:lineRule="auto"/>
+        <w:jc w:val="both"/>
       </w:pPr>
       <w:r>
         <w:t>Además, la OPS (2024) explica que “la confianza del paciente en las herramientas digitales depende de que se apliquen los mismos estándares éticos que en la atención presencial” (p. 12). Por ello, los profesionales de la salud deben garantizar que la información del paciente sea manejada con respeto, discreción y total transparencia.</w:t>
@@ -2195,6 +2208,7 @@
     <w:p>
       <w:pPr>
         <w:spacing w:line="360" w:lineRule="auto"/>
+        <w:jc w:val="both"/>
       </w:pPr>
       <w:r>
         <w:t>El Centro Nacional de Excelencia Tecnológica en Salud (CENETEC, 2024) recomienda que los proyectos de telesalud incluyan medidas para asegurar la privacidad y promover la equidad, evitando que la falta de acceso a internet o a dispositivos tecnológicos se convierta en una barrera para recibir atención médica.</w:t>
@@ -2203,6 +2217,7 @@
     <w:p>
       <w:pPr>
         <w:spacing w:line="360" w:lineRule="auto"/>
+        <w:jc w:val="both"/>
       </w:pPr>
       <w:r>
         <w:t xml:space="preserve">De igual forma, Saluddigital.io (2024) advierte que en México uno de los retos más importantes es la capacitación ética y técnica del personal médico. Esto es esencial para que el uso de las plataformas </w:t>
@@ -2215,6 +2230,7 @@
     <w:p>
       <w:pPr>
         <w:spacing w:line="360" w:lineRule="auto"/>
+        <w:jc w:val="both"/>
       </w:pPr>
       <w:r>
         <w:t>Las consideraciones éticas muestran que la tecnología no debe reemplazar el trato humano, sino fortalecerlo.</w:t>
@@ -2223,6 +2239,7 @@
     <w:p>
       <w:pPr>
         <w:spacing w:line="360" w:lineRule="auto"/>
+        <w:jc w:val="both"/>
       </w:pPr>
       <w:r>
         <w:t>La confianza, la empatía y el respeto por la privacidad del paciente son elementos fundamentales para que la telemedicina sea no solo funcional, sino también humana.</w:t>
@@ -2231,6 +2248,7 @@
     <w:p>
       <w:pPr>
         <w:spacing w:line="360" w:lineRule="auto"/>
+        <w:jc w:val="both"/>
       </w:pPr>
       <w:r>
         <w:t>Un prototipo de telemedicina que combine seguridad técnica, cumplimiento legal y sensibilidad ética contribuirá de manera real al bienestar de los pacientes y al desarrollo responsable de la salud digital en México.</w:t>
@@ -2581,7 +2599,13 @@
         <w:t>4</w:t>
       </w:r>
       <w:r>
-        <w:t>.3 Roles asignados</w:t>
+        <w:t xml:space="preserve">.3 </w:t>
+      </w:r>
+      <w:r>
+        <w:rPr>
+          <w:highlight w:val="yellow"/>
+        </w:rPr>
+        <w:t>Roles asignados</w:t>
       </w:r>
     </w:p>
     <w:p>
@@ -2782,6 +2806,9 @@
               <w:jc w:val="center"/>
             </w:pPr>
             <w:r>
+              <w:rPr>
+                <w:highlight w:val="yellow"/>
+              </w:rPr>
               <w:t>Scrum Master</w:t>
             </w:r>
           </w:p>
@@ -3029,6 +3056,7 @@
           <w:numId w:val="15"/>
         </w:numPr>
         <w:spacing w:line="360" w:lineRule="auto"/>
+        <w:jc w:val="both"/>
       </w:pPr>
       <w:proofErr w:type="spellStart"/>
       <w:r>
@@ -3047,6 +3075,7 @@
           <w:numId w:val="15"/>
         </w:numPr>
         <w:spacing w:line="360" w:lineRule="auto"/>
+        <w:jc w:val="both"/>
       </w:pPr>
       <w:r>
         <w:t>Sprint Backlog: Define las tareas seleccionadas para cada iteración semanal.</w:t>
@@ -3060,6 +3089,7 @@
           <w:numId w:val="15"/>
         </w:numPr>
         <w:spacing w:line="360" w:lineRule="auto"/>
+        <w:jc w:val="both"/>
       </w:pPr>
       <w:r>
         <w:t>Incremento: Representa la funcionalidad operativa generada al final de cada sprint, lista para revisión y documentación.</w:t>
@@ -3199,6 +3229,7 @@
           <w:numId w:val="15"/>
         </w:numPr>
         <w:spacing w:line="360" w:lineRule="auto"/>
+        <w:jc w:val="both"/>
       </w:pPr>
       <w:r>
         <w:t xml:space="preserve">Visual Studio </w:t>
@@ -3220,6 +3251,7 @@
           <w:numId w:val="15"/>
         </w:numPr>
         <w:spacing w:line="360" w:lineRule="auto"/>
+        <w:jc w:val="both"/>
       </w:pPr>
       <w:r>
         <w:lastRenderedPageBreak/>
@@ -3234,6 +3266,7 @@
           <w:numId w:val="15"/>
         </w:numPr>
         <w:spacing w:line="360" w:lineRule="auto"/>
+        <w:jc w:val="both"/>
       </w:pPr>
       <w:r>
         <w:t xml:space="preserve">Git y GitHub: herramientas para el control de versiones, registro de </w:t>
@@ -3255,6 +3288,7 @@
           <w:numId w:val="15"/>
         </w:numPr>
         <w:spacing w:line="360" w:lineRule="auto"/>
+        <w:jc w:val="both"/>
       </w:pPr>
       <w:r>
         <w:t>Trello: tablero Kanban digital utilizado para planificar y dar seguimiento a las tareas de cada sprint.</w:t>
@@ -3268,6 +3302,7 @@
           <w:numId w:val="15"/>
         </w:numPr>
         <w:spacing w:line="360" w:lineRule="auto"/>
+        <w:jc w:val="both"/>
       </w:pPr>
       <w:r>
         <w:t>CorelDRAW: software empleado para elaborar diagramas UML, de flujo y elementos gráficos del sistema.</w:t>
@@ -3281,86 +3316,23 @@
           <w:numId w:val="15"/>
         </w:numPr>
         <w:spacing w:line="360" w:lineRule="auto"/>
-      </w:pPr>
-      <w:r>
-        <w:t>Microsoft Word: procesador de texto utilizado para la redacción del reporte técnico y la documentación de cada fase del proyecto.</w:t>
-      </w:r>
-    </w:p>
-    <w:p>
-      <w:pPr>
-        <w:pStyle w:val="Prrafodelista"/>
-        <w:spacing w:line="360" w:lineRule="auto"/>
-      </w:pPr>
-    </w:p>
-    <w:p>
-      <w:pPr>
-        <w:pStyle w:val="Ttulo1"/>
-      </w:pPr>
-      <w:r>
-        <w:t xml:space="preserve">CAPÍTULO </w:t>
-      </w:r>
-      <w:r>
-        <w:t>5</w:t>
-      </w:r>
-      <w:r>
-        <w:t xml:space="preserve">. ANÁLISIS </w:t>
-      </w:r>
-      <w:r>
-        <w:t>Y DISEÑO</w:t>
-      </w:r>
-    </w:p>
-    <w:p>
-      <w:pPr>
-        <w:pStyle w:val="Ttulo2"/>
-        <w:spacing w:line="360" w:lineRule="auto"/>
-      </w:pPr>
-      <w:r>
-        <w:t>5</w:t>
-      </w:r>
-      <w:r>
-        <w:t xml:space="preserve">.1 Requerimientos </w:t>
-      </w:r>
-      <w:r>
-        <w:t>del sistema</w:t>
-      </w:r>
-    </w:p>
-    <w:p>
-      <w:pPr>
-        <w:spacing w:line="360" w:lineRule="auto"/>
         <w:jc w:val="both"/>
       </w:pPr>
-      <w:r>
-        <w:t>El presente apartado describe los requerimientos que guían el desarrollo del sistema de telemedicina.</w:t>
-      </w:r>
-    </w:p>
-    <w:p>
-      <w:pPr>
-        <w:spacing w:line="360" w:lineRule="auto"/>
-        <w:jc w:val="both"/>
-      </w:pPr>
-      <w:r>
-        <w:t>Estos requerimientos fueron identificados a partir de las necesidades planteadas en el caso de titulación, las entrevistas con los interesados y el análisis del proceso de atención médica remota.</w:t>
-      </w:r>
-    </w:p>
-    <w:p>
-      <w:pPr>
-        <w:pStyle w:val="Ttulo3"/>
-        <w:spacing w:line="360" w:lineRule="auto"/>
-      </w:pPr>
-      <w:r>
-        <w:t xml:space="preserve">5.1.1 </w:t>
-      </w:r>
-      <w:r>
-        <w:t>Requerimientos funcionales</w:t>
-      </w:r>
-    </w:p>
-    <w:p>
-      <w:pPr>
-        <w:spacing w:line="360" w:lineRule="auto"/>
-        <w:jc w:val="both"/>
-      </w:pPr>
-      <w:r>
-        <w:t>Los requerimientos funcionales representan las funcionalidades principales que el sistema debe cumplir. A continuación, se enlistan los requerimientos que se encuentran directamente relacionados con las Historias de Usuario (HU):</w:t>
+      <w:proofErr w:type="spellStart"/>
+      <w:r>
+        <w:t>MysQl</w:t>
+      </w:r>
+      <w:proofErr w:type="spellEnd"/>
+      <w:r>
+        <w:t xml:space="preserve"> </w:t>
+      </w:r>
+      <w:proofErr w:type="spellStart"/>
+      <w:r>
+        <w:t>Workbench</w:t>
+      </w:r>
+      <w:proofErr w:type="spellEnd"/>
+      <w:r>
+        <w:t xml:space="preserve"> DER</w:t>
       </w:r>
     </w:p>
     <w:p>
@@ -3371,6 +3343,111 @@
           <w:numId w:val="15"/>
         </w:numPr>
         <w:spacing w:line="360" w:lineRule="auto"/>
+        <w:jc w:val="both"/>
+      </w:pPr>
+      <w:r>
+        <w:t>MySQL</w:t>
+      </w:r>
+    </w:p>
+    <w:p>
+      <w:pPr>
+        <w:pStyle w:val="Prrafodelista"/>
+        <w:numPr>
+          <w:ilvl w:val="0"/>
+          <w:numId w:val="15"/>
+        </w:numPr>
+        <w:spacing w:line="360" w:lineRule="auto"/>
+        <w:jc w:val="both"/>
+      </w:pPr>
+      <w:r>
+        <w:t>Microsoft Word: procesador de texto utilizado para la redacción del reporte técnico y la documentación de cada fase del proyecto.</w:t>
+      </w:r>
+    </w:p>
+    <w:p>
+      <w:pPr>
+        <w:pStyle w:val="Prrafodelista"/>
+        <w:spacing w:line="360" w:lineRule="auto"/>
+      </w:pPr>
+    </w:p>
+    <w:p>
+      <w:pPr>
+        <w:pStyle w:val="Ttulo1"/>
+      </w:pPr>
+      <w:r>
+        <w:t xml:space="preserve">CAPÍTULO </w:t>
+      </w:r>
+      <w:r>
+        <w:t>5</w:t>
+      </w:r>
+      <w:r>
+        <w:t xml:space="preserve">. ANÁLISIS </w:t>
+      </w:r>
+      <w:r>
+        <w:t>Y DISEÑO</w:t>
+      </w:r>
+    </w:p>
+    <w:p>
+      <w:pPr>
+        <w:pStyle w:val="Ttulo2"/>
+        <w:spacing w:line="360" w:lineRule="auto"/>
+      </w:pPr>
+      <w:r>
+        <w:t>5</w:t>
+      </w:r>
+      <w:r>
+        <w:t xml:space="preserve">.1 Requerimientos </w:t>
+      </w:r>
+      <w:r>
+        <w:t>del sistema</w:t>
+      </w:r>
+    </w:p>
+    <w:p>
+      <w:pPr>
+        <w:spacing w:line="360" w:lineRule="auto"/>
+        <w:jc w:val="both"/>
+      </w:pPr>
+      <w:r>
+        <w:t>El presente apartado describe los requerimientos que guían el desarrollo del sistema de telemedicina.</w:t>
+      </w:r>
+    </w:p>
+    <w:p>
+      <w:pPr>
+        <w:spacing w:line="360" w:lineRule="auto"/>
+        <w:jc w:val="both"/>
+      </w:pPr>
+      <w:r>
+        <w:t>Estos requerimientos fueron identificados a partir de las necesidades planteadas en el caso de titulación, las entrevistas con los interesados y el análisis del proceso de atención médica remota.</w:t>
+      </w:r>
+    </w:p>
+    <w:p>
+      <w:pPr>
+        <w:pStyle w:val="Ttulo3"/>
+        <w:spacing w:line="360" w:lineRule="auto"/>
+      </w:pPr>
+      <w:r>
+        <w:t xml:space="preserve">5.1.1 </w:t>
+      </w:r>
+      <w:r>
+        <w:t>Requerimientos funcionales</w:t>
+      </w:r>
+    </w:p>
+    <w:p>
+      <w:pPr>
+        <w:spacing w:line="360" w:lineRule="auto"/>
+        <w:jc w:val="both"/>
+      </w:pPr>
+      <w:r>
+        <w:t>Los requerimientos funcionales representan las funcionalidades principales que el sistema debe cumplir. A continuación, se enlistan los requerimientos que se encuentran directamente relacionados con las Historias de Usuario (HU):</w:t>
+      </w:r>
+    </w:p>
+    <w:p>
+      <w:pPr>
+        <w:pStyle w:val="Prrafodelista"/>
+        <w:numPr>
+          <w:ilvl w:val="0"/>
+          <w:numId w:val="15"/>
+        </w:numPr>
+        <w:spacing w:line="360" w:lineRule="auto"/>
       </w:pPr>
       <w:r>
         <w:rPr>
@@ -3498,6 +3575,7 @@
           <w:b/>
           <w:bCs/>
         </w:rPr>
+        <w:lastRenderedPageBreak/>
         <w:t>Historia clínica mínima</w:t>
       </w:r>
       <w:r>
@@ -3518,7 +3596,6 @@
           <w:b/>
           <w:bCs/>
         </w:rPr>
-        <w:lastRenderedPageBreak/>
         <w:t>Opciones para comunicación sincrónica:</w:t>
       </w:r>
       <w:r>
@@ -3599,12 +3676,6 @@
     </w:p>
     <w:p>
       <w:pPr>
-        <w:pStyle w:val="Sinespaciado"/>
-        <w:spacing w:line="360" w:lineRule="auto"/>
-      </w:pPr>
-    </w:p>
-    <w:p>
-      <w:pPr>
         <w:pStyle w:val="Prrafodelista"/>
         <w:numPr>
           <w:ilvl w:val="0"/>
@@ -3815,7 +3886,6 @@
         <w:spacing w:line="360" w:lineRule="auto"/>
       </w:pPr>
       <w:r>
-        <w:lastRenderedPageBreak/>
         <w:t>Compatibilidad: el sistema debe ser accesible desde computadoras y dispositivos móviles.</w:t>
       </w:r>
     </w:p>
@@ -3829,6 +3899,7 @@
         <w:spacing w:line="360" w:lineRule="auto"/>
       </w:pPr>
       <w:r>
+        <w:lastRenderedPageBreak/>
         <w:t>Escalabilidad: debe ser posible agregar nuevos servicios médicos sin rediseñar la estructura.</w:t>
       </w:r>
     </w:p>
@@ -3877,7 +3948,13 @@
         <w:spacing w:line="360" w:lineRule="auto"/>
       </w:pPr>
       <w:r>
-        <w:t>5.2.1 Historias de Usuario Oficiales</w:t>
+        <w:t xml:space="preserve">5.2.1 Historias de Usuario </w:t>
+      </w:r>
+      <w:r>
+        <w:rPr>
+          <w:highlight w:val="yellow"/>
+        </w:rPr>
+        <w:t>Oficiales</w:t>
       </w:r>
     </w:p>
     <w:p>
@@ -6085,25 +6162,7 @@
           <w:i/>
           <w:iCs/>
         </w:rPr>
-        <w:t xml:space="preserve">Tabla </w:t>
-      </w:r>
-      <w:r>
-        <w:rPr>
-          <w:b/>
-          <w:bCs/>
-          <w:i/>
-          <w:iCs/>
-        </w:rPr>
-        <w:t>5.</w:t>
-      </w:r>
-      <w:r>
-        <w:rPr>
-          <w:b/>
-          <w:bCs/>
-          <w:i/>
-          <w:iCs/>
-        </w:rPr>
-        <w:t>2. Historias de Usuario complementarias</w:t>
+        <w:t>Tabla 5.2. Historias de Usuario complementarias</w:t>
       </w:r>
     </w:p>
     <w:p>
@@ -6643,15 +6702,7 @@
               <w:cnfStyle w:val="000000100000" w:firstRow="0" w:lastRow="0" w:firstColumn="0" w:lastColumn="0" w:oddVBand="0" w:evenVBand="0" w:oddHBand="1" w:evenHBand="0" w:firstRowFirstColumn="0" w:firstRowLastColumn="0" w:lastRowFirstColumn="0" w:lastRowLastColumn="0"/>
             </w:pPr>
             <w:r>
-              <w:t xml:space="preserve">• </w:t>
-            </w:r>
-            <w:proofErr w:type="gramStart"/>
-            <w:r>
-              <w:t>1:N</w:t>
-            </w:r>
-            <w:proofErr w:type="gramEnd"/>
-            <w:r>
-              <w:t xml:space="preserve"> con </w:t>
+              <w:t xml:space="preserve">• 1:N con </w:t>
             </w:r>
             <w:proofErr w:type="spellStart"/>
             <w:r>
@@ -6728,15 +6779,7 @@
               <w:cnfStyle w:val="000000000000" w:firstRow="0" w:lastRow="0" w:firstColumn="0" w:lastColumn="0" w:oddVBand="0" w:evenVBand="0" w:oddHBand="0" w:evenHBand="0" w:firstRowFirstColumn="0" w:firstRowLastColumn="0" w:lastRowFirstColumn="0" w:lastRowLastColumn="0"/>
             </w:pPr>
             <w:r>
-              <w:t xml:space="preserve">• </w:t>
-            </w:r>
-            <w:proofErr w:type="gramStart"/>
-            <w:r>
-              <w:t>1:N</w:t>
-            </w:r>
-            <w:proofErr w:type="gramEnd"/>
-            <w:r>
-              <w:t xml:space="preserve"> con Cita y Consentimiento</w:t>
+              <w:t>• 1:N con Cita y Consentimiento</w:t>
             </w:r>
           </w:p>
         </w:tc>
@@ -6807,15 +6850,7 @@
               <w:cnfStyle w:val="000000100000" w:firstRow="0" w:lastRow="0" w:firstColumn="0" w:lastColumn="0" w:oddVBand="0" w:evenVBand="0" w:oddHBand="1" w:evenHBand="0" w:firstRowFirstColumn="0" w:firstRowLastColumn="0" w:lastRowFirstColumn="0" w:lastRowLastColumn="0"/>
             </w:pPr>
             <w:r>
-              <w:t xml:space="preserve">• </w:t>
-            </w:r>
-            <w:proofErr w:type="gramStart"/>
-            <w:r>
-              <w:t>1:N</w:t>
-            </w:r>
-            <w:proofErr w:type="gramEnd"/>
-            <w:r>
-              <w:t xml:space="preserve"> con Disponibilidad y Cita</w:t>
+              <w:t>• 1:N con Disponibilidad y Cita</w:t>
             </w:r>
           </w:p>
         </w:tc>
@@ -6850,15 +6885,7 @@
               <w:cnfStyle w:val="000000000000" w:firstRow="0" w:lastRow="0" w:firstColumn="0" w:lastColumn="0" w:oddVBand="0" w:evenVBand="0" w:oddHBand="0" w:evenHBand="0" w:firstRowFirstColumn="0" w:firstRowLastColumn="0" w:lastRowFirstColumn="0" w:lastRowLastColumn="0"/>
             </w:pPr>
             <w:r>
-              <w:t xml:space="preserve">Bloques de tiempo que </w:t>
-            </w:r>
-            <w:proofErr w:type="gramStart"/>
-            <w:r>
-              <w:t>el médico habilita</w:t>
-            </w:r>
-            <w:proofErr w:type="gramEnd"/>
-            <w:r>
-              <w:t xml:space="preserve"> para citas.</w:t>
+              <w:t>Bloques de tiempo que el médico habilita para citas.</w:t>
             </w:r>
           </w:p>
         </w:tc>
@@ -6952,15 +6979,7 @@
               <w:cnfStyle w:val="000000100000" w:firstRow="0" w:lastRow="0" w:firstColumn="0" w:lastColumn="0" w:oddVBand="0" w:evenVBand="0" w:oddHBand="1" w:evenHBand="0" w:firstRowFirstColumn="0" w:firstRowLastColumn="0" w:lastRowFirstColumn="0" w:lastRowLastColumn="0"/>
             </w:pPr>
             <w:r>
-              <w:t xml:space="preserve">• </w:t>
-            </w:r>
-            <w:proofErr w:type="gramStart"/>
-            <w:r>
-              <w:t>1:N</w:t>
-            </w:r>
-            <w:proofErr w:type="gramEnd"/>
-            <w:r>
-              <w:t xml:space="preserve"> con </w:t>
+              <w:t xml:space="preserve">• 1:N con </w:t>
             </w:r>
             <w:proofErr w:type="spellStart"/>
             <w:r>
@@ -7144,15 +7163,7 @@
               <w:cnfStyle w:val="000000000000" w:firstRow="0" w:lastRow="0" w:firstColumn="0" w:lastColumn="0" w:oddVBand="0" w:evenVBand="0" w:oddHBand="0" w:evenHBand="0" w:firstRowFirstColumn="0" w:firstRowLastColumn="0" w:lastRowFirstColumn="0" w:lastRowLastColumn="0"/>
             </w:pPr>
             <w:r>
-              <w:t xml:space="preserve">• </w:t>
-            </w:r>
-            <w:proofErr w:type="gramStart"/>
-            <w:r>
-              <w:t>1:N</w:t>
-            </w:r>
-            <w:proofErr w:type="gramEnd"/>
-            <w:r>
-              <w:t xml:space="preserve"> con Adjunto</w:t>
+              <w:t>• 1:N con Adjunto</w:t>
             </w:r>
           </w:p>
         </w:tc>
@@ -7700,11 +7711,9 @@
               <w:jc w:val="center"/>
               <w:cnfStyle w:val="000000100000" w:firstRow="0" w:lastRow="0" w:firstColumn="0" w:lastColumn="0" w:oddVBand="0" w:evenVBand="0" w:oddHBand="1" w:evenHBand="0" w:firstRowFirstColumn="0" w:firstRowLastColumn="0" w:lastRowFirstColumn="0" w:lastRowLastColumn="0"/>
             </w:pPr>
-            <w:proofErr w:type="gramStart"/>
             <w:r>
               <w:t>1:N</w:t>
             </w:r>
-            <w:proofErr w:type="gramEnd"/>
           </w:p>
         </w:tc>
         <w:tc>
@@ -7756,11 +7765,9 @@
               <w:jc w:val="center"/>
               <w:cnfStyle w:val="000000000000" w:firstRow="0" w:lastRow="0" w:firstColumn="0" w:lastColumn="0" w:oddVBand="0" w:evenVBand="0" w:oddHBand="0" w:evenHBand="0" w:firstRowFirstColumn="0" w:firstRowLastColumn="0" w:lastRowFirstColumn="0" w:lastRowLastColumn="0"/>
             </w:pPr>
-            <w:proofErr w:type="gramStart"/>
             <w:r>
               <w:t>1:N</w:t>
             </w:r>
-            <w:proofErr w:type="gramEnd"/>
           </w:p>
         </w:tc>
         <w:tc>
@@ -7817,11 +7824,9 @@
               <w:jc w:val="center"/>
               <w:cnfStyle w:val="000000100000" w:firstRow="0" w:lastRow="0" w:firstColumn="0" w:lastColumn="0" w:oddVBand="0" w:evenVBand="0" w:oddHBand="1" w:evenHBand="0" w:firstRowFirstColumn="0" w:firstRowLastColumn="0" w:lastRowFirstColumn="0" w:lastRowLastColumn="0"/>
             </w:pPr>
-            <w:proofErr w:type="gramStart"/>
             <w:r>
               <w:t>1:N</w:t>
             </w:r>
-            <w:proofErr w:type="gramEnd"/>
           </w:p>
         </w:tc>
         <w:tc>
@@ -7932,11 +7937,9 @@
               <w:jc w:val="center"/>
               <w:cnfStyle w:val="000000100000" w:firstRow="0" w:lastRow="0" w:firstColumn="0" w:lastColumn="0" w:oddVBand="0" w:evenVBand="0" w:oddHBand="1" w:evenHBand="0" w:firstRowFirstColumn="0" w:firstRowLastColumn="0" w:lastRowFirstColumn="0" w:lastRowLastColumn="0"/>
             </w:pPr>
-            <w:proofErr w:type="gramStart"/>
             <w:r>
               <w:t>1:N</w:t>
             </w:r>
-            <w:proofErr w:type="gramEnd"/>
           </w:p>
         </w:tc>
         <w:tc>
@@ -8057,11 +8060,9 @@
               <w:jc w:val="center"/>
               <w:cnfStyle w:val="000000100000" w:firstRow="0" w:lastRow="0" w:firstColumn="0" w:lastColumn="0" w:oddVBand="0" w:evenVBand="0" w:oddHBand="1" w:evenHBand="0" w:firstRowFirstColumn="0" w:firstRowLastColumn="0" w:lastRowFirstColumn="0" w:lastRowLastColumn="0"/>
             </w:pPr>
-            <w:proofErr w:type="gramStart"/>
             <w:r>
               <w:t>1:N</w:t>
             </w:r>
-            <w:proofErr w:type="gramEnd"/>
           </w:p>
         </w:tc>
         <w:tc>
@@ -8118,11 +8119,9 @@
               <w:jc w:val="center"/>
               <w:cnfStyle w:val="000000000000" w:firstRow="0" w:lastRow="0" w:firstColumn="0" w:lastColumn="0" w:oddVBand="0" w:evenVBand="0" w:oddHBand="0" w:evenHBand="0" w:firstRowFirstColumn="0" w:firstRowLastColumn="0" w:lastRowFirstColumn="0" w:lastRowLastColumn="0"/>
             </w:pPr>
-            <w:proofErr w:type="gramStart"/>
             <w:r>
               <w:t>1:N</w:t>
             </w:r>
-            <w:proofErr w:type="gramEnd"/>
           </w:p>
         </w:tc>
         <w:tc>
@@ -8184,11 +8183,9 @@
               <w:jc w:val="center"/>
               <w:cnfStyle w:val="000000100000" w:firstRow="0" w:lastRow="0" w:firstColumn="0" w:lastColumn="0" w:oddVBand="0" w:evenVBand="0" w:oddHBand="1" w:evenHBand="0" w:firstRowFirstColumn="0" w:firstRowLastColumn="0" w:lastRowFirstColumn="0" w:lastRowLastColumn="0"/>
             </w:pPr>
-            <w:proofErr w:type="gramStart"/>
             <w:r>
               <w:t>1:N</w:t>
             </w:r>
-            <w:proofErr w:type="gramEnd"/>
           </w:p>
         </w:tc>
         <w:tc>
@@ -8245,11 +8242,9 @@
               <w:jc w:val="center"/>
               <w:cnfStyle w:val="000000000000" w:firstRow="0" w:lastRow="0" w:firstColumn="0" w:lastColumn="0" w:oddVBand="0" w:evenVBand="0" w:oddHBand="0" w:evenHBand="0" w:firstRowFirstColumn="0" w:firstRowLastColumn="0" w:lastRowFirstColumn="0" w:lastRowLastColumn="0"/>
             </w:pPr>
-            <w:proofErr w:type="gramStart"/>
             <w:r>
               <w:t>1:N</w:t>
             </w:r>
-            <w:proofErr w:type="gramEnd"/>
           </w:p>
         </w:tc>
         <w:tc>
@@ -8382,9 +8377,24 @@
     </w:p>
     <w:p>
       <w:pPr>
+        <w:rPr>
+          <w:rFonts w:eastAsiaTheme="majorEastAsia" w:cstheme="majorBidi"/>
+          <w:b/>
+          <w:color w:val="611232"/>
+          <w:sz w:val="28"/>
+          <w:szCs w:val="40"/>
+        </w:rPr>
+      </w:pPr>
+      <w:r>
+        <w:br w:type="page"/>
+      </w:r>
+    </w:p>
+    <w:p>
+      <w:pPr>
         <w:pStyle w:val="Ttulo1"/>
       </w:pPr>
       <w:r>
+        <w:lastRenderedPageBreak/>
         <w:t>10. REFERENCIAS</w:t>
       </w:r>
     </w:p>
@@ -8453,6 +8463,182 @@
         <w:spacing w:line="360" w:lineRule="auto"/>
       </w:pPr>
       <w:r>
+        <w:t>Centro Nacional de Excelencia Tecnológica en Salud [CENETEC]. (2024). Boletín de Telesalud 15 (May-</w:t>
+      </w:r>
+      <w:proofErr w:type="spellStart"/>
+      <w:r>
+        <w:t>Ago</w:t>
+      </w:r>
+      <w:proofErr w:type="spellEnd"/>
+      <w:r>
+        <w:t xml:space="preserve"> 2024). https://cenetec-difusion.com/observatoriotelesalud/wp-content/uploads/2024/09/Boletin-en-Telesalud-15_May-Ago-2024.pdf</w:t>
+      </w:r>
+    </w:p>
+    <w:p>
+      <w:pPr>
+        <w:spacing w:line="360" w:lineRule="auto"/>
+      </w:pPr>
+      <w:r>
+        <w:t>Instituto Nacional de Transparencia, Acceso a la Información y Protección de Datos Personales [INAI]. (2020). Ley Federal de Protección de Datos Personales en Posesión de los Particulares. Diario Oficial de la Federación. https://www.dof.gob.mx/nota_detalle.php?codigo=5150631</w:t>
+      </w:r>
+    </w:p>
+    <w:p>
+      <w:pPr>
+        <w:spacing w:line="360" w:lineRule="auto"/>
+      </w:pPr>
+      <w:r>
+        <w:t xml:space="preserve">Organización Mundial de la Salud [OMS]. (2010). </w:t>
+      </w:r>
+      <w:proofErr w:type="spellStart"/>
+      <w:r>
+        <w:t>Telemedicine</w:t>
+      </w:r>
+      <w:proofErr w:type="spellEnd"/>
+      <w:r>
+        <w:t xml:space="preserve">: </w:t>
+      </w:r>
+      <w:proofErr w:type="spellStart"/>
+      <w:r>
+        <w:t>Opportunities</w:t>
+      </w:r>
+      <w:proofErr w:type="spellEnd"/>
+      <w:r>
+        <w:t xml:space="preserve"> and </w:t>
+      </w:r>
+      <w:proofErr w:type="spellStart"/>
+      <w:r>
+        <w:t>developments</w:t>
+      </w:r>
+      <w:proofErr w:type="spellEnd"/>
+      <w:r>
+        <w:t xml:space="preserve"> in </w:t>
+      </w:r>
+      <w:proofErr w:type="spellStart"/>
+      <w:r>
+        <w:t>Member</w:t>
+      </w:r>
+      <w:proofErr w:type="spellEnd"/>
+      <w:r>
+        <w:t xml:space="preserve"> </w:t>
+      </w:r>
+      <w:proofErr w:type="spellStart"/>
+      <w:r>
+        <w:t>States</w:t>
+      </w:r>
+      <w:proofErr w:type="spellEnd"/>
+      <w:r>
+        <w:t xml:space="preserve"> (</w:t>
+      </w:r>
+      <w:proofErr w:type="spellStart"/>
+      <w:r>
+        <w:t>Report</w:t>
+      </w:r>
+      <w:proofErr w:type="spellEnd"/>
+      <w:r>
+        <w:t xml:space="preserve"> </w:t>
+      </w:r>
+      <w:proofErr w:type="spellStart"/>
+      <w:r>
+        <w:t>of</w:t>
+      </w:r>
+      <w:proofErr w:type="spellEnd"/>
+      <w:r>
+        <w:t xml:space="preserve"> </w:t>
+      </w:r>
+      <w:proofErr w:type="spellStart"/>
+      <w:r>
+        <w:t>the</w:t>
+      </w:r>
+      <w:proofErr w:type="spellEnd"/>
+      <w:r>
+        <w:t xml:space="preserve"> </w:t>
+      </w:r>
+      <w:proofErr w:type="spellStart"/>
+      <w:r>
+        <w:t>second</w:t>
+      </w:r>
+      <w:proofErr w:type="spellEnd"/>
+      <w:r>
+        <w:t xml:space="preserve"> global </w:t>
+      </w:r>
+      <w:proofErr w:type="spellStart"/>
+      <w:r>
+        <w:t>survey</w:t>
+      </w:r>
+      <w:proofErr w:type="spellEnd"/>
+      <w:r>
+        <w:t xml:space="preserve"> </w:t>
+      </w:r>
+      <w:proofErr w:type="spellStart"/>
+      <w:r>
+        <w:t>on</w:t>
+      </w:r>
+      <w:proofErr w:type="spellEnd"/>
+      <w:r>
+        <w:t xml:space="preserve"> </w:t>
+      </w:r>
+      <w:proofErr w:type="spellStart"/>
+      <w:r>
+        <w:t>eHealth</w:t>
+      </w:r>
+      <w:proofErr w:type="spellEnd"/>
+      <w:r>
+        <w:t>). https://apps.who.int/iris/handle/10665/44497</w:t>
+      </w:r>
+    </w:p>
+    <w:p>
+      <w:pPr>
+        <w:spacing w:line="360" w:lineRule="auto"/>
+      </w:pPr>
+      <w:r>
+        <w:t>Organización Panamericana de la Salud [OPS]. (2024). Salud digital en América Latina: legislación actual y desafíos. https://iris.paho.org/bitstream/handle/10665.2/59521/v48e402024.pdf</w:t>
+      </w:r>
+    </w:p>
+    <w:p>
+      <w:pPr>
+        <w:spacing w:line="360" w:lineRule="auto"/>
+      </w:pPr>
+      <w:r>
+        <w:t>Revista Abogacía. (2025). Telemedicina en México: regulación pendiente para garantizar el derecho a la salud. https://www.revistaabogacia.com/telemedicina-en-mexico-regulacion-pendiente-para-garantizar-el-derecho-a-la-salud</w:t>
+      </w:r>
+    </w:p>
+    <w:p>
+      <w:pPr>
+        <w:spacing w:line="360" w:lineRule="auto"/>
+      </w:pPr>
+      <w:r>
+        <w:t>Saluddigital.io. (2024). Telemedicina en México: barreras y oportunidades. https://www.saluddigital.io/blog/telemedicina-en-m%C3%A9xico-barreras-y-oportunidades</w:t>
+      </w:r>
+    </w:p>
+    <w:p>
+      <w:pPr>
+        <w:spacing w:line="360" w:lineRule="auto"/>
+      </w:pPr>
+      <w:r>
+        <w:t>Secretaría de Salud. (1998). Norma Oficial Mexicana NOM-168-SSA1-1998, del expediente clínico. Diario Oficial de la Federación. https://dof.gob.mx/nota_detalle.php?codigo=4881768&amp;fecha=30/09/1999</w:t>
+      </w:r>
+    </w:p>
+    <w:p>
+      <w:pPr>
+        <w:spacing w:line="360" w:lineRule="auto"/>
+      </w:pPr>
+      <w:r>
+        <w:t>Secretaría de Salud. (2012). Norma Oficial Mexicana NOM-004-SSA3-2012, del expediente clínico. Diario Oficial de la Federación. https://www.dof.gob.mx/normasOficiales/4415/salud/salud.htm</w:t>
+      </w:r>
+    </w:p>
+    <w:p>
+      <w:pPr>
+        <w:spacing w:line="360" w:lineRule="auto"/>
+      </w:pPr>
+      <w:r>
+        <w:t>Secretaría de Salud. (2023). ¿Qué es la telesalud y la telemedicina? https://www.gob.mx/salud/dgmoss/acciones-y-programas/que-es-la-telesalud-y-la-telemedicina</w:t>
+      </w:r>
+    </w:p>
+    <w:p>
+      <w:pPr>
+        <w:spacing w:line="360" w:lineRule="auto"/>
+      </w:pPr>
+      <w:r>
         <w:lastRenderedPageBreak/>
         <w:t>Centro Nacional de Excelencia Tecnológica en Salud [CENETEC]. (2024). Boletín de Telesalud 15 (May-</w:t>
       </w:r>
@@ -8470,118 +8656,6 @@
         <w:spacing w:line="360" w:lineRule="auto"/>
       </w:pPr>
       <w:r>
-        <w:t>Instituto Nacional de Transparencia, Acceso a la Información y Protección de Datos Personales [INAI]. (2020). Ley Federal de Protección de Datos Personales en Posesión de los Particulares. Diario Oficial de la Federación. https://www.dof.gob.mx/nota_detalle.php?codigo=5150631</w:t>
-      </w:r>
-    </w:p>
-    <w:p>
-      <w:pPr>
-        <w:spacing w:line="360" w:lineRule="auto"/>
-      </w:pPr>
-      <w:r>
-        <w:t xml:space="preserve">Organización Mundial de la Salud [OMS]. (2010). </w:t>
-      </w:r>
-      <w:proofErr w:type="spellStart"/>
-      <w:r>
-        <w:t>Telemedicine</w:t>
-      </w:r>
-      <w:proofErr w:type="spellEnd"/>
-      <w:r>
-        <w:t xml:space="preserve">: </w:t>
-      </w:r>
-      <w:proofErr w:type="spellStart"/>
-      <w:r>
-        <w:t>Opportunities</w:t>
-      </w:r>
-      <w:proofErr w:type="spellEnd"/>
-      <w:r>
-        <w:t xml:space="preserve"> and </w:t>
-      </w:r>
-      <w:proofErr w:type="spellStart"/>
-      <w:r>
-        <w:t>developments</w:t>
-      </w:r>
-      <w:proofErr w:type="spellEnd"/>
-      <w:r>
-        <w:t xml:space="preserve"> in </w:t>
-      </w:r>
-      <w:proofErr w:type="spellStart"/>
-      <w:r>
-        <w:t>Member</w:t>
-      </w:r>
-      <w:proofErr w:type="spellEnd"/>
-      <w:r>
-        <w:t xml:space="preserve"> </w:t>
-      </w:r>
-      <w:proofErr w:type="spellStart"/>
-      <w:r>
-        <w:t>States</w:t>
-      </w:r>
-      <w:proofErr w:type="spellEnd"/>
-      <w:r>
-        <w:t xml:space="preserve"> (</w:t>
-      </w:r>
-      <w:proofErr w:type="spellStart"/>
-      <w:r>
-        <w:t>Report</w:t>
-      </w:r>
-      <w:proofErr w:type="spellEnd"/>
-      <w:r>
-        <w:t xml:space="preserve"> </w:t>
-      </w:r>
-      <w:proofErr w:type="spellStart"/>
-      <w:r>
-        <w:t>of</w:t>
-      </w:r>
-      <w:proofErr w:type="spellEnd"/>
-      <w:r>
-        <w:t xml:space="preserve"> </w:t>
-      </w:r>
-      <w:proofErr w:type="spellStart"/>
-      <w:r>
-        <w:t>the</w:t>
-      </w:r>
-      <w:proofErr w:type="spellEnd"/>
-      <w:r>
-        <w:t xml:space="preserve"> </w:t>
-      </w:r>
-      <w:proofErr w:type="spellStart"/>
-      <w:r>
-        <w:t>second</w:t>
-      </w:r>
-      <w:proofErr w:type="spellEnd"/>
-      <w:r>
-        <w:t xml:space="preserve"> global </w:t>
-      </w:r>
-      <w:proofErr w:type="spellStart"/>
-      <w:r>
-        <w:t>survey</w:t>
-      </w:r>
-      <w:proofErr w:type="spellEnd"/>
-      <w:r>
-        <w:t xml:space="preserve"> </w:t>
-      </w:r>
-      <w:proofErr w:type="spellStart"/>
-      <w:r>
-        <w:t>on</w:t>
-      </w:r>
-      <w:proofErr w:type="spellEnd"/>
-      <w:r>
-        <w:t xml:space="preserve"> </w:t>
-      </w:r>
-      <w:proofErr w:type="spellStart"/>
-      <w:r>
-        <w:t>eHealth</w:t>
-      </w:r>
-      <w:proofErr w:type="spellEnd"/>
-      <w:r>
-        <w:t>). https://apps.who.int/iris/handle/10665/44497</w:t>
-      </w:r>
-    </w:p>
-    <w:p>
-      <w:pPr>
-        <w:spacing w:line="360" w:lineRule="auto"/>
-      </w:pPr>
-      <w:r>
         <w:t>Organización Panamericana de la Salud [OPS]. (2024). Salud digital en América Latina: legislación actual y desafíos. https://iris.paho.org/bitstream/handle/10665.2/59521/v48e402024.pdf</w:t>
       </w:r>
     </w:p>
@@ -8590,71 +8664,6 @@
         <w:spacing w:line="360" w:lineRule="auto"/>
       </w:pPr>
       <w:r>
-        <w:t>Revista Abogacía. (2025). Telemedicina en México: regulación pendiente para garantizar el derecho a la salud. https://www.revistaabogacia.com/telemedicina-en-mexico-regulacion-pendiente-para-garantizar-el-derecho-a-la-salud</w:t>
-      </w:r>
-    </w:p>
-    <w:p>
-      <w:pPr>
-        <w:spacing w:line="360" w:lineRule="auto"/>
-      </w:pPr>
-      <w:r>
-        <w:t>Saluddigital.io. (2024). Telemedicina en México: barreras y oportunidades. https://www.saluddigital.io/blog/telemedicina-en-m%C3%A9xico-barreras-y-oportunidades</w:t>
-      </w:r>
-    </w:p>
-    <w:p>
-      <w:pPr>
-        <w:spacing w:line="360" w:lineRule="auto"/>
-      </w:pPr>
-      <w:r>
-        <w:t>Secretaría de Salud. (1998). Norma Oficial Mexicana NOM-168-SSA1-1998, del expediente clínico. Diario Oficial de la Federación. https://dof.gob.mx/nota_detalle.php?codigo=4881768&amp;fecha=30/09/1999</w:t>
-      </w:r>
-    </w:p>
-    <w:p>
-      <w:pPr>
-        <w:spacing w:line="360" w:lineRule="auto"/>
-      </w:pPr>
-      <w:r>
-        <w:t>Secretaría de Salud. (2012). Norma Oficial Mexicana NOM-004-SSA3-2012, del expediente clínico. Diario Oficial de la Federación. https://www.dof.gob.mx/normasOficiales/4415/salud/salud.htm</w:t>
-      </w:r>
-    </w:p>
-    <w:p>
-      <w:pPr>
-        <w:spacing w:line="360" w:lineRule="auto"/>
-      </w:pPr>
-      <w:r>
-        <w:t>Secretaría de Salud. (2023). ¿Qué es la telesalud y la telemedicina? https://www.gob.mx/salud/dgmoss/acciones-y-programas/que-es-la-telesalud-y-la-telemedicina</w:t>
-      </w:r>
-    </w:p>
-    <w:p>
-      <w:pPr>
-        <w:spacing w:line="360" w:lineRule="auto"/>
-      </w:pPr>
-      <w:r>
-        <w:t>Centro Nacional de Excelencia Tecnológica en Salud [CENETEC]. (2024). Boletín de Telesalud 15 (May-</w:t>
-      </w:r>
-      <w:proofErr w:type="spellStart"/>
-      <w:r>
-        <w:t>Ago</w:t>
-      </w:r>
-      <w:proofErr w:type="spellEnd"/>
-      <w:r>
-        <w:t xml:space="preserve"> 2024). https://cenetec-difusion.com/observatoriotelesalud/wp-content/uploads/2024/09/Boletin-en-Telesalud-15_May-Ago-2024.pdf</w:t>
-      </w:r>
-    </w:p>
-    <w:p>
-      <w:pPr>
-        <w:spacing w:line="360" w:lineRule="auto"/>
-      </w:pPr>
-      <w:r>
-        <w:t>Organización Panamericana de la Salud [OPS]. (2024). Salud digital en América Latina: legislación actual y desafíos. https://iris.paho.org/bitstream/handle/10665.2/59521/v48e402024.pdf</w:t>
-      </w:r>
-    </w:p>
-    <w:p>
-      <w:pPr>
-        <w:spacing w:line="360" w:lineRule="auto"/>
-      </w:pPr>
-      <w:r>
-        <w:lastRenderedPageBreak/>
         <w:t>Saluddigital.io. (2024). Telemedicina en México: barreras y oportunidades. https://www.saluddigital.io/blog/telemedicina-en-m%C3%A9xico-barreras-y-oportunidades</w:t>
       </w:r>
     </w:p>
@@ -10085,7 +10094,7 @@
       <w:lvlText w:val=""/>
       <w:lvlJc w:val="left"/>
       <w:pPr>
-        <w:ind w:left="720" w:hanging="360"/>
+        <w:ind w:left="644" w:hanging="360"/>
       </w:pPr>
       <w:rPr>
         <w:rFonts w:ascii="Wingdings" w:hAnsi="Wingdings" w:hint="default"/>
@@ -12747,6 +12756,7 @@
   <w:style w:type="character" w:default="1" w:styleId="Fuentedeprrafopredeter">
     <w:name w:val="Default Paragraph Font"/>
     <w:uiPriority w:val="1"/>
+    <w:semiHidden/>
     <w:unhideWhenUsed/>
   </w:style>
   <w:style w:type="table" w:default="1" w:styleId="Tablanormal">

</xml_diff>